<commit_message>
Finished Gameplay in game mechanics for the Game Design Document
</commit_message>
<xml_diff>
--- a/GLS GDD.docx
+++ b/GLS GDD.docx
@@ -3225,8 +3225,6 @@
         </w:rPr>
         <w:t xml:space="preserve">ôles se démarque dans l’intelligence artificielle développée pour donner un défi aux joueurs. En utilisant des principes d’apprentissage machine, l’intelligence artificielle demeure en apprentissage continu. Ce faisant, dès le départ, elle ne connait rien en ce qui attrait à son environnement ni les actions qui lui sont possibles. L’intelligence artificielle apprend à jouer avec le temps et observe les meilleures stratégies à effectuer en tout en apprenant de ces erreurs. Ce faisant, il s’agit donc d’un jeu qui apprend à jouer au jeu au même titre que le joueur; les deux seront perpétuellement en réflexion pendant une partie. </w:t>
       </w:r>
-      <w:bookmarkStart w:id="9" w:name="_GoBack"/>
-      <w:bookmarkEnd w:id="9"/>
     </w:p>
     <w:p>
       <w:pPr>
@@ -3483,79 +3481,28 @@
       <w:r>
         <w:rPr>
           <w:rFonts w:ascii="Arial" w:hAnsi="Arial" w:cs="Arial"/>
-          <w:sz w:val="20"/>
-          <w:szCs w:val="20"/>
+          <w:sz w:val="24"/>
+          <w:szCs w:val="24"/>
         </w:rPr>
         <w:t>L</w:t>
       </w:r>
       <w:r>
         <w:rPr>
           <w:rFonts w:hint="default" w:ascii="Arial" w:hAnsi="Arial" w:cs="Arial"/>
-          <w:sz w:val="20"/>
-          <w:szCs w:val="20"/>
-        </w:rPr>
-        <w:t>’utilisateur pourra installer l’application mobile sur son appareil mobile, tant que celui-ci opère sous le système d’exploitation Android. En se procurant le marqueur physique,créé par le créateur du jeu, il sera en mesure de générer le jeu par vision ordinateur afin d’avoir accès à la réalité augmentée. L’utilisateur pourra manoeuvrer</w:t>
-      </w:r>
-      <w:r>
-        <w:rPr>
-          <w:rFonts w:hint="default" w:ascii="Arial" w:hAnsi="Arial" w:cs="Arial"/>
-          <w:sz w:val="20"/>
-          <w:szCs w:val="20"/>
-          <w:lang w:val="en-CA"/>
-        </w:rPr>
-        <w:t xml:space="preserve">, </w:t>
-      </w:r>
-      <w:r>
-        <w:rPr>
-          <w:rFonts w:hint="default" w:ascii="Arial" w:hAnsi="Arial" w:cs="Arial"/>
-          <w:sz w:val="20"/>
-          <w:szCs w:val="20"/>
-        </w:rPr>
-        <w:t>à l’aide de différentes commandes</w:t>
-      </w:r>
-      <w:r>
-        <w:rPr>
-          <w:rFonts w:hint="default" w:ascii="Arial" w:hAnsi="Arial" w:cs="Arial"/>
-          <w:sz w:val="20"/>
-          <w:szCs w:val="20"/>
-          <w:lang w:val="en-CA"/>
-        </w:rPr>
-        <w:t>,</w:t>
-      </w:r>
-      <w:r>
-        <w:rPr>
-          <w:rFonts w:hint="default" w:ascii="Arial" w:hAnsi="Arial" w:cs="Arial"/>
-          <w:sz w:val="20"/>
-          <w:szCs w:val="20"/>
-        </w:rPr>
-        <w:t xml:space="preserve"> les membres de son équipe afin de se mouvoir, attaquer les membres de l’équipe adverse et se protéger</w:t>
-      </w:r>
-      <w:r>
-        <w:rPr>
-          <w:rFonts w:hint="default" w:ascii="Arial" w:hAnsi="Arial" w:cs="Arial"/>
-          <w:sz w:val="20"/>
-          <w:szCs w:val="20"/>
-          <w:lang w:val="en-CA"/>
-        </w:rPr>
-        <w:t xml:space="preserve"> par exemple.</w:t>
-      </w:r>
-    </w:p>
-    <w:p>
-      <w:pPr>
-        <w:widowControl w:val="0"/>
-        <w:overflowPunct w:val="0"/>
-        <w:autoSpaceDE w:val="0"/>
-        <w:autoSpaceDN w:val="0"/>
-        <w:adjustRightInd w:val="0"/>
-        <w:spacing w:after="0" w:afterLines="0" w:line="360" w:lineRule="auto"/>
-        <w:ind w:left="1140" w:right="120"/>
-        <w:jc w:val="both"/>
-        <w:rPr>
-          <w:rFonts w:hint="default" w:ascii="Arial" w:hAnsi="Arial" w:cs="Arial"/>
-          <w:sz w:val="20"/>
-          <w:szCs w:val="20"/>
-        </w:rPr>
-      </w:pPr>
+          <w:sz w:val="24"/>
+          <w:szCs w:val="24"/>
+        </w:rPr>
+        <w:t xml:space="preserve">’utilisateur pourra installer l’application mobile sur son appareil mobile, tant que celui-ci opère sous le système d’exploitation Android. </w:t>
+      </w:r>
+      <w:r>
+        <w:rPr>
+          <w:rFonts w:hint="default" w:ascii="Arial" w:hAnsi="Arial" w:cs="Arial"/>
+          <w:sz w:val="24"/>
+          <w:szCs w:val="24"/>
+          <w:lang w:val="fr-CA"/>
+        </w:rPr>
+        <w:t>Le joueur pourra ensuite s’adonner au prototype en tout temps en conservant son compte Google et pouvoir continuer sa partie sur n’importe quel appareil fonctionnant avec Android avec le jeu installé.</w:t>
+      </w:r>
     </w:p>
     <w:p>
       <w:pPr>
@@ -3605,77 +3552,207 @@
         <w:autoSpaceDN w:val="0"/>
         <w:adjustRightInd w:val="0"/>
         <w:spacing w:after="0" w:afterLines="0" w:line="360" w:lineRule="auto"/>
-        <w:ind w:left="720"/>
+        <w:ind w:left="720" w:firstLine="417" w:firstLineChars="0"/>
         <w:rPr>
           <w:rFonts w:ascii="Arial" w:hAnsi="Arial" w:cs="Arial"/>
           <w:b/>
           <w:bCs/>
           <w:sz w:val="28"/>
           <w:szCs w:val="28"/>
-        </w:rPr>
-      </w:pPr>
-    </w:p>
-    <w:p>
-      <w:pPr>
-        <w:widowControl w:val="0"/>
-        <w:overflowPunct w:val="0"/>
-        <w:autoSpaceDE w:val="0"/>
-        <w:autoSpaceDN w:val="0"/>
-        <w:adjustRightInd w:val="0"/>
-        <w:spacing w:after="0" w:afterLines="0" w:line="360" w:lineRule="auto"/>
-        <w:ind w:left="1140" w:right="120"/>
+          <w:lang w:val="fr-CA"/>
+        </w:rPr>
+      </w:pPr>
+    </w:p>
+    <w:p>
+      <w:pPr>
+        <w:widowControl w:val="0"/>
+        <w:overflowPunct w:val="0"/>
+        <w:autoSpaceDE w:val="0"/>
+        <w:autoSpaceDN w:val="0"/>
+        <w:adjustRightInd w:val="0"/>
+        <w:spacing w:after="0" w:afterLines="0" w:line="360" w:lineRule="auto"/>
+        <w:ind w:left="1140" w:right="120" w:firstLine="417" w:firstLineChars="0"/>
         <w:jc w:val="both"/>
         <w:rPr>
-          <w:rFonts w:ascii="Arial" w:hAnsi="Arial" w:cs="Arial"/>
-          <w:sz w:val="20"/>
-          <w:szCs w:val="20"/>
-        </w:rPr>
-      </w:pPr>
-      <w:r>
-        <w:rPr>
-          <w:rFonts w:ascii="Arial" w:hAnsi="Arial" w:cs="Arial"/>
-          <w:sz w:val="20"/>
-          <w:szCs w:val="20"/>
-        </w:rPr>
-        <w:t>Le jeu débute avec les personnages de chaque équipe distribuer dans deux portions de l</w:t>
-      </w:r>
-      <w:r>
-        <w:rPr>
-          <w:rFonts w:hint="default" w:ascii="Arial" w:hAnsi="Arial" w:cs="Arial"/>
-          <w:sz w:val="20"/>
-          <w:szCs w:val="20"/>
-        </w:rPr>
-        <w:t>’environnement diamétralement opposées. À ce moment, le joueur commencera à appliquer sa stratégie contre l’intelligence artificielle. Le flux du jeu est déterminé par les caractéristiques de vit</w:t>
-      </w:r>
-      <w:r>
-        <w:rPr>
-          <w:rFonts w:hint="default" w:ascii="Arial" w:hAnsi="Arial" w:cs="Arial"/>
-          <w:sz w:val="20"/>
-          <w:szCs w:val="20"/>
-          <w:lang w:val="en-CA"/>
-        </w:rPr>
-        <w:t xml:space="preserve">esse </w:t>
-      </w:r>
-      <w:r>
-        <w:rPr>
-          <w:rFonts w:hint="default" w:ascii="Arial" w:hAnsi="Arial" w:cs="Arial"/>
-          <w:sz w:val="20"/>
-          <w:szCs w:val="20"/>
-        </w:rPr>
-        <w:t>de chacun des personnages. En bref, le joueur pourrait commencer à contrôler deux joueurs, l’intelligence artificielle continuerait dans le flux avec trois personnages, suivi d’un personnage du côté.</w:t>
-      </w:r>
-    </w:p>
-    <w:p>
-      <w:pPr>
-        <w:widowControl w:val="0"/>
-        <w:overflowPunct w:val="0"/>
-        <w:autoSpaceDE w:val="0"/>
-        <w:autoSpaceDN w:val="0"/>
-        <w:adjustRightInd w:val="0"/>
-        <w:spacing w:after="0" w:afterLines="0" w:line="360" w:lineRule="auto"/>
-        <w:ind w:left="1140" w:right="120"/>
+          <w:rFonts w:hint="default" w:ascii="Arial" w:hAnsi="Arial" w:cs="Arial"/>
+          <w:i w:val="0"/>
+          <w:iCs w:val="0"/>
+          <w:sz w:val="20"/>
+          <w:szCs w:val="20"/>
+          <w:lang w:val="fr-CA"/>
+        </w:rPr>
+      </w:pPr>
+      <w:r>
+        <w:rPr>
+          <w:rFonts w:ascii="Arial" w:hAnsi="Arial" w:cs="Arial"/>
+          <w:sz w:val="20"/>
+          <w:szCs w:val="20"/>
+          <w:lang w:val="fr-CA"/>
+        </w:rPr>
+        <w:t>Le jeu débute dans le menu d</w:t>
+      </w:r>
+      <w:r>
+        <w:rPr>
+          <w:rFonts w:hint="default" w:ascii="Arial" w:hAnsi="Arial" w:cs="Arial"/>
+          <w:sz w:val="20"/>
+          <w:szCs w:val="20"/>
+          <w:lang w:val="fr-CA"/>
+        </w:rPr>
+        <w:t xml:space="preserve">’intro dans lequel le joueur doit sélectionner l’option </w:t>
+      </w:r>
+      <w:r>
+        <w:rPr>
+          <w:rFonts w:hint="default" w:ascii="Arial" w:hAnsi="Arial" w:cs="Arial"/>
+          <w:i/>
+          <w:iCs/>
+          <w:sz w:val="20"/>
+          <w:szCs w:val="20"/>
+          <w:lang w:val="fr-CA"/>
+        </w:rPr>
+        <w:t>Start New Game.</w:t>
+      </w:r>
+      <w:r>
+        <w:rPr>
+          <w:rFonts w:hint="default" w:ascii="Arial" w:hAnsi="Arial" w:cs="Arial"/>
+          <w:i w:val="0"/>
+          <w:iCs w:val="0"/>
+          <w:sz w:val="20"/>
+          <w:szCs w:val="20"/>
+          <w:lang w:val="fr-CA"/>
+        </w:rPr>
+        <w:t xml:space="preserve"> Le joueur entre directement dans une partie contre l’intelligence artificielle. Il y a huit personnages dans chaque équipe, chaque personnage ayant des aptitudes caractéristiques à leur rôles comme </w:t>
+      </w:r>
+      <w:r>
+        <w:rPr>
+          <w:rFonts w:hint="default" w:ascii="Arial" w:hAnsi="Arial" w:cs="Arial"/>
+          <w:i/>
+          <w:iCs/>
+          <w:sz w:val="20"/>
+          <w:szCs w:val="20"/>
+          <w:lang w:val="fr-CA"/>
+        </w:rPr>
+        <w:t>Knight</w:t>
+      </w:r>
+      <w:r>
+        <w:rPr>
+          <w:rFonts w:hint="default" w:ascii="Arial" w:hAnsi="Arial" w:cs="Arial"/>
+          <w:i w:val="0"/>
+          <w:iCs w:val="0"/>
+          <w:sz w:val="20"/>
+          <w:szCs w:val="20"/>
+          <w:lang w:val="fr-CA"/>
+        </w:rPr>
+        <w:t xml:space="preserve"> ou </w:t>
+      </w:r>
+      <w:r>
+        <w:rPr>
+          <w:rFonts w:hint="default" w:ascii="Arial" w:hAnsi="Arial" w:cs="Arial"/>
+          <w:i/>
+          <w:iCs/>
+          <w:sz w:val="20"/>
+          <w:szCs w:val="20"/>
+          <w:lang w:val="fr-CA"/>
+        </w:rPr>
+        <w:t>Sorcerer</w:t>
+      </w:r>
+      <w:r>
+        <w:rPr>
+          <w:rFonts w:hint="default" w:ascii="Arial" w:hAnsi="Arial" w:cs="Arial"/>
+          <w:i w:val="0"/>
+          <w:iCs w:val="0"/>
+          <w:sz w:val="20"/>
+          <w:szCs w:val="20"/>
+          <w:lang w:val="fr-CA"/>
+        </w:rPr>
+        <w:t xml:space="preserve">. Le tour de chaque personnage est déterminé grâce à leurs statistiques de </w:t>
+      </w:r>
+      <w:r>
+        <w:rPr>
+          <w:rFonts w:hint="default" w:ascii="Arial" w:hAnsi="Arial" w:cs="Arial"/>
+          <w:i/>
+          <w:iCs/>
+          <w:sz w:val="20"/>
+          <w:szCs w:val="20"/>
+          <w:lang w:val="fr-CA"/>
+        </w:rPr>
+        <w:t>Luck</w:t>
+      </w:r>
+      <w:r>
+        <w:rPr>
+          <w:rFonts w:hint="default" w:ascii="Arial" w:hAnsi="Arial" w:cs="Arial"/>
+          <w:i w:val="0"/>
+          <w:iCs w:val="0"/>
+          <w:sz w:val="20"/>
+          <w:szCs w:val="20"/>
+          <w:lang w:val="fr-CA"/>
+        </w:rPr>
+        <w:t xml:space="preserve"> et </w:t>
+      </w:r>
+      <w:r>
+        <w:rPr>
+          <w:rFonts w:hint="default" w:ascii="Arial" w:hAnsi="Arial" w:cs="Arial"/>
+          <w:i/>
+          <w:iCs/>
+          <w:sz w:val="20"/>
+          <w:szCs w:val="20"/>
+          <w:lang w:val="fr-CA"/>
+        </w:rPr>
+        <w:t>Speed</w:t>
+      </w:r>
+      <w:r>
+        <w:rPr>
+          <w:rFonts w:hint="default" w:ascii="Arial" w:hAnsi="Arial" w:cs="Arial"/>
+          <w:i w:val="0"/>
+          <w:iCs w:val="0"/>
+          <w:sz w:val="20"/>
+          <w:szCs w:val="20"/>
+          <w:lang w:val="fr-CA"/>
+        </w:rPr>
+        <w:t xml:space="preserve">. </w:t>
+      </w:r>
+    </w:p>
+    <w:p>
+      <w:pPr>
+        <w:widowControl w:val="0"/>
+        <w:overflowPunct w:val="0"/>
+        <w:autoSpaceDE w:val="0"/>
+        <w:autoSpaceDN w:val="0"/>
+        <w:adjustRightInd w:val="0"/>
+        <w:spacing w:after="0" w:afterLines="0" w:line="360" w:lineRule="auto"/>
+        <w:ind w:left="1140" w:right="120" w:firstLine="417" w:firstLineChars="0"/>
         <w:jc w:val="both"/>
         <w:rPr>
+          <w:rFonts w:hint="default" w:ascii="Arial" w:hAnsi="Arial" w:cs="Arial"/>
+          <w:i w:val="0"/>
+          <w:iCs w:val="0"/>
+          <w:sz w:val="20"/>
+          <w:szCs w:val="20"/>
+          <w:lang w:val="fr-CA"/>
+        </w:rPr>
+      </w:pPr>
+      <w:r>
+        <w:rPr>
+          <w:rFonts w:hint="default" w:ascii="Arial" w:hAnsi="Arial" w:cs="Arial"/>
+          <w:i w:val="0"/>
+          <w:iCs w:val="0"/>
+          <w:sz w:val="20"/>
+          <w:szCs w:val="20"/>
+          <w:lang w:val="fr-CA"/>
+        </w:rPr>
+        <w:t>Si le joueur n’est pas en mesure de battre l’intelligence artificielle, le système lui donnera l’option de recommencer ou de sortir de l’application. Si le joueur est en mesure de battre l’intelligence artificielle, il sera amené dans une nouvelle interface dans laquelle il a accès à la carte du monde et au marchand. Le joueur pourra sauver sa partie et ensuite soit continuer de se battre avec l’intelligence artificielle ou se procurer de nouveaux articles chez le marchand.</w:t>
+      </w:r>
+    </w:p>
+    <w:p>
+      <w:pPr>
+        <w:widowControl w:val="0"/>
+        <w:overflowPunct w:val="0"/>
+        <w:autoSpaceDE w:val="0"/>
+        <w:autoSpaceDN w:val="0"/>
+        <w:adjustRightInd w:val="0"/>
+        <w:spacing w:after="0" w:afterLines="0" w:line="360" w:lineRule="auto"/>
+        <w:ind w:right="120"/>
+        <w:jc w:val="both"/>
+        <w:rPr>
           <w:rFonts w:ascii="Arial" w:hAnsi="Arial" w:cs="Arial"/>
           <w:sz w:val="20"/>
           <w:szCs w:val="20"/>
@@ -3731,129 +3808,7 @@
         <w:autoSpaceDN w:val="0"/>
         <w:adjustRightInd w:val="0"/>
         <w:spacing w:after="0" w:afterLines="0" w:line="360" w:lineRule="auto"/>
-        <w:rPr>
-          <w:rFonts w:ascii="Times New Roman" w:hAnsi="Times New Roman" w:cs="Times New Roman"/>
-          <w:sz w:val="24"/>
-          <w:szCs w:val="24"/>
-        </w:rPr>
-      </w:pPr>
-    </w:p>
-    <w:p>
-      <w:pPr>
-        <w:widowControl w:val="0"/>
-        <w:autoSpaceDE w:val="0"/>
-        <w:autoSpaceDN w:val="0"/>
-        <w:adjustRightInd w:val="0"/>
-        <w:spacing w:after="0" w:afterLines="0" w:line="360" w:lineRule="auto"/>
-        <w:rPr>
-          <w:rFonts w:ascii="Times New Roman" w:hAnsi="Times New Roman" w:cs="Times New Roman"/>
-          <w:sz w:val="24"/>
-          <w:szCs w:val="24"/>
-        </w:rPr>
-      </w:pPr>
-    </w:p>
-    <w:p>
-      <w:pPr>
-        <w:widowControl w:val="0"/>
-        <w:autoSpaceDE w:val="0"/>
-        <w:autoSpaceDN w:val="0"/>
-        <w:adjustRightInd w:val="0"/>
-        <w:spacing w:after="0" w:afterLines="0" w:line="360" w:lineRule="auto"/>
-        <w:rPr>
-          <w:rFonts w:ascii="Times New Roman" w:hAnsi="Times New Roman" w:cs="Times New Roman"/>
-          <w:sz w:val="24"/>
-          <w:szCs w:val="24"/>
-        </w:rPr>
-      </w:pPr>
-    </w:p>
-    <w:p>
-      <w:pPr>
-        <w:widowControl w:val="0"/>
-        <w:autoSpaceDE w:val="0"/>
-        <w:autoSpaceDN w:val="0"/>
-        <w:adjustRightInd w:val="0"/>
-        <w:spacing w:after="0" w:afterLines="0" w:line="360" w:lineRule="auto"/>
-        <w:rPr>
-          <w:rFonts w:ascii="Times New Roman" w:hAnsi="Times New Roman" w:cs="Times New Roman"/>
-          <w:sz w:val="24"/>
-          <w:szCs w:val="24"/>
-        </w:rPr>
-      </w:pPr>
-    </w:p>
-    <w:p>
-      <w:pPr>
-        <w:widowControl w:val="0"/>
-        <w:autoSpaceDE w:val="0"/>
-        <w:autoSpaceDN w:val="0"/>
-        <w:adjustRightInd w:val="0"/>
-        <w:spacing w:after="0" w:afterLines="0" w:line="360" w:lineRule="auto"/>
-        <w:rPr>
-          <w:rFonts w:ascii="Times New Roman" w:hAnsi="Times New Roman" w:cs="Times New Roman"/>
-          <w:sz w:val="24"/>
-          <w:szCs w:val="24"/>
-        </w:rPr>
-      </w:pPr>
-    </w:p>
-    <w:p>
-      <w:pPr>
-        <w:widowControl w:val="0"/>
-        <w:autoSpaceDE w:val="0"/>
-        <w:autoSpaceDN w:val="0"/>
-        <w:adjustRightInd w:val="0"/>
-        <w:spacing w:after="0" w:afterLines="0" w:line="360" w:lineRule="auto"/>
-        <w:rPr>
-          <w:rFonts w:ascii="Times New Roman" w:hAnsi="Times New Roman" w:cs="Times New Roman"/>
-          <w:sz w:val="24"/>
-          <w:szCs w:val="24"/>
-        </w:rPr>
-      </w:pPr>
-    </w:p>
-    <w:p>
-      <w:pPr>
-        <w:widowControl w:val="0"/>
-        <w:autoSpaceDE w:val="0"/>
-        <w:autoSpaceDN w:val="0"/>
-        <w:adjustRightInd w:val="0"/>
-        <w:spacing w:after="0" w:afterLines="0" w:line="360" w:lineRule="auto"/>
-        <w:rPr>
-          <w:rFonts w:ascii="Times New Roman" w:hAnsi="Times New Roman" w:cs="Times New Roman"/>
-          <w:sz w:val="24"/>
-          <w:szCs w:val="24"/>
-        </w:rPr>
-      </w:pPr>
-    </w:p>
-    <w:p>
-      <w:pPr>
-        <w:widowControl w:val="0"/>
-        <w:autoSpaceDE w:val="0"/>
-        <w:autoSpaceDN w:val="0"/>
-        <w:adjustRightInd w:val="0"/>
-        <w:spacing w:after="0" w:afterLines="0" w:line="360" w:lineRule="auto"/>
-        <w:rPr>
-          <w:rFonts w:ascii="Times New Roman" w:hAnsi="Times New Roman" w:cs="Times New Roman"/>
-          <w:sz w:val="24"/>
-          <w:szCs w:val="24"/>
-        </w:rPr>
-        <w:sectPr>
-          <w:headerReference r:id="rId3" w:type="default"/>
-          <w:footerReference r:id="rId4" w:type="default"/>
-          <w:pgSz w:w="12240" w:h="15840"/>
-          <w:pgMar w:top="1176" w:right="1680" w:bottom="681" w:left="1800" w:header="720" w:footer="720" w:gutter="0"/>
-          <w:lnNumType w:countBy="0" w:distance="360"/>
-          <w:pgNumType w:fmt="decimal"/>
-          <w:cols w:space="720" w:num="1"/>
-          <w:docGrid w:linePitch="287" w:charSpace="0"/>
-        </w:sectPr>
-      </w:pPr>
-    </w:p>
-    <w:p>
-      <w:pPr>
-        <w:widowControl w:val="0"/>
-        <w:autoSpaceDE w:val="0"/>
-        <w:autoSpaceDN w:val="0"/>
-        <w:adjustRightInd w:val="0"/>
-        <w:spacing w:after="0" w:afterLines="0" w:line="360" w:lineRule="auto"/>
-        <w:ind w:left="720"/>
+        <w:ind w:left="420" w:leftChars="0" w:firstLine="420" w:firstLineChars="0"/>
         <w:rPr>
           <w:rFonts w:ascii="Arial" w:hAnsi="Arial" w:cs="Arial"/>
           <w:sz w:val="20"/>
@@ -3881,7 +3836,7 @@
         <w:autoSpaceDN w:val="0"/>
         <w:adjustRightInd w:val="0"/>
         <w:spacing w:after="0" w:afterLines="0" w:line="360" w:lineRule="auto"/>
-        <w:ind w:left="1140" w:right="60"/>
+        <w:ind w:right="60"/>
         <w:rPr>
           <w:rFonts w:ascii="Arial" w:hAnsi="Arial" w:cs="Arial"/>
           <w:sz w:val="20"/>
@@ -3919,27 +3874,49 @@
           <w:sz w:val="20"/>
           <w:szCs w:val="20"/>
         </w:rPr>
-        <w:t>’intelligence artificielle. Ceux-ci vont devoir utiliser correctement une sélection de mouvements et d’actions dans un ordre précis afin d’être en mesure de vaincre les membres de l’équipe adverse. Dans la sélection de commandes, l’intelligence artificielle aura comme choix de pouvoir guérir un membre bléssé, augmenter sa défense pendant un tour complet ou attaquer un ennemi se trouvant à portée.</w:t>
-      </w:r>
-      <w:r>
-        <w:rPr>
-          <w:rFonts w:hint="default" w:ascii="Arial" w:hAnsi="Arial" w:cs="Arial"/>
-          <w:sz w:val="20"/>
-          <w:szCs w:val="20"/>
-          <w:lang w:val="en-CA"/>
-        </w:rPr>
-        <w:t xml:space="preserve"> Elle aura également comme option de lancer une commande afin de trouver le membre de l’équipe de l’utilisateur le plus proche qu’elle devra attaquer.</w:t>
-      </w:r>
-    </w:p>
-    <w:p>
-      <w:pPr>
-        <w:widowControl w:val="0"/>
-        <w:overflowPunct w:val="0"/>
-        <w:autoSpaceDE w:val="0"/>
-        <w:autoSpaceDN w:val="0"/>
-        <w:adjustRightInd w:val="0"/>
-        <w:spacing w:after="0" w:afterLines="0" w:line="360" w:lineRule="auto"/>
-        <w:ind w:left="1140" w:right="60"/>
+        <w:t xml:space="preserve">’intelligence artificielle. Ceux-ci vont devoir utiliser correctement une sélection de mouvements et d’actions dans un ordre précis afin d’être en mesure de vaincre les membres de l’équipe adverse. </w:t>
+      </w:r>
+      <w:r>
+        <w:rPr>
+          <w:rFonts w:hint="default" w:ascii="Arial" w:hAnsi="Arial" w:cs="Arial"/>
+          <w:sz w:val="20"/>
+          <w:szCs w:val="20"/>
+          <w:lang w:val="fr-CA"/>
+        </w:rPr>
+        <w:t xml:space="preserve">L’intelligence artificielle devra d’abord habilement sélectionner une cible par rapport à son rôle pour avoir un avantage tactique. Ensuite, elle devra déterminer le chemin le plus rapide pour ce rendre à sa cible et utiliser une attaque physique ou propre à son rôle pour vaincre sa cible le plus rapidement possible. Pour certains rôles, tel que </w:t>
+      </w:r>
+      <w:r>
+        <w:rPr>
+          <w:rFonts w:hint="default" w:ascii="Arial" w:hAnsi="Arial" w:cs="Arial"/>
+          <w:i/>
+          <w:iCs/>
+          <w:sz w:val="20"/>
+          <w:szCs w:val="20"/>
+          <w:lang w:val="fr-CA"/>
+        </w:rPr>
+        <w:t>Healer</w:t>
+      </w:r>
+      <w:r>
+        <w:rPr>
+          <w:rFonts w:hint="default" w:ascii="Arial" w:hAnsi="Arial" w:cs="Arial"/>
+          <w:i w:val="0"/>
+          <w:iCs w:val="0"/>
+          <w:sz w:val="20"/>
+          <w:szCs w:val="20"/>
+          <w:lang w:val="fr-CA"/>
+        </w:rPr>
+        <w:t>, aucune action physique n’est pas possible. En fait, il lui sera seulement possible de guérir les personnages bléssés dans le feu de l’action.</w:t>
+      </w:r>
+    </w:p>
+    <w:p>
+      <w:pPr>
+        <w:widowControl w:val="0"/>
+        <w:overflowPunct w:val="0"/>
+        <w:autoSpaceDE w:val="0"/>
+        <w:autoSpaceDN w:val="0"/>
+        <w:adjustRightInd w:val="0"/>
+        <w:spacing w:after="0" w:afterLines="0" w:line="360" w:lineRule="auto"/>
+        <w:ind w:right="60"/>
         <w:rPr>
           <w:rFonts w:hint="default" w:ascii="Arial" w:hAnsi="Arial" w:cs="Arial"/>
           <w:sz w:val="20"/>
@@ -4011,57 +3988,6 @@
         <w:adjustRightInd w:val="0"/>
         <w:spacing w:after="0" w:afterLines="0" w:line="360" w:lineRule="auto"/>
         <w:ind w:left="1280" w:right="320"/>
-        <w:jc w:val="both"/>
-        <w:rPr>
-          <w:rFonts w:hint="default" w:ascii="Arial" w:hAnsi="Arial" w:cs="Arial"/>
-          <w:sz w:val="20"/>
-          <w:szCs w:val="20"/>
-        </w:rPr>
-      </w:pPr>
-      <w:r>
-        <w:rPr>
-          <w:rFonts w:ascii="Arial" w:hAnsi="Arial" w:cs="Arial"/>
-          <w:sz w:val="20"/>
-          <w:szCs w:val="20"/>
-        </w:rPr>
-        <w:t>L</w:t>
-      </w:r>
-      <w:r>
-        <w:rPr>
-          <w:rFonts w:hint="default" w:ascii="Arial" w:hAnsi="Arial" w:cs="Arial"/>
-          <w:sz w:val="20"/>
-          <w:szCs w:val="20"/>
-        </w:rPr>
-        <w:t xml:space="preserve">’un des défis du jeu est d’apprendre à rapidement exploiter les commandes vocales intuitivement. L’apprentissage se fait en essayant toutes les commandes accessibles pendant une partie complète. Ensuite, il devient facile d’observer qu’il est plus rapide de formuler sa pensée en communiquant par la voix que de compléter sa stratégie et ensuite traverser un menu contextuel pour trouver l’option souhaitée. Aucun tutoriel sera intégré dans le prototype. En agissant de la sorte, cela nuirait à l’immersion du joueur. </w:t>
-      </w:r>
-    </w:p>
-    <w:p>
-      <w:pPr>
-        <w:widowControl w:val="0"/>
-        <w:overflowPunct w:val="0"/>
-        <w:autoSpaceDE w:val="0"/>
-        <w:autoSpaceDN w:val="0"/>
-        <w:adjustRightInd w:val="0"/>
-        <w:spacing w:after="0" w:afterLines="0" w:line="360" w:lineRule="auto"/>
-        <w:ind w:left="1280" w:right="320"/>
-        <w:jc w:val="both"/>
-        <w:rPr>
-          <w:rFonts w:hint="default" w:ascii="Arial" w:hAnsi="Arial" w:cs="Arial"/>
-          <w:sz w:val="20"/>
-          <w:szCs w:val="20"/>
-        </w:rPr>
-      </w:pPr>
-    </w:p>
-    <w:p>
-      <w:pPr>
-        <w:widowControl w:val="0"/>
-        <w:overflowPunct w:val="0"/>
-        <w:autoSpaceDE w:val="0"/>
-        <w:autoSpaceDN w:val="0"/>
-        <w:adjustRightInd w:val="0"/>
-        <w:spacing w:after="0" w:afterLines="0" w:line="360" w:lineRule="auto"/>
-        <w:ind w:left="1280" w:right="320"/>
-        <w:jc w:val="both"/>
         <w:rPr>
           <w:rFonts w:hint="default" w:ascii="Arial" w:hAnsi="Arial" w:cs="Arial"/>
           <w:sz w:val="20"/>
@@ -4071,31 +3997,13 @@
       </w:pPr>
       <w:r>
         <w:rPr>
-          <w:rFonts w:hint="default" w:ascii="Arial" w:hAnsi="Arial" w:cs="Arial"/>
-          <w:sz w:val="20"/>
-          <w:szCs w:val="20"/>
-          <w:lang w:val="en-CA"/>
-        </w:rPr>
-        <w:t xml:space="preserve">Par contre, dès la complétion du prototype pour ordinateurs, les utilisateurs auront accès à un menu contextuel contenant  toutes les options possibles lors d’un tour. Ce menu sera conservé pour le prototype mobile Android. Les utilisateurs auront donc le choix d’exploiter les commandes du jeu soit par le touché soit par la voix. </w:t>
-      </w:r>
-    </w:p>
-    <w:p>
-      <w:pPr>
-        <w:widowControl w:val="0"/>
-        <w:overflowPunct w:val="0"/>
-        <w:autoSpaceDE w:val="0"/>
-        <w:autoSpaceDN w:val="0"/>
-        <w:adjustRightInd w:val="0"/>
-        <w:spacing w:after="0" w:afterLines="0" w:line="360" w:lineRule="auto"/>
-        <w:ind w:left="1280" w:right="320"/>
-        <w:jc w:val="both"/>
-        <w:rPr>
-          <w:rFonts w:hint="default" w:ascii="Arial" w:hAnsi="Arial" w:cs="Arial"/>
-          <w:sz w:val="20"/>
-          <w:szCs w:val="20"/>
-          <w:lang w:val="en-CA"/>
-        </w:rPr>
-      </w:pPr>
+          <w:rFonts w:ascii="Arial" w:hAnsi="Arial" w:cs="Arial"/>
+          <w:sz w:val="20"/>
+          <w:szCs w:val="20"/>
+          <w:lang w:val="fr-CA"/>
+        </w:rPr>
+        <w:t xml:space="preserve">Les actions possibles dans le jeu vont être construites de façon à être intuitives pour le joueur. Il ne devrait pas avoir de difficulté à comprendre comment le jeu fonctionne. </w:t>
+      </w:r>
     </w:p>
     <w:p>
       <w:pPr>
@@ -4144,24 +4052,42 @@
         <w:autoSpaceDN w:val="0"/>
         <w:adjustRightInd w:val="0"/>
         <w:spacing w:after="0" w:afterLines="0" w:line="360" w:lineRule="auto"/>
-        <w:ind w:right="140"/>
-        <w:rPr>
-          <w:rFonts w:ascii="Arial" w:hAnsi="Arial" w:cs="Arial"/>
-          <w:sz w:val="20"/>
-          <w:szCs w:val="20"/>
-        </w:rPr>
-      </w:pPr>
-    </w:p>
-    <w:p>
-      <w:pPr>
-        <w:widowControl w:val="0"/>
-        <w:overflowPunct w:val="0"/>
-        <w:autoSpaceDE w:val="0"/>
-        <w:autoSpaceDN w:val="0"/>
-        <w:adjustRightInd w:val="0"/>
-        <w:spacing w:after="0" w:afterLines="0" w:line="360" w:lineRule="auto"/>
-        <w:ind w:left="1280" w:right="140"/>
-        <w:jc w:val="both"/>
+        <w:ind w:left="840" w:leftChars="0" w:right="140" w:firstLine="420" w:firstLineChars="0"/>
+        <w:rPr>
+          <w:rFonts w:hint="default" w:ascii="Arial" w:hAnsi="Arial" w:cs="Arial"/>
+          <w:sz w:val="20"/>
+          <w:szCs w:val="20"/>
+          <w:lang w:val="fr-CA"/>
+        </w:rPr>
+      </w:pPr>
+      <w:r>
+        <w:rPr>
+          <w:rFonts w:ascii="Arial" w:hAnsi="Arial" w:cs="Arial"/>
+          <w:sz w:val="20"/>
+          <w:szCs w:val="20"/>
+          <w:lang w:val="fr-CA"/>
+        </w:rPr>
+        <w:t>Une partie contre l</w:t>
+      </w:r>
+      <w:r>
+        <w:rPr>
+          <w:rFonts w:hint="default" w:ascii="Arial" w:hAnsi="Arial" w:cs="Arial"/>
+          <w:sz w:val="20"/>
+          <w:szCs w:val="20"/>
+          <w:lang w:val="fr-CA"/>
+        </w:rPr>
+        <w:t xml:space="preserve">’intelligence artificielle peut durer jusqu’à dix minutes. La durée </w:t>
+      </w:r>
+    </w:p>
+    <w:p>
+      <w:pPr>
+        <w:widowControl w:val="0"/>
+        <w:overflowPunct w:val="0"/>
+        <w:autoSpaceDE w:val="0"/>
+        <w:autoSpaceDN w:val="0"/>
+        <w:adjustRightInd w:val="0"/>
+        <w:spacing w:after="0" w:afterLines="0" w:line="360" w:lineRule="auto"/>
+        <w:ind w:left="1260" w:leftChars="0" w:right="140" w:firstLine="0" w:firstLineChars="0"/>
         <w:rPr>
           <w:rFonts w:hint="default" w:ascii="Arial" w:hAnsi="Arial" w:cs="Arial"/>
           <w:sz w:val="20"/>
@@ -4171,206 +4097,12 @@
       </w:pPr>
       <w:r>
         <w:rPr>
-          <w:rFonts w:ascii="Arial" w:hAnsi="Arial" w:cs="Arial"/>
-          <w:sz w:val="20"/>
-          <w:szCs w:val="20"/>
-        </w:rPr>
-        <w:t xml:space="preserve">Une partie peut durer entre </w:t>
-      </w:r>
-      <w:r>
-        <w:rPr>
-          <w:rFonts w:ascii="Arial" w:hAnsi="Arial" w:cs="Arial"/>
-          <w:sz w:val="20"/>
-          <w:szCs w:val="20"/>
-          <w:lang w:val="en-CA"/>
-        </w:rPr>
-        <w:t xml:space="preserve">dix </w:t>
-      </w:r>
-      <w:r>
-        <w:rPr>
-          <w:rFonts w:ascii="Arial" w:hAnsi="Arial" w:cs="Arial"/>
-          <w:sz w:val="20"/>
-          <w:szCs w:val="20"/>
-        </w:rPr>
-        <w:t xml:space="preserve">et </w:t>
-      </w:r>
-      <w:r>
-        <w:rPr>
-          <w:rFonts w:ascii="Arial" w:hAnsi="Arial" w:cs="Arial"/>
-          <w:sz w:val="20"/>
-          <w:szCs w:val="20"/>
-          <w:lang w:val="en-CA"/>
-        </w:rPr>
-        <w:t xml:space="preserve">vingt </w:t>
-      </w:r>
-      <w:r>
-        <w:rPr>
-          <w:rFonts w:ascii="Arial" w:hAnsi="Arial" w:cs="Arial"/>
-          <w:sz w:val="20"/>
-          <w:szCs w:val="20"/>
-        </w:rPr>
-        <w:t>minutes. La durée de la partie dépend des choix que l</w:t>
-      </w:r>
-      <w:r>
-        <w:rPr>
-          <w:rFonts w:hint="default" w:ascii="Arial" w:hAnsi="Arial" w:cs="Arial"/>
-          <w:sz w:val="20"/>
-          <w:szCs w:val="20"/>
-        </w:rPr>
-        <w:t>’utilisateur et que l’intelligence artificielle vont poser tout au long de la partie. Par ailleurs, la partie se voit également allonger si l’utilisateur utilise abondamment la fonctionnalité “undo”.</w:t>
-      </w:r>
-      <w:r>
-        <w:rPr>
-          <w:rFonts w:hint="default" w:ascii="Arial" w:hAnsi="Arial" w:cs="Arial"/>
-          <w:sz w:val="20"/>
-          <w:szCs w:val="20"/>
-          <w:lang w:val="en-CA"/>
-        </w:rPr>
-        <w:t xml:space="preserve"> Il faut également prendre en compte que les modes de difficulté sont à prendre en considération lorsqu’on tente de mesurer la durée de vie du jeu. Dans le mode difficile, par exemple, il y a un plus grand nombre de personnages à gérer et donc, un plus grand nombre de tours possibles que pour le mode normal. </w:t>
-      </w:r>
-    </w:p>
-    <w:p>
-      <w:pPr>
-        <w:widowControl w:val="0"/>
-        <w:overflowPunct w:val="0"/>
-        <w:autoSpaceDE w:val="0"/>
-        <w:autoSpaceDN w:val="0"/>
-        <w:adjustRightInd w:val="0"/>
-        <w:spacing w:after="0" w:afterLines="0" w:line="360" w:lineRule="auto"/>
-        <w:ind w:left="1280" w:right="140"/>
-        <w:jc w:val="both"/>
-        <w:rPr>
-          <w:rFonts w:hint="default" w:ascii="Arial" w:hAnsi="Arial" w:cs="Arial"/>
-          <w:sz w:val="20"/>
-          <w:szCs w:val="20"/>
-          <w:lang w:val="en-CA"/>
-        </w:rPr>
-      </w:pPr>
-    </w:p>
-    <w:p>
-      <w:pPr>
-        <w:widowControl w:val="0"/>
-        <w:overflowPunct w:val="0"/>
-        <w:autoSpaceDE w:val="0"/>
-        <w:autoSpaceDN w:val="0"/>
-        <w:adjustRightInd w:val="0"/>
-        <w:spacing w:after="0" w:afterLines="0" w:line="360" w:lineRule="auto"/>
-        <w:ind w:left="1280" w:right="140"/>
-        <w:jc w:val="both"/>
-        <w:rPr>
-          <w:rFonts w:hint="default" w:ascii="Arial" w:hAnsi="Arial" w:cs="Arial"/>
-          <w:sz w:val="20"/>
-          <w:szCs w:val="20"/>
-          <w:lang w:val="en-CA"/>
-        </w:rPr>
-      </w:pPr>
-    </w:p>
-    <w:p>
-      <w:pPr>
-        <w:widowControl w:val="0"/>
-        <w:autoSpaceDE w:val="0"/>
-        <w:autoSpaceDN w:val="0"/>
-        <w:adjustRightInd w:val="0"/>
-        <w:spacing w:after="0" w:afterLines="0" w:line="360" w:lineRule="auto"/>
-        <w:rPr>
-          <w:rFonts w:ascii="Times New Roman" w:hAnsi="Times New Roman" w:cs="Times New Roman"/>
-          <w:sz w:val="24"/>
-          <w:szCs w:val="24"/>
-        </w:rPr>
-      </w:pPr>
-    </w:p>
-    <w:p>
-      <w:pPr>
-        <w:widowControl w:val="0"/>
-        <w:autoSpaceDE w:val="0"/>
-        <w:autoSpaceDN w:val="0"/>
-        <w:adjustRightInd w:val="0"/>
-        <w:spacing w:after="0" w:afterLines="0" w:line="360" w:lineRule="auto"/>
-        <w:ind w:left="720"/>
-        <w:rPr>
-          <w:rFonts w:ascii="Arial" w:hAnsi="Arial" w:cs="Arial"/>
-          <w:sz w:val="20"/>
-          <w:szCs w:val="20"/>
-        </w:rPr>
-      </w:pPr>
-      <w:r>
-        <w:rPr>
-          <w:rFonts w:ascii="Arial" w:hAnsi="Arial" w:cs="Arial"/>
-          <w:b/>
-          <w:bCs/>
-          <w:sz w:val="28"/>
-          <w:szCs w:val="28"/>
-        </w:rPr>
-        <w:t>2.1.7. Gestion de la difficulté</w:t>
-      </w:r>
-      <w:r>
-        <w:rPr>
-          <w:rFonts w:ascii="Arial" w:hAnsi="Arial" w:cs="Arial"/>
-          <w:b/>
-          <w:bCs/>
-          <w:sz w:val="28"/>
-          <w:szCs w:val="28"/>
-        </w:rPr>
-        <w:br w:type="textWrapping"/>
-      </w:r>
-    </w:p>
-    <w:p>
-      <w:pPr>
-        <w:widowControl w:val="0"/>
-        <w:overflowPunct w:val="0"/>
-        <w:autoSpaceDE w:val="0"/>
-        <w:autoSpaceDN w:val="0"/>
-        <w:adjustRightInd w:val="0"/>
-        <w:spacing w:after="0" w:afterLines="0" w:line="360" w:lineRule="auto"/>
-        <w:ind w:left="1049" w:leftChars="0" w:right="60" w:firstLine="0" w:firstLineChars="0"/>
-        <w:jc w:val="both"/>
-        <w:rPr>
-          <w:rFonts w:hint="default" w:ascii="Arial" w:hAnsi="Arial" w:cs="Arial"/>
-          <w:sz w:val="20"/>
-          <w:szCs w:val="20"/>
-        </w:rPr>
-      </w:pPr>
-      <w:r>
-        <w:rPr>
-          <w:rFonts w:ascii="Arial" w:hAnsi="Arial" w:cs="Arial"/>
-          <w:sz w:val="20"/>
-          <w:szCs w:val="20"/>
-        </w:rPr>
-        <w:t>Le joueur aura la possibilité de décider entre deux niveaux de difficulté. Dans le niveau normal, le jeu se déroule normalement; le joueur doit utiliser les actions qui lui sont accessibles pour vaincre l</w:t>
-      </w:r>
-      <w:r>
-        <w:rPr>
-          <w:rFonts w:hint="default" w:ascii="Arial" w:hAnsi="Arial" w:cs="Arial"/>
-          <w:sz w:val="20"/>
-          <w:szCs w:val="20"/>
-        </w:rPr>
-        <w:t>’intelligence artificielle. Dans le mode diffcile, un temps limite de 25 minutes est imposé à la partie. En plus, l’intelligence artificielle prendre des décisions plus intelligentes en se basant sur les actions du joueurs</w:t>
-      </w:r>
-      <w:r>
-        <w:rPr>
-          <w:rFonts w:hint="default" w:ascii="Arial" w:hAnsi="Arial" w:cs="Arial"/>
-          <w:sz w:val="20"/>
-          <w:szCs w:val="20"/>
-          <w:lang w:val="en-CA"/>
-        </w:rPr>
-        <w:t xml:space="preserve"> et sur l’état des membres de son équipe. </w:t>
-      </w:r>
-      <w:r>
-        <w:rPr>
-          <w:rFonts w:hint="default" w:ascii="Arial" w:hAnsi="Arial" w:cs="Arial"/>
-          <w:sz w:val="20"/>
-          <w:szCs w:val="20"/>
-        </w:rPr>
-        <w:t>Finalement, pour ajouter un peu plus de difficulté pour les deux adversaires, une probabilité d’attaque sera ajoutée sur leurs séquences d’attaque. Ceci fera en sorte que même si un personnage exécute une séquence d’attaque, c</w:t>
-      </w:r>
-      <w:r>
-        <w:rPr>
-          <w:rFonts w:hint="default" w:ascii="Arial" w:hAnsi="Arial" w:cs="Arial"/>
-          <w:sz w:val="20"/>
-          <w:szCs w:val="20"/>
-          <w:lang w:val="en-CA"/>
-        </w:rPr>
-        <w:t xml:space="preserve">elle-ci pourrait ne pas se produire, ce qui mettrait le personnage en danger pour le prochain tour. </w:t>
+          <w:rFonts w:hint="default" w:ascii="Arial" w:hAnsi="Arial" w:cs="Arial"/>
+          <w:sz w:val="20"/>
+          <w:szCs w:val="20"/>
+          <w:lang w:val="fr-CA"/>
+        </w:rPr>
+        <w:t>Totale dépendra des choix du joueur et l’IA tout au long d’un niveau.</w:t>
       </w:r>
     </w:p>
     <w:p>
@@ -4431,6 +4163,7 @@
           <w:bCs/>
           <w:sz w:val="28"/>
           <w:szCs w:val="28"/>
+          <w:lang w:val="fr-CA"/>
         </w:rPr>
       </w:pPr>
       <w:r>
@@ -4452,129 +4185,53 @@
         <w:autoSpaceDN w:val="0"/>
         <w:adjustRightInd w:val="0"/>
         <w:spacing w:after="0" w:afterLines="0" w:line="360" w:lineRule="auto"/>
-        <w:ind w:right="220"/>
-        <w:rPr>
-          <w:rFonts w:ascii="Arial" w:hAnsi="Arial" w:cs="Arial"/>
-          <w:sz w:val="20"/>
-          <w:szCs w:val="20"/>
-        </w:rPr>
-      </w:pPr>
-    </w:p>
-    <w:p>
-      <w:pPr>
-        <w:widowControl w:val="0"/>
-        <w:overflowPunct w:val="0"/>
-        <w:autoSpaceDE w:val="0"/>
-        <w:autoSpaceDN w:val="0"/>
-        <w:adjustRightInd w:val="0"/>
-        <w:spacing w:after="0" w:afterLines="0" w:line="360" w:lineRule="auto"/>
-        <w:ind w:right="220" w:firstLine="720" w:firstLineChars="0"/>
-        <w:rPr>
-          <w:rFonts w:hint="default" w:ascii="Arial" w:hAnsi="Arial" w:cs="Arial"/>
-          <w:sz w:val="20"/>
-          <w:szCs w:val="20"/>
-        </w:rPr>
-      </w:pPr>
-      <w:r>
-        <w:rPr>
-          <w:rFonts w:ascii="Arial" w:hAnsi="Arial" w:cs="Arial"/>
-          <w:sz w:val="20"/>
-          <w:szCs w:val="20"/>
-        </w:rPr>
-        <w:t>Pour l</w:t>
-      </w:r>
-      <w:r>
-        <w:rPr>
-          <w:rFonts w:hint="default" w:ascii="Arial" w:hAnsi="Arial" w:cs="Arial"/>
-          <w:sz w:val="20"/>
-          <w:szCs w:val="20"/>
-        </w:rPr>
-        <w:t xml:space="preserve">’instant, aucune fonctionnalité de sauvegarde et recharge n’a été conçuse pour </w:t>
-      </w:r>
-      <w:r>
-        <w:rPr>
-          <w:rFonts w:hint="default" w:ascii="Arial" w:hAnsi="Arial" w:cs="Arial"/>
-          <w:sz w:val="20"/>
-          <w:szCs w:val="20"/>
-          <w:lang w:val="en-CA"/>
+        <w:ind w:left="420" w:leftChars="0" w:right="220" w:firstLine="420" w:firstLineChars="0"/>
+        <w:rPr>
+          <w:rFonts w:hint="default" w:ascii="Arial" w:hAnsi="Arial" w:cs="Arial"/>
+          <w:sz w:val="20"/>
+          <w:szCs w:val="20"/>
+          <w:lang w:val="fr-CA"/>
+        </w:rPr>
+      </w:pPr>
+      <w:r>
+        <w:rPr>
+          <w:rFonts w:hint="default" w:ascii="Arial" w:hAnsi="Arial" w:cs="Arial"/>
+          <w:sz w:val="20"/>
+          <w:szCs w:val="20"/>
+          <w:lang w:val="fr-CA"/>
+        </w:rPr>
+        <w:t xml:space="preserve">La partie sera sauvegardé automatique après chaque action posée. En ce qui </w:t>
+      </w:r>
+      <w:r>
+        <w:rPr>
+          <w:rFonts w:hint="default" w:ascii="Arial" w:hAnsi="Arial" w:cs="Arial"/>
+          <w:sz w:val="20"/>
+          <w:szCs w:val="20"/>
+          <w:lang w:val="fr-CA"/>
         </w:rPr>
         <w:tab/>
-      </w:r>
-      <w:r>
-        <w:rPr>
-          <w:rFonts w:hint="default" w:ascii="Arial" w:hAnsi="Arial" w:cs="Arial"/>
-          <w:sz w:val="20"/>
-          <w:szCs w:val="20"/>
-        </w:rPr>
-        <w:t xml:space="preserve">le prototype à délivrer pour la mi-décembre 2015. Par contre, ceci pourrait rendre </w:t>
-      </w:r>
-      <w:r>
-        <w:rPr>
-          <w:rFonts w:hint="default" w:ascii="Arial" w:hAnsi="Arial" w:cs="Arial"/>
-          <w:sz w:val="20"/>
-          <w:szCs w:val="20"/>
-          <w:lang w:val="en-CA"/>
+        <w:t xml:space="preserve">concerne la reprendre le jeu à l’état le plus récent, il suffira simplement d’aller dans le </w:t>
+      </w:r>
+      <w:r>
+        <w:rPr>
+          <w:rFonts w:hint="default" w:ascii="Arial" w:hAnsi="Arial" w:cs="Arial"/>
+          <w:sz w:val="20"/>
+          <w:szCs w:val="20"/>
+          <w:lang w:val="fr-CA"/>
         </w:rPr>
         <w:tab/>
-      </w:r>
-      <w:r>
-        <w:rPr>
-          <w:rFonts w:hint="default" w:ascii="Arial" w:hAnsi="Arial" w:cs="Arial"/>
-          <w:sz w:val="20"/>
-          <w:szCs w:val="20"/>
-        </w:rPr>
-        <w:t xml:space="preserve">l’expérience plus intéressante pour le joueur si pour une situation le force à devoir </w:t>
-      </w:r>
-      <w:r>
-        <w:rPr>
-          <w:rFonts w:hint="default" w:ascii="Arial" w:hAnsi="Arial" w:cs="Arial"/>
-          <w:sz w:val="20"/>
-          <w:szCs w:val="20"/>
-          <w:lang w:val="en-CA"/>
-        </w:rPr>
-        <w:tab/>
-      </w:r>
-      <w:r>
-        <w:rPr>
-          <w:rFonts w:hint="default" w:ascii="Arial" w:hAnsi="Arial" w:cs="Arial"/>
-          <w:sz w:val="20"/>
-          <w:szCs w:val="20"/>
-        </w:rPr>
-        <w:t xml:space="preserve">quitter la partie car son attention est nécessaire sur une autre tâche. Ce faisant, au lieu </w:t>
-      </w:r>
-      <w:r>
-        <w:rPr>
-          <w:rFonts w:hint="default" w:ascii="Arial" w:hAnsi="Arial" w:cs="Arial"/>
-          <w:sz w:val="20"/>
-          <w:szCs w:val="20"/>
-          <w:lang w:val="en-CA"/>
-        </w:rPr>
-        <w:tab/>
-      </w:r>
-      <w:r>
-        <w:rPr>
-          <w:rFonts w:hint="default" w:ascii="Arial" w:hAnsi="Arial" w:cs="Arial"/>
-          <w:sz w:val="20"/>
-          <w:szCs w:val="20"/>
-        </w:rPr>
-        <w:t xml:space="preserve">de perdre ses progrès, il aura simplement à reprendre sa partie à l’endroit dans lequel </w:t>
-      </w:r>
-      <w:r>
-        <w:rPr>
-          <w:rFonts w:hint="default" w:ascii="Arial" w:hAnsi="Arial" w:cs="Arial"/>
-          <w:sz w:val="20"/>
-          <w:szCs w:val="20"/>
-          <w:lang w:val="en-CA"/>
-        </w:rPr>
-        <w:tab/>
-      </w:r>
-      <w:r>
-        <w:rPr>
-          <w:rFonts w:hint="default" w:ascii="Arial" w:hAnsi="Arial" w:cs="Arial"/>
-          <w:sz w:val="20"/>
-          <w:szCs w:val="20"/>
-        </w:rPr>
-        <w:t>il l’a laissée.</w:t>
+        <w:t xml:space="preserve">menu d’introduction et de sélectionner l’option </w:t>
+      </w:r>
+      <w:r>
+        <w:rPr>
+          <w:rFonts w:hint="default" w:ascii="Arial" w:hAnsi="Arial" w:cs="Arial"/>
+          <w:i/>
+          <w:iCs/>
+          <w:sz w:val="20"/>
+          <w:szCs w:val="20"/>
+          <w:lang w:val="fr-CA"/>
+        </w:rPr>
+        <w:t xml:space="preserve">Load Recent Game </w:t>
       </w:r>
     </w:p>
     <w:p>
@@ -4633,20 +4290,6 @@
     <w:p>
       <w:pPr>
         <w:widowControl w:val="0"/>
-        <w:autoSpaceDE w:val="0"/>
-        <w:autoSpaceDN w:val="0"/>
-        <w:adjustRightInd w:val="0"/>
-        <w:spacing w:after="0" w:afterLines="0" w:line="360" w:lineRule="auto"/>
-        <w:rPr>
-          <w:rFonts w:ascii="Times New Roman" w:hAnsi="Times New Roman" w:cs="Times New Roman"/>
-          <w:sz w:val="24"/>
-          <w:szCs w:val="24"/>
-        </w:rPr>
-      </w:pPr>
-    </w:p>
-    <w:p>
-      <w:pPr>
-        <w:widowControl w:val="0"/>
         <w:overflowPunct w:val="0"/>
         <w:autoSpaceDE w:val="0"/>
         <w:autoSpaceDN w:val="0"/>
@@ -4671,9 +4314,11 @@
         <w:ind w:left="1420" w:right="220"/>
         <w:jc w:val="both"/>
         <w:rPr>
-          <w:rFonts w:hint="default" w:ascii="Arial" w:hAnsi="Arial" w:cs="Arial"/>
-          <w:sz w:val="20"/>
-          <w:szCs w:val="20"/>
+          <w:rFonts w:ascii="Arial" w:hAnsi="Arial" w:cs="Arial"/>
+          <w:b/>
+          <w:bCs/>
+          <w:sz w:val="32"/>
+          <w:szCs w:val="32"/>
         </w:rPr>
       </w:pPr>
       <w:r>
@@ -4710,86 +4355,6 @@
           <w:szCs w:val="32"/>
         </w:rPr>
       </w:pPr>
-      <w:bookmarkStart w:id="3" w:name="page21"/>
-      <w:bookmarkEnd w:id="3"/>
-    </w:p>
-    <w:p>
-      <w:pPr>
-        <w:widowControl w:val="0"/>
-        <w:numPr>
-          <w:ilvl w:val="0"/>
-          <w:numId w:val="0"/>
-        </w:numPr>
-        <w:tabs>
-          <w:tab w:val="left" w:pos="1440"/>
-          <w:tab w:val="clear" w:pos="720"/>
-        </w:tabs>
-        <w:overflowPunct w:val="0"/>
-        <w:autoSpaceDE w:val="0"/>
-        <w:autoSpaceDN w:val="0"/>
-        <w:adjustRightInd w:val="0"/>
-        <w:spacing w:after="0" w:afterLines="0" w:line="360" w:lineRule="auto"/>
-        <w:jc w:val="both"/>
-        <w:rPr>
-          <w:rFonts w:ascii="Arial" w:hAnsi="Arial" w:cs="Arial"/>
-          <w:b/>
-          <w:bCs/>
-          <w:sz w:val="32"/>
-          <w:szCs w:val="32"/>
-        </w:rPr>
-      </w:pPr>
-    </w:p>
-    <w:p>
-      <w:pPr>
-        <w:widowControl w:val="0"/>
-        <w:numPr>
-          <w:ilvl w:val="0"/>
-          <w:numId w:val="0"/>
-        </w:numPr>
-        <w:tabs>
-          <w:tab w:val="left" w:pos="1440"/>
-          <w:tab w:val="clear" w:pos="720"/>
-        </w:tabs>
-        <w:overflowPunct w:val="0"/>
-        <w:autoSpaceDE w:val="0"/>
-        <w:autoSpaceDN w:val="0"/>
-        <w:adjustRightInd w:val="0"/>
-        <w:spacing w:after="0" w:afterLines="0" w:line="360" w:lineRule="auto"/>
-        <w:jc w:val="both"/>
-        <w:rPr>
-          <w:rFonts w:ascii="Arial" w:hAnsi="Arial" w:cs="Arial"/>
-          <w:b/>
-          <w:bCs/>
-          <w:sz w:val="32"/>
-          <w:szCs w:val="32"/>
-        </w:rPr>
-      </w:pPr>
-    </w:p>
-    <w:p>
-      <w:pPr>
-        <w:widowControl w:val="0"/>
-        <w:numPr>
-          <w:ilvl w:val="0"/>
-          <w:numId w:val="0"/>
-        </w:numPr>
-        <w:tabs>
-          <w:tab w:val="left" w:pos="1440"/>
-          <w:tab w:val="clear" w:pos="720"/>
-        </w:tabs>
-        <w:overflowPunct w:val="0"/>
-        <w:autoSpaceDE w:val="0"/>
-        <w:autoSpaceDN w:val="0"/>
-        <w:adjustRightInd w:val="0"/>
-        <w:spacing w:after="0" w:afterLines="0" w:line="360" w:lineRule="auto"/>
-        <w:jc w:val="both"/>
-        <w:rPr>
-          <w:rFonts w:ascii="Arial" w:hAnsi="Arial" w:cs="Arial"/>
-          <w:b/>
-          <w:bCs/>
-          <w:sz w:val="32"/>
-          <w:szCs w:val="32"/>
-        </w:rPr>
-      </w:pPr>
       <w:r>
         <w:rPr>
           <w:rFonts w:ascii="Arial" w:hAnsi="Arial" w:cs="Arial"/>
@@ -5500,10 +5065,10 @@
         </w:rPr>
         <w:t>’une attaque sera porté vers un autre personnage pour agir comme un retour sonore, validant que l’attaque a bien été fonctionnelle. Une musique jouera en boucle lors de la partie et sera seulement interrompu lors des séquences d’actions qui génère un effet sonore.</w:t>
       </w:r>
-      <w:bookmarkStart w:id="4" w:name="page27"/>
+      <w:bookmarkStart w:id="3" w:name="page27"/>
+      <w:bookmarkEnd w:id="3"/>
+      <w:bookmarkStart w:id="4" w:name="page25"/>
       <w:bookmarkEnd w:id="4"/>
-      <w:bookmarkStart w:id="5" w:name="page25"/>
-      <w:bookmarkEnd w:id="5"/>
     </w:p>
     <w:p>
       <w:pPr>
@@ -5696,466 +5261,25 @@
     </w:p>
     <w:p>
       <w:pPr>
+        <w:spacing w:beforeLines="0" w:afterLines="0" w:line="380" w:lineRule="exact"/>
+        <w:jc w:val="left"/>
+        <w:rPr>
+          <w:rFonts w:hint="default"/>
+          <w:sz w:val="24"/>
+        </w:rPr>
+      </w:pPr>
+    </w:p>
+    <w:p>
+      <w:pPr>
         <w:spacing w:beforeLines="0" w:afterLines="0"/>
         <w:jc w:val="left"/>
         <w:rPr>
           <w:rFonts w:hint="default"/>
           <w:sz w:val="24"/>
         </w:rPr>
-      </w:pPr>
-      <w:r>
-        <w:rPr>
-          <w:rFonts w:hint="default" w:ascii="Arial" w:hAnsi="Arial"/>
-          <w:b/>
-          <w:sz w:val="40"/>
-        </w:rPr>
-        <w:t>3. L’Univers du jeu</w:t>
-      </w:r>
-    </w:p>
-    <w:p>
-      <w:pPr>
-        <w:spacing w:beforeLines="0" w:afterLines="0" w:line="200" w:lineRule="exact"/>
-        <w:jc w:val="left"/>
-        <w:rPr>
-          <w:rFonts w:hint="default"/>
-          <w:sz w:val="24"/>
-        </w:rPr>
-      </w:pPr>
-    </w:p>
-    <w:p>
-      <w:pPr>
-        <w:spacing w:beforeLines="0" w:afterLines="0" w:line="396" w:lineRule="exact"/>
-        <w:jc w:val="left"/>
-        <w:rPr>
-          <w:rFonts w:hint="default"/>
-          <w:sz w:val="24"/>
-        </w:rPr>
-      </w:pPr>
-    </w:p>
-    <w:p>
-      <w:pPr>
-        <w:numPr>
-          <w:ilvl w:val="0"/>
-          <w:numId w:val="5"/>
-        </w:numPr>
-        <w:tabs>
-          <w:tab w:val="left" w:pos="720"/>
-          <w:tab w:val="left" w:pos="1440"/>
-        </w:tabs>
-        <w:overflowPunct w:val="0"/>
-        <w:spacing w:beforeLines="0" w:afterLines="0"/>
-        <w:ind w:left="1440" w:hanging="1080"/>
-        <w:rPr>
-          <w:rFonts w:hint="default" w:ascii="Arial" w:hAnsi="Arial"/>
-          <w:b/>
-          <w:sz w:val="32"/>
-        </w:rPr>
-      </w:pPr>
-      <w:r>
-        <w:rPr>
-          <w:rFonts w:hint="default" w:ascii="Arial" w:hAnsi="Arial"/>
-          <w:b/>
-          <w:sz w:val="32"/>
-        </w:rPr>
-        <w:t xml:space="preserve">Vue générale </w:t>
-      </w:r>
-    </w:p>
-    <w:p>
-      <w:pPr>
-        <w:spacing w:beforeLines="0" w:afterLines="0" w:line="287" w:lineRule="exact"/>
-        <w:jc w:val="left"/>
-        <w:rPr>
-          <w:rFonts w:hint="default"/>
-          <w:sz w:val="24"/>
-        </w:rPr>
-      </w:pPr>
-    </w:p>
-    <w:p>
-      <w:pPr>
-        <w:overflowPunct w:val="0"/>
-        <w:spacing w:beforeLines="0" w:afterLines="0" w:line="228" w:lineRule="auto"/>
-        <w:ind w:left="700" w:right="420"/>
-        <w:jc w:val="left"/>
-        <w:rPr>
-          <w:rFonts w:hint="default"/>
-          <w:sz w:val="24"/>
-        </w:rPr>
-      </w:pPr>
-      <w:r>
-        <w:rPr>
-          <w:rFonts w:hint="default" w:ascii="Arial" w:hAnsi="Arial"/>
-          <w:sz w:val="20"/>
-        </w:rPr>
-        <w:t>L’univers du jeu en est un infiniment vaste. L’aventure se déroule dans les confins de l’espace où le vaisseau Pegasus est envoyé en mission. Il s’agit donc d’un univers futuriste dans lequel l’homme a maîtrisé le voyage spatial au point de pouvoir aller explorer d’autres étoiles de la Voie lactée.</w:t>
-      </w:r>
-    </w:p>
-    <w:p>
-      <w:pPr>
-        <w:spacing w:beforeLines="0" w:afterLines="0" w:line="119" w:lineRule="exact"/>
-        <w:jc w:val="left"/>
-        <w:rPr>
-          <w:rFonts w:hint="default"/>
-          <w:sz w:val="24"/>
-        </w:rPr>
-      </w:pPr>
-    </w:p>
-    <w:p>
-      <w:pPr>
-        <w:numPr>
-          <w:ilvl w:val="0"/>
-          <w:numId w:val="6"/>
-        </w:numPr>
-        <w:tabs>
-          <w:tab w:val="left" w:pos="720"/>
-          <w:tab w:val="left" w:pos="1440"/>
-        </w:tabs>
-        <w:overflowPunct w:val="0"/>
-        <w:spacing w:beforeLines="0" w:afterLines="0"/>
-        <w:ind w:left="1440" w:hanging="1080"/>
-        <w:rPr>
-          <w:rFonts w:hint="default" w:ascii="Arial" w:hAnsi="Arial"/>
-          <w:b/>
-          <w:sz w:val="32"/>
-        </w:rPr>
-      </w:pPr>
-      <w:r>
-        <w:rPr>
-          <w:rFonts w:hint="default" w:ascii="Arial" w:hAnsi="Arial"/>
-          <w:b/>
-          <w:sz w:val="32"/>
-        </w:rPr>
-        <w:t xml:space="preserve">Endroits - Lieux </w:t>
-      </w:r>
-    </w:p>
-    <w:p>
-      <w:pPr>
-        <w:spacing w:beforeLines="0" w:afterLines="0" w:line="285" w:lineRule="exact"/>
-        <w:jc w:val="left"/>
-        <w:rPr>
-          <w:rFonts w:hint="default"/>
-          <w:sz w:val="24"/>
-        </w:rPr>
-      </w:pPr>
-    </w:p>
-    <w:p>
-      <w:pPr>
-        <w:overflowPunct w:val="0"/>
-        <w:spacing w:beforeLines="0" w:afterLines="0" w:line="228" w:lineRule="auto"/>
-        <w:ind w:left="700" w:right="20"/>
-        <w:jc w:val="left"/>
-        <w:rPr>
-          <w:rFonts w:hint="default"/>
-          <w:sz w:val="24"/>
-        </w:rPr>
-      </w:pPr>
-      <w:r>
-        <w:rPr>
-          <w:rFonts w:hint="default" w:ascii="Arial" w:hAnsi="Arial"/>
-          <w:sz w:val="20"/>
-        </w:rPr>
-        <w:t>L’action de la mission proposée se déroule entièrement dans le secteur Sagittarius, une constellation qui abrite plusieurs systèmes stellaires. Au cours des missions, le Pegasus sera amené à explorer ces systèmes. Éventuellement, le Pegasus pourrait être assigné à des missions nécessitant d’explorer de nouveaux secteurs.</w:t>
-      </w:r>
-    </w:p>
-    <w:p>
-      <w:pPr>
-        <w:spacing w:beforeLines="0" w:afterLines="0" w:line="276" w:lineRule="exact"/>
-        <w:jc w:val="left"/>
-        <w:rPr>
-          <w:rFonts w:hint="default"/>
-          <w:sz w:val="24"/>
-        </w:rPr>
-      </w:pPr>
-    </w:p>
-    <w:p>
-      <w:pPr>
-        <w:overflowPunct w:val="0"/>
-        <w:spacing w:beforeLines="0" w:afterLines="0" w:line="231" w:lineRule="auto"/>
-        <w:ind w:left="700" w:right="200"/>
-        <w:jc w:val="left"/>
-        <w:rPr>
-          <w:rFonts w:hint="default"/>
-          <w:sz w:val="24"/>
-        </w:rPr>
-      </w:pPr>
-      <w:r>
-        <w:rPr>
-          <w:rFonts w:hint="default" w:ascii="Arial" w:hAnsi="Arial"/>
-          <w:sz w:val="20"/>
-        </w:rPr>
-        <w:t>Chaque système stellaire est composé d’une étoile en son centre et de plusieurs astres qui peuvent être des planètes, des satellites naturels ou d’autres corps spatiaux tel que des astéroïdes ou des comètes. De plus, certains systèmes abritent des éléments artificiels tels des satellites de communication ou des bases spatiales. Chacun de ces éléments peut s’avérer être un point d’intérêt au cours d’une mission.</w:t>
-      </w:r>
-    </w:p>
-    <w:p>
-      <w:pPr>
-        <w:spacing w:beforeLines="0" w:afterLines="0" w:line="117" w:lineRule="exact"/>
-        <w:jc w:val="left"/>
-        <w:rPr>
-          <w:rFonts w:hint="default"/>
-          <w:sz w:val="24"/>
-        </w:rPr>
-      </w:pPr>
-    </w:p>
-    <w:p>
-      <w:pPr>
-        <w:numPr>
-          <w:ilvl w:val="0"/>
-          <w:numId w:val="7"/>
-        </w:numPr>
-        <w:tabs>
-          <w:tab w:val="left" w:pos="720"/>
-          <w:tab w:val="left" w:pos="1440"/>
-        </w:tabs>
-        <w:overflowPunct w:val="0"/>
-        <w:spacing w:beforeLines="0" w:afterLines="0"/>
-        <w:ind w:left="1440" w:hanging="1080"/>
-        <w:rPr>
-          <w:rFonts w:hint="default" w:ascii="Arial" w:hAnsi="Arial"/>
-          <w:b/>
-          <w:sz w:val="32"/>
-        </w:rPr>
-      </w:pPr>
-      <w:r>
-        <w:rPr>
-          <w:rFonts w:hint="default" w:ascii="Arial" w:hAnsi="Arial"/>
-          <w:b/>
-          <w:sz w:val="32"/>
-        </w:rPr>
-        <w:t xml:space="preserve">Voyage </w:t>
-      </w:r>
-    </w:p>
-    <w:p>
-      <w:pPr>
-        <w:spacing w:beforeLines="0" w:afterLines="0" w:line="287" w:lineRule="exact"/>
-        <w:jc w:val="left"/>
-        <w:rPr>
-          <w:rFonts w:hint="default"/>
-          <w:sz w:val="24"/>
-        </w:rPr>
-      </w:pPr>
-    </w:p>
-    <w:p>
-      <w:pPr>
-        <w:overflowPunct w:val="0"/>
-        <w:spacing w:beforeLines="0" w:afterLines="0" w:line="233" w:lineRule="auto"/>
-        <w:ind w:left="700"/>
-        <w:rPr>
-          <w:rFonts w:hint="default"/>
-          <w:sz w:val="24"/>
-        </w:rPr>
-      </w:pPr>
-      <w:r>
-        <w:rPr>
-          <w:rFonts w:hint="default" w:ascii="Arial" w:hAnsi="Arial"/>
-          <w:sz w:val="20"/>
-        </w:rPr>
-        <w:t>À bord du vaisseau Pegasus, les joueurs devront parcourir la galaxie. Ils se verront assigner différentes missions dont les objectifs ne pourront être remplis que s’il voyage vers certains systèmes stellaires spécifiques. Le Pegasus étant muni d’un module de navigation hyper spatiale, les joueurs pourront faire un saut d’un système stellaire à l’autre presque instantanément. Au sein d’un même système stellaire, plusieurs points d’intérêt pourront être explorés. Les missions emmèneront également les joueurs à explorer ces lieux.</w:t>
-      </w:r>
-    </w:p>
-    <w:p>
-      <w:pPr>
-        <w:spacing w:beforeLines="0" w:afterLines="0" w:line="122" w:lineRule="exact"/>
-        <w:jc w:val="left"/>
-        <w:rPr>
-          <w:rFonts w:hint="default"/>
-          <w:sz w:val="24"/>
-        </w:rPr>
-      </w:pPr>
-    </w:p>
-    <w:p>
-      <w:pPr>
-        <w:numPr>
-          <w:ilvl w:val="0"/>
-          <w:numId w:val="8"/>
-        </w:numPr>
-        <w:tabs>
-          <w:tab w:val="left" w:pos="720"/>
-          <w:tab w:val="left" w:pos="1440"/>
-        </w:tabs>
-        <w:overflowPunct w:val="0"/>
-        <w:spacing w:beforeLines="0" w:afterLines="0"/>
-        <w:ind w:left="1440" w:hanging="1080"/>
-        <w:rPr>
-          <w:rFonts w:hint="default" w:ascii="Arial" w:hAnsi="Arial"/>
-          <w:b/>
-          <w:sz w:val="32"/>
-        </w:rPr>
-      </w:pPr>
-      <w:r>
-        <w:rPr>
-          <w:rFonts w:hint="default" w:ascii="Arial" w:hAnsi="Arial"/>
-          <w:b/>
-          <w:sz w:val="32"/>
-        </w:rPr>
-        <w:t xml:space="preserve">Échelle </w:t>
-      </w:r>
-    </w:p>
-    <w:p>
-      <w:pPr>
-        <w:spacing w:beforeLines="0" w:afterLines="0" w:line="285" w:lineRule="exact"/>
-        <w:jc w:val="left"/>
-        <w:rPr>
-          <w:rFonts w:hint="default"/>
-          <w:sz w:val="24"/>
-        </w:rPr>
-      </w:pPr>
-    </w:p>
-    <w:p>
-      <w:pPr>
-        <w:overflowPunct w:val="0"/>
-        <w:spacing w:beforeLines="0" w:afterLines="0" w:line="234" w:lineRule="auto"/>
-        <w:ind w:left="700" w:right="20"/>
-        <w:jc w:val="left"/>
-        <w:rPr>
-          <w:rFonts w:hint="default"/>
-          <w:sz w:val="24"/>
-        </w:rPr>
-      </w:pPr>
-      <w:r>
-        <w:rPr>
-          <w:rFonts w:hint="default" w:ascii="Arial" w:hAnsi="Arial"/>
-          <w:sz w:val="20"/>
-        </w:rPr>
-        <w:t>Le jeu est perçu directement par les yeux du joueur puisqu’il est lui-même le personnage. Il est également possible d’avoir une vue extérieure au vaisseau selon la vision d’un drone qui orbite autour du vaisseau. L’intérieur ne fait pas plus de quelques mètres carrés, mais l’extérieur est aussi vaste que l’univers. Vu de l’extérieur, le vaisseau fait environ une centaine de mètres et la distance entre deux corps spatiaux se compte en millier de kilomètres. Même lors d’une bataille spatiale, il est rare que les vaisseaux concernés s’approchent à moins d’un kilomètre l’un de l’autre. Dans l’optique du jeu, l’unité « U » correspond à 1000 km.</w:t>
-      </w:r>
-    </w:p>
-    <w:p>
-      <w:pPr>
-        <w:spacing w:beforeLines="0" w:afterLines="0" w:line="122" w:lineRule="exact"/>
-        <w:jc w:val="left"/>
-        <w:rPr>
-          <w:rFonts w:hint="default"/>
-          <w:sz w:val="24"/>
-        </w:rPr>
-      </w:pPr>
-    </w:p>
-    <w:p>
-      <w:pPr>
-        <w:numPr>
-          <w:ilvl w:val="0"/>
-          <w:numId w:val="9"/>
-        </w:numPr>
-        <w:tabs>
-          <w:tab w:val="left" w:pos="720"/>
-          <w:tab w:val="left" w:pos="1440"/>
-        </w:tabs>
-        <w:overflowPunct w:val="0"/>
-        <w:spacing w:beforeLines="0" w:afterLines="0"/>
-        <w:ind w:left="1440" w:hanging="1080"/>
-        <w:rPr>
-          <w:rFonts w:hint="default" w:ascii="Arial" w:hAnsi="Arial"/>
-          <w:b/>
-          <w:sz w:val="32"/>
-        </w:rPr>
-      </w:pPr>
-      <w:r>
-        <w:rPr>
-          <w:rFonts w:hint="default" w:ascii="Arial" w:hAnsi="Arial"/>
-          <w:b/>
-          <w:sz w:val="32"/>
-        </w:rPr>
-        <w:t xml:space="preserve">Temps et Climat </w:t>
-      </w:r>
-    </w:p>
-    <w:p>
-      <w:pPr>
-        <w:spacing w:beforeLines="0" w:afterLines="0" w:line="285" w:lineRule="exact"/>
-        <w:jc w:val="left"/>
-        <w:rPr>
-          <w:rFonts w:hint="default"/>
-          <w:sz w:val="24"/>
-        </w:rPr>
-      </w:pPr>
-    </w:p>
-    <w:p>
-      <w:pPr>
-        <w:overflowPunct w:val="0"/>
-        <w:spacing w:beforeLines="0" w:afterLines="0" w:line="233" w:lineRule="auto"/>
-        <w:ind w:left="700" w:right="20"/>
-        <w:jc w:val="left"/>
-        <w:rPr>
-          <w:rFonts w:hint="default"/>
-          <w:sz w:val="24"/>
-        </w:rPr>
-      </w:pPr>
-      <w:r>
-        <w:rPr>
-          <w:rFonts w:hint="default" w:ascii="Arial" w:hAnsi="Arial"/>
-          <w:sz w:val="20"/>
-        </w:rPr>
-        <w:t>Le temps n’a pas vraiment d’influence sur le jeu à moins qu’une mission ait des objectifs qui en dépendent. Étant donné que les missions ne durent jamais plus de quelques heures, il est inutile de faire tourner les planètes autour de leur étoile et donc leur position est toujours la même malgré le temps qui passe. Le climat, tant à lui, est stable dans l’espace, mais il y a des régions particulières ou des phénomènes naturels peuvent altérer l’état du vaisseau qui l’explore, comme au beau millier d’une nébuleuse ou d’un champ d’astéroïdes.</w:t>
-      </w:r>
-    </w:p>
-    <w:p>
-      <w:pPr>
-        <w:spacing w:beforeLines="0" w:afterLines="0" w:line="380" w:lineRule="exact"/>
-        <w:jc w:val="left"/>
-        <w:rPr>
-          <w:rFonts w:hint="default"/>
-          <w:sz w:val="24"/>
-        </w:rPr>
-      </w:pPr>
-    </w:p>
-    <w:p>
-      <w:pPr>
-        <w:tabs>
-          <w:tab w:val="left" w:pos="3920"/>
-          <w:tab w:val="left" w:pos="7820"/>
-        </w:tabs>
-        <w:spacing w:beforeLines="0" w:afterLines="0" w:line="239" w:lineRule="auto"/>
-        <w:jc w:val="left"/>
-        <w:rPr>
-          <w:rFonts w:hint="default"/>
-          <w:sz w:val="24"/>
-        </w:rPr>
-      </w:pPr>
-      <w:r>
-        <w:rPr>
-          <w:rFonts w:hint="default" w:ascii="Times New Roman" w:hAnsi="Times New Roman" w:eastAsia="Times New Roman"/>
-          <w:color w:val="808080"/>
-          <w:sz w:val="20"/>
-        </w:rPr>
-        <w:t>GDD01</w:t>
-      </w:r>
-      <w:r>
-        <w:rPr>
-          <w:rFonts w:hint="default"/>
-          <w:sz w:val="24"/>
-        </w:rPr>
-        <w:tab/>
-      </w:r>
-      <w:r>
-        <w:rPr>
-          <w:rFonts w:hint="default" w:ascii="Times New Roman" w:hAnsi="Times New Roman" w:eastAsia="Times New Roman"/>
-          <w:color w:val="808080"/>
-          <w:sz w:val="20"/>
-        </w:rPr>
-        <w:t>Page - 13</w:t>
-      </w:r>
-      <w:r>
-        <w:rPr>
-          <w:rFonts w:hint="default"/>
-          <w:sz w:val="24"/>
-        </w:rPr>
-        <w:tab/>
-      </w:r>
-      <w:r>
-        <w:rPr>
-          <w:rFonts w:hint="default" w:ascii="Times New Roman" w:hAnsi="Times New Roman" w:eastAsia="Times New Roman"/>
-          <w:color w:val="808080"/>
-          <w:sz w:val="19"/>
-        </w:rPr>
-        <w:t>8/11/2014</w:t>
-      </w:r>
-    </w:p>
-    <w:p>
-      <w:pPr>
-        <w:spacing w:beforeLines="0" w:afterLines="0"/>
-        <w:jc w:val="left"/>
-        <w:rPr>
-          <w:rFonts w:hint="default"/>
-          <w:sz w:val="24"/>
-        </w:rPr>
         <w:sectPr>
+          <w:headerReference r:id="rId3" w:type="default"/>
+          <w:footerReference r:id="rId4" w:type="default"/>
           <w:pgSz w:w="12240" w:h="15840"/>
           <w:pgMar w:top="1417" w:right="1800" w:bottom="681" w:left="1800" w:header="720" w:footer="720" w:gutter="0"/>
           <w:lnNumType w:countBy="0" w:distance="360"/>
@@ -6174,8 +5298,8 @@
           <w:sz w:val="24"/>
         </w:rPr>
       </w:pPr>
-      <w:bookmarkStart w:id="6" w:name="page14"/>
-      <w:bookmarkEnd w:id="6"/>
+      <w:bookmarkStart w:id="5" w:name="page14"/>
+      <w:bookmarkEnd w:id="5"/>
       <w:r>
         <w:rPr>
           <w:rFonts w:hint="default"/>
@@ -6195,8 +5319,17 @@
           <w:rFonts w:hint="default" w:ascii="Arial" w:hAnsi="Arial"/>
           <w:b/>
           <w:sz w:val="40"/>
-        </w:rPr>
-        <w:t>4. Les entités de l’univers</w:t>
+          <w:lang w:val="fr-CA"/>
+        </w:rPr>
+        <w:t>3.</w:t>
+      </w:r>
+      <w:r>
+        <w:rPr>
+          <w:rFonts w:hint="default" w:ascii="Arial" w:hAnsi="Arial"/>
+          <w:b/>
+          <w:sz w:val="40"/>
+        </w:rPr>
+        <w:t xml:space="preserve"> Les entités de l’univers</w:t>
       </w:r>
     </w:p>
     <w:p>
@@ -6222,22 +5355,38 @@
     <w:p>
       <w:pPr>
         <w:numPr>
-          <w:ilvl w:val="0"/>
-          <w:numId w:val="10"/>
+          <w:numId w:val="0"/>
         </w:numPr>
         <w:tabs>
-          <w:tab w:val="left" w:pos="720"/>
           <w:tab w:val="left" w:pos="1440"/>
         </w:tabs>
         <w:overflowPunct w:val="0"/>
         <w:spacing w:beforeLines="0" w:afterLines="0"/>
-        <w:ind w:left="1440" w:hanging="1080"/>
+        <w:ind w:left="360" w:leftChars="0"/>
         <w:rPr>
           <w:rFonts w:hint="default" w:ascii="Arial" w:hAnsi="Arial"/>
           <w:b/>
           <w:sz w:val="32"/>
         </w:rPr>
       </w:pPr>
+      <w:r>
+        <w:rPr>
+          <w:rFonts w:hint="default" w:ascii="Arial" w:hAnsi="Arial"/>
+          <w:b/>
+          <w:sz w:val="32"/>
+          <w:lang w:val="fr-CA"/>
+        </w:rPr>
+        <w:t>3.1</w:t>
+      </w:r>
+      <w:r>
+        <w:rPr>
+          <w:rFonts w:hint="default" w:ascii="Arial" w:hAnsi="Arial"/>
+          <w:b/>
+          <w:sz w:val="32"/>
+          <w:lang w:val="fr-CA"/>
+        </w:rPr>
+        <w:tab/>
+      </w:r>
       <w:r>
         <w:rPr>
           <w:rFonts w:hint="default" w:ascii="Arial" w:hAnsi="Arial"/>
@@ -6289,22 +5438,38 @@
     <w:p>
       <w:pPr>
         <w:numPr>
-          <w:ilvl w:val="0"/>
-          <w:numId w:val="11"/>
+          <w:numId w:val="0"/>
         </w:numPr>
         <w:tabs>
-          <w:tab w:val="left" w:pos="720"/>
           <w:tab w:val="left" w:pos="1440"/>
         </w:tabs>
         <w:overflowPunct w:val="0"/>
         <w:spacing w:beforeLines="0" w:afterLines="0"/>
-        <w:ind w:left="1440" w:hanging="1080"/>
+        <w:ind w:left="360" w:leftChars="0"/>
         <w:rPr>
           <w:rFonts w:hint="default" w:ascii="Arial" w:hAnsi="Arial"/>
           <w:b/>
           <w:sz w:val="32"/>
         </w:rPr>
       </w:pPr>
+      <w:r>
+        <w:rPr>
+          <w:rFonts w:hint="default" w:ascii="Arial" w:hAnsi="Arial"/>
+          <w:b/>
+          <w:sz w:val="32"/>
+          <w:lang w:val="fr-CA"/>
+        </w:rPr>
+        <w:t>3.2</w:t>
+      </w:r>
+      <w:r>
+        <w:rPr>
+          <w:rFonts w:hint="default" w:ascii="Arial" w:hAnsi="Arial"/>
+          <w:b/>
+          <w:sz w:val="32"/>
+          <w:lang w:val="fr-CA"/>
+        </w:rPr>
+        <w:tab/>
+      </w:r>
       <w:r>
         <w:rPr>
           <w:rFonts w:hint="default" w:ascii="Arial" w:hAnsi="Arial"/>
@@ -6643,112 +5808,634 @@
     </w:p>
     <w:p>
       <w:pPr>
+        <w:overflowPunct w:val="0"/>
+        <w:spacing w:beforeLines="0" w:afterLines="0" w:line="232" w:lineRule="auto"/>
+        <w:ind w:right="20"/>
+        <w:jc w:val="left"/>
+        <w:rPr>
+          <w:rFonts w:hint="default"/>
+          <w:sz w:val="24"/>
+        </w:rPr>
+      </w:pPr>
+      <w:r>
+        <w:rPr>
+          <w:rFonts w:hint="default" w:ascii="Arial" w:hAnsi="Arial"/>
+          <w:sz w:val="20"/>
+        </w:rPr>
+        <w:t>paramètres pour garder le focus. Une fois le scan réussi, le joueur obtient les informations relatives à cette section du vaisseau. Il lui est également possible d’ajouter cette section à la liste des sections suivies. Dans ce cas, les informations de cette section seront toujours visibles et se mettront à jour même si le joueur débute le scan d’une autre section du vaisseau ennemi. Toutefois, faire le suivi d’une section nécessite l’utilisation constante d’un scanneur et le vaisseau en compte au maximum 3.</w:t>
+      </w:r>
+    </w:p>
+    <w:p>
+      <w:pPr>
+        <w:spacing w:beforeLines="0" w:afterLines="0" w:line="228" w:lineRule="exact"/>
+        <w:jc w:val="left"/>
+        <w:rPr>
+          <w:rFonts w:hint="default"/>
+          <w:sz w:val="24"/>
+        </w:rPr>
+      </w:pPr>
+    </w:p>
+    <w:p>
+      <w:pPr>
+        <w:spacing w:beforeLines="0" w:afterLines="0" w:line="239" w:lineRule="auto"/>
+        <w:jc w:val="left"/>
+        <w:rPr>
+          <w:rFonts w:hint="default"/>
+          <w:sz w:val="24"/>
+        </w:rPr>
+      </w:pPr>
+      <w:r>
+        <w:rPr>
+          <w:rFonts w:hint="default" w:ascii="Arial" w:hAnsi="Arial"/>
+          <w:b/>
+          <w:sz w:val="20"/>
+        </w:rPr>
+        <w:t>Système de contrôle de l’armement</w:t>
+      </w:r>
+    </w:p>
+    <w:p>
+      <w:pPr>
+        <w:spacing w:beforeLines="0" w:afterLines="0" w:line="48" w:lineRule="exact"/>
+        <w:jc w:val="left"/>
+        <w:rPr>
+          <w:rFonts w:hint="default"/>
+          <w:sz w:val="24"/>
+        </w:rPr>
+      </w:pPr>
+    </w:p>
+    <w:p>
+      <w:pPr>
+        <w:overflowPunct w:val="0"/>
+        <w:spacing w:beforeLines="0" w:afterLines="0" w:line="231" w:lineRule="auto"/>
+        <w:ind w:right="80"/>
+        <w:jc w:val="left"/>
+        <w:rPr>
+          <w:rFonts w:hint="default"/>
+          <w:sz w:val="24"/>
+        </w:rPr>
+      </w:pPr>
+      <w:r>
+        <w:rPr>
+          <w:rFonts w:hint="default" w:ascii="Arial" w:hAnsi="Arial"/>
+          <w:sz w:val="20"/>
+        </w:rPr>
+        <w:t>Ce système permet de cibler et tirer avec les armes principales du vaisseau. Il s’agit de contrôler l’artillerie lourde destinée à attaquer directement le vaisseau ennemi. Pour attaquer un ennemi, le joueur doit d’abord gérer l’énergie qui est envoyée à chacune des armes pour leur recharge. Une fois la recharge complète, il est possible de cibler un ennemi ou une partie spécifique d’un vaisseau ennemi et de déclencher le tir.</w:t>
+      </w:r>
+    </w:p>
+    <w:p>
+      <w:pPr>
+        <w:spacing w:beforeLines="0" w:afterLines="0" w:line="227" w:lineRule="exact"/>
+        <w:jc w:val="left"/>
+        <w:rPr>
+          <w:rFonts w:hint="default"/>
+          <w:sz w:val="24"/>
+        </w:rPr>
+      </w:pPr>
+    </w:p>
+    <w:p>
+      <w:pPr>
+        <w:spacing w:beforeLines="0" w:afterLines="0" w:line="239" w:lineRule="auto"/>
+        <w:jc w:val="left"/>
+        <w:rPr>
+          <w:rFonts w:hint="default"/>
+          <w:sz w:val="24"/>
+        </w:rPr>
+      </w:pPr>
+      <w:r>
+        <w:rPr>
+          <w:rFonts w:hint="default" w:ascii="Arial" w:hAnsi="Arial"/>
+          <w:b/>
+          <w:sz w:val="20"/>
+        </w:rPr>
+        <w:t>Système de contrôle des boucliers</w:t>
+      </w:r>
+    </w:p>
+    <w:p>
+      <w:pPr>
+        <w:spacing w:beforeLines="0" w:afterLines="0" w:line="48" w:lineRule="exact"/>
+        <w:jc w:val="left"/>
+        <w:rPr>
+          <w:rFonts w:hint="default"/>
+          <w:sz w:val="24"/>
+        </w:rPr>
+      </w:pPr>
+    </w:p>
+    <w:p>
+      <w:pPr>
+        <w:overflowPunct w:val="0"/>
+        <w:spacing w:beforeLines="0" w:afterLines="0" w:line="232" w:lineRule="auto"/>
+        <w:ind w:right="80"/>
+        <w:jc w:val="left"/>
+        <w:rPr>
+          <w:rFonts w:hint="default"/>
+          <w:sz w:val="24"/>
+        </w:rPr>
+      </w:pPr>
+      <w:r>
+        <w:rPr>
+          <w:rFonts w:hint="default" w:ascii="Arial" w:hAnsi="Arial"/>
+          <w:sz w:val="20"/>
+        </w:rPr>
+        <w:t>Le bouclier est séparé en quatre directions. Ce système permet donc de gérer l’apport d’énergie dans les différentes sections du bouclier pour profiter d’une protection optimale selon la situation. Plus il y a d’énergie dans une section du bouclier et plus le bouclier est en mesure de bloquer les attaques ennemies. Chaque fois que le bouclier bloque une attaque, il perd une partie de son énergie totale, ce qui rend la gestion de la direction du bouclier de plus en plus importante alors que le combat avance.</w:t>
+      </w:r>
+    </w:p>
+    <w:p>
+      <w:pPr>
+        <w:spacing w:beforeLines="0" w:afterLines="0" w:line="230" w:lineRule="exact"/>
+        <w:jc w:val="left"/>
+        <w:rPr>
+          <w:rFonts w:hint="default"/>
+          <w:sz w:val="24"/>
+        </w:rPr>
+      </w:pPr>
+    </w:p>
+    <w:p>
+      <w:pPr>
+        <w:spacing w:beforeLines="0" w:afterLines="0" w:line="239" w:lineRule="auto"/>
+        <w:jc w:val="left"/>
+        <w:rPr>
+          <w:rFonts w:hint="default"/>
+          <w:sz w:val="24"/>
+        </w:rPr>
+      </w:pPr>
+      <w:r>
+        <w:rPr>
+          <w:rFonts w:hint="default" w:ascii="Arial" w:hAnsi="Arial"/>
+          <w:b/>
+          <w:sz w:val="20"/>
+        </w:rPr>
+        <w:t>Système de communication</w:t>
+      </w:r>
+    </w:p>
+    <w:p>
+      <w:pPr>
+        <w:spacing w:beforeLines="0" w:afterLines="0" w:line="48" w:lineRule="exact"/>
+        <w:jc w:val="left"/>
+        <w:rPr>
+          <w:rFonts w:hint="default"/>
+          <w:sz w:val="24"/>
+        </w:rPr>
+      </w:pPr>
+    </w:p>
+    <w:p>
+      <w:pPr>
+        <w:overflowPunct w:val="0"/>
+        <w:spacing w:beforeLines="0" w:afterLines="0" w:line="215" w:lineRule="auto"/>
+        <w:ind w:right="480"/>
+        <w:jc w:val="left"/>
+        <w:rPr>
+          <w:rFonts w:hint="default"/>
+          <w:sz w:val="24"/>
+        </w:rPr>
+      </w:pPr>
+      <w:r>
+        <w:rPr>
+          <w:rFonts w:hint="default" w:ascii="Arial" w:hAnsi="Arial"/>
+          <w:sz w:val="20"/>
+        </w:rPr>
+        <w:t>Le système de communication permet de recevoir et d’envoyer des messages à des vaisseaux à portée ou à des stations spatiales.</w:t>
+      </w:r>
+    </w:p>
+    <w:p>
+      <w:pPr>
+        <w:spacing w:beforeLines="0" w:afterLines="0" w:line="230" w:lineRule="exact"/>
+        <w:jc w:val="left"/>
+        <w:rPr>
+          <w:rFonts w:hint="default"/>
+          <w:sz w:val="24"/>
+        </w:rPr>
+      </w:pPr>
+    </w:p>
+    <w:p>
+      <w:pPr>
+        <w:spacing w:beforeLines="0" w:afterLines="0" w:line="239" w:lineRule="auto"/>
+        <w:jc w:val="left"/>
+        <w:rPr>
+          <w:rFonts w:hint="default"/>
+          <w:sz w:val="24"/>
+        </w:rPr>
+      </w:pPr>
+      <w:r>
+        <w:rPr>
+          <w:rFonts w:hint="default" w:ascii="Arial" w:hAnsi="Arial"/>
+          <w:b/>
+          <w:sz w:val="20"/>
+        </w:rPr>
+        <w:t>Système de contrôle des tourelles de défense</w:t>
+      </w:r>
+    </w:p>
+    <w:p>
+      <w:pPr>
+        <w:spacing w:beforeLines="0" w:afterLines="0" w:line="48" w:lineRule="exact"/>
+        <w:jc w:val="left"/>
+        <w:rPr>
+          <w:rFonts w:hint="default"/>
+          <w:sz w:val="24"/>
+        </w:rPr>
+      </w:pPr>
+    </w:p>
+    <w:p>
+      <w:pPr>
+        <w:overflowPunct w:val="0"/>
+        <w:spacing w:beforeLines="0" w:afterLines="0" w:line="230" w:lineRule="auto"/>
+        <w:ind w:right="140"/>
+        <w:jc w:val="left"/>
+        <w:rPr>
+          <w:rFonts w:hint="default"/>
+          <w:sz w:val="24"/>
+        </w:rPr>
+      </w:pPr>
+      <w:r>
+        <w:rPr>
+          <w:rFonts w:hint="default" w:ascii="Arial" w:hAnsi="Arial"/>
+          <w:sz w:val="20"/>
+        </w:rPr>
+        <w:t>Ce système permet de prendre directement le contrôle d’une tourelle et de tirer sur des chasseurs ennemis qui attaquent le vaisseau. Ceci est différent de l’armement principal, car ces tourelles de défense ne sont pas assez puissantes pour faire des dégâts à un grand vaisseau. Ces armes sont conçues pour détruire les petits vaisseaux envoyés par l’ennemi.</w:t>
+      </w:r>
+    </w:p>
+    <w:p>
+      <w:pPr>
+        <w:spacing w:beforeLines="0" w:afterLines="0" w:line="232" w:lineRule="exact"/>
+        <w:jc w:val="left"/>
+        <w:rPr>
+          <w:rFonts w:hint="default"/>
+          <w:sz w:val="24"/>
+        </w:rPr>
+      </w:pPr>
+    </w:p>
+    <w:p>
+      <w:pPr>
+        <w:spacing w:beforeLines="0" w:afterLines="0" w:line="239" w:lineRule="auto"/>
+        <w:jc w:val="left"/>
+        <w:rPr>
+          <w:rFonts w:hint="default"/>
+          <w:sz w:val="24"/>
+        </w:rPr>
+      </w:pPr>
+      <w:r>
+        <w:rPr>
+          <w:rFonts w:hint="default" w:ascii="Arial" w:hAnsi="Arial"/>
+          <w:b/>
+          <w:sz w:val="20"/>
+        </w:rPr>
+        <w:t>Système de contrôle de la distribution d’énergie</w:t>
+      </w:r>
+    </w:p>
+    <w:p>
+      <w:pPr>
+        <w:spacing w:beforeLines="0" w:afterLines="0" w:line="48" w:lineRule="exact"/>
+        <w:jc w:val="left"/>
+        <w:rPr>
+          <w:rFonts w:hint="default"/>
+          <w:sz w:val="24"/>
+        </w:rPr>
+      </w:pPr>
+    </w:p>
+    <w:p>
+      <w:pPr>
+        <w:overflowPunct w:val="0"/>
+        <w:spacing w:beforeLines="0" w:afterLines="0" w:line="224" w:lineRule="auto"/>
+        <w:ind w:right="40"/>
+        <w:jc w:val="left"/>
+        <w:rPr>
+          <w:rFonts w:hint="default"/>
+          <w:sz w:val="24"/>
+        </w:rPr>
+      </w:pPr>
+      <w:r>
+        <w:rPr>
+          <w:rFonts w:hint="default" w:ascii="Arial" w:hAnsi="Arial"/>
+          <w:sz w:val="20"/>
+        </w:rPr>
+        <w:t>Ce système permet de gérer la distribution de l’énergie à travers tous les systèmes des vaisseaux. Tous les systèmes qui ont précédemment été décrits nécessitent une certaine quantité d’énergie pour fonctionner à leur plein potentiel.</w:t>
+      </w:r>
+    </w:p>
+    <w:p>
+      <w:pPr>
+        <w:spacing w:beforeLines="0" w:afterLines="0" w:line="275" w:lineRule="exact"/>
+        <w:jc w:val="left"/>
+        <w:rPr>
+          <w:rFonts w:hint="default"/>
+          <w:sz w:val="24"/>
+        </w:rPr>
+      </w:pPr>
+    </w:p>
+    <w:p>
+      <w:pPr>
+        <w:overflowPunct w:val="0"/>
+        <w:spacing w:beforeLines="0" w:afterLines="0" w:line="230" w:lineRule="auto"/>
+        <w:ind w:right="60"/>
+        <w:jc w:val="left"/>
+        <w:rPr>
+          <w:rFonts w:hint="default"/>
+          <w:sz w:val="24"/>
+        </w:rPr>
+      </w:pPr>
+      <w:r>
+        <w:rPr>
+          <w:rFonts w:hint="default" w:ascii="Arial" w:hAnsi="Arial"/>
+          <w:sz w:val="20"/>
+        </w:rPr>
+        <w:t>De base, tous les systèmes sont alimentés à 100% par une source d’énergie. Il y a donc autant de sources d’énergie que de systèmes. Cependant, si le vaisseau subit des dégâts, des sources d’énergie peuvent être endommagées et cesser de fonctionner. Une source qui arrête de fonctionner arrête également d’alimenter les systèmes et si un système n’est plus alimenté, il cesse de fonctionner.</w:t>
+      </w:r>
+    </w:p>
+    <w:p>
+      <w:pPr>
+        <w:spacing w:beforeLines="0" w:afterLines="0" w:line="278" w:lineRule="exact"/>
+        <w:jc w:val="left"/>
+        <w:rPr>
+          <w:rFonts w:hint="default"/>
+          <w:sz w:val="24"/>
+        </w:rPr>
+      </w:pPr>
+    </w:p>
+    <w:p>
+      <w:pPr>
+        <w:overflowPunct w:val="0"/>
+        <w:spacing w:beforeLines="0" w:afterLines="0" w:line="232" w:lineRule="auto"/>
+        <w:ind w:right="40"/>
+        <w:jc w:val="left"/>
+        <w:rPr>
+          <w:rFonts w:hint="default"/>
+          <w:sz w:val="24"/>
+        </w:rPr>
+      </w:pPr>
+      <w:r>
+        <w:rPr>
+          <w:rFonts w:hint="default" w:ascii="Arial" w:hAnsi="Arial"/>
+          <w:sz w:val="20"/>
+        </w:rPr>
+        <w:t>Les joueurs peuvent pallier à cette situation en divisant l’énergie d’une autre source pour alimenter deux systèmes. Toutefois, dans ce cas de figure, les deux systèmes alimentés par la même source ne peuvent que fonctionner à 50% de leur capacité. À titre d’exemple, si le système de navigation est à 50% de sa capacité, alors le vaisseau ne pourra aller qu’à 50% de sa vitesse maximale et l’hyper propulsion serait indisponible. Pour le système d’armement, les armes se rechargeraient 50% moins vite.</w:t>
+      </w:r>
+    </w:p>
+    <w:p>
+      <w:pPr>
+        <w:spacing w:beforeLines="0" w:afterLines="0" w:line="277" w:lineRule="exact"/>
+        <w:jc w:val="left"/>
+        <w:rPr>
+          <w:rFonts w:hint="default"/>
+          <w:sz w:val="24"/>
+        </w:rPr>
+      </w:pPr>
+    </w:p>
+    <w:p>
+      <w:pPr>
+        <w:overflowPunct w:val="0"/>
+        <w:spacing w:beforeLines="0" w:afterLines="0" w:line="224" w:lineRule="auto"/>
+        <w:ind w:right="40"/>
+        <w:jc w:val="left"/>
+        <w:rPr>
+          <w:rFonts w:hint="default"/>
+          <w:sz w:val="24"/>
+        </w:rPr>
+      </w:pPr>
+      <w:r>
+        <w:rPr>
+          <w:rFonts w:hint="default" w:ascii="Arial" w:hAnsi="Arial"/>
+          <w:sz w:val="20"/>
+        </w:rPr>
+        <w:t>Le seul moyen de réparer une source d’énergie endommagée est de s’arrêter à une station spatiale. Il est donc important de faire attention au vaisseau pendant les missions, car tout dommage peut affecter drastiquement les performances des systèmes.</w:t>
+      </w:r>
+    </w:p>
+    <w:p>
+      <w:pPr>
+        <w:spacing w:beforeLines="0" w:afterLines="0" w:line="200" w:lineRule="exact"/>
+        <w:jc w:val="left"/>
+        <w:rPr>
+          <w:rFonts w:hint="default"/>
+          <w:sz w:val="24"/>
+        </w:rPr>
+      </w:pPr>
+    </w:p>
+    <w:p>
+      <w:pPr>
+        <w:spacing w:beforeLines="0" w:afterLines="0" w:line="200" w:lineRule="exact"/>
+        <w:jc w:val="left"/>
+        <w:rPr>
+          <w:rFonts w:hint="default"/>
+          <w:sz w:val="24"/>
+        </w:rPr>
+      </w:pPr>
+    </w:p>
+    <w:p>
+      <w:pPr>
+        <w:spacing w:beforeLines="0" w:afterLines="0" w:line="200" w:lineRule="exact"/>
+        <w:jc w:val="left"/>
+        <w:rPr>
+          <w:rFonts w:hint="default"/>
+          <w:sz w:val="24"/>
+        </w:rPr>
+      </w:pPr>
+    </w:p>
+    <w:p>
+      <w:pPr>
+        <w:spacing w:beforeLines="0" w:afterLines="0" w:line="200" w:lineRule="exact"/>
+        <w:jc w:val="left"/>
+        <w:rPr>
+          <w:rFonts w:hint="default"/>
+          <w:sz w:val="24"/>
+        </w:rPr>
+      </w:pPr>
+    </w:p>
+    <w:p>
+      <w:pPr>
+        <w:spacing w:beforeLines="0" w:afterLines="0" w:line="259" w:lineRule="exact"/>
+        <w:jc w:val="left"/>
+        <w:rPr>
+          <w:rFonts w:hint="default"/>
+          <w:sz w:val="24"/>
+        </w:rPr>
+      </w:pPr>
+    </w:p>
+    <w:p>
+      <w:pPr>
+        <w:numPr>
+          <w:numId w:val="0"/>
+        </w:numPr>
         <w:tabs>
-          <w:tab w:val="left" w:pos="3920"/>
-          <w:tab w:val="left" w:pos="7820"/>
+          <w:tab w:val="left" w:pos="1440"/>
         </w:tabs>
-        <w:spacing w:beforeLines="0" w:afterLines="0" w:line="239" w:lineRule="auto"/>
-        <w:jc w:val="left"/>
-        <w:rPr>
-          <w:rFonts w:hint="default"/>
-          <w:sz w:val="24"/>
-        </w:rPr>
-      </w:pPr>
-      <w:r>
-        <w:rPr>
-          <w:rFonts w:hint="default" w:ascii="Times New Roman" w:hAnsi="Times New Roman" w:eastAsia="Times New Roman"/>
-          <w:color w:val="808080"/>
-          <w:sz w:val="20"/>
-        </w:rPr>
-        <w:t>GDD01</w:t>
-      </w:r>
-      <w:r>
-        <w:rPr>
-          <w:rFonts w:hint="default"/>
-          <w:sz w:val="24"/>
+        <w:overflowPunct w:val="0"/>
+        <w:spacing w:beforeLines="0" w:afterLines="0"/>
+        <w:rPr>
+          <w:rFonts w:hint="default" w:ascii="Arial" w:hAnsi="Arial"/>
+          <w:b/>
+          <w:sz w:val="32"/>
+        </w:rPr>
+      </w:pPr>
+      <w:r>
+        <w:rPr>
+          <w:rFonts w:hint="default" w:ascii="Arial" w:hAnsi="Arial"/>
+          <w:b/>
+          <w:sz w:val="32"/>
+          <w:lang w:val="fr-CA"/>
+        </w:rPr>
+        <w:t xml:space="preserve">   3.3</w:t>
+      </w:r>
+      <w:r>
+        <w:rPr>
+          <w:rFonts w:hint="default" w:ascii="Arial" w:hAnsi="Arial"/>
+          <w:b/>
+          <w:sz w:val="32"/>
+          <w:lang w:val="fr-CA"/>
         </w:rPr>
         <w:tab/>
       </w:r>
-      <w:r>
-        <w:rPr>
-          <w:rFonts w:hint="default" w:ascii="Times New Roman" w:hAnsi="Times New Roman" w:eastAsia="Times New Roman"/>
-          <w:color w:val="808080"/>
-          <w:sz w:val="20"/>
-        </w:rPr>
-        <w:t>Page - 14</w:t>
-      </w:r>
-      <w:r>
-        <w:rPr>
-          <w:rFonts w:hint="default"/>
-          <w:sz w:val="24"/>
+      <w:bookmarkStart w:id="6" w:name="_GoBack"/>
+      <w:bookmarkEnd w:id="6"/>
+      <w:r>
+        <w:rPr>
+          <w:rFonts w:hint="default" w:ascii="Arial" w:hAnsi="Arial"/>
+          <w:b/>
+          <w:sz w:val="32"/>
+        </w:rPr>
+        <w:t xml:space="preserve">Les entités non jouables </w:t>
+      </w:r>
+    </w:p>
+    <w:p>
+      <w:pPr>
+        <w:spacing w:beforeLines="0" w:afterLines="0" w:line="285" w:lineRule="exact"/>
+        <w:jc w:val="left"/>
+        <w:rPr>
+          <w:rFonts w:hint="default"/>
+          <w:sz w:val="24"/>
+        </w:rPr>
+      </w:pPr>
+    </w:p>
+    <w:p>
+      <w:pPr>
+        <w:overflowPunct w:val="0"/>
+        <w:spacing w:beforeLines="0" w:afterLines="0" w:line="224" w:lineRule="auto"/>
+        <w:ind w:left="700" w:right="20"/>
+        <w:jc w:val="left"/>
+        <w:rPr>
+          <w:rFonts w:hint="default"/>
+          <w:sz w:val="24"/>
+        </w:rPr>
+      </w:pPr>
+      <w:r>
+        <w:rPr>
+          <w:rFonts w:hint="default" w:ascii="Arial" w:hAnsi="Arial"/>
+          <w:sz w:val="20"/>
+        </w:rPr>
+        <w:t>Les vaisseaux ennemis sont des vaisseaux similaires au Pegasus, mais ils sont contrôlés par l’intelligence artificielle et ils peuvent bénéficier d’équipements différents. Ils vont aussi généralement avoir un aspect visuel différent.</w:t>
+      </w:r>
+    </w:p>
+    <w:p>
+      <w:pPr>
+        <w:spacing w:beforeLines="0" w:afterLines="0" w:line="275" w:lineRule="exact"/>
+        <w:jc w:val="left"/>
+        <w:rPr>
+          <w:rFonts w:hint="default"/>
+          <w:sz w:val="24"/>
+        </w:rPr>
+      </w:pPr>
+    </w:p>
+    <w:p>
+      <w:pPr>
+        <w:overflowPunct w:val="0"/>
+        <w:spacing w:beforeLines="0" w:afterLines="0" w:line="228" w:lineRule="auto"/>
+        <w:ind w:left="700" w:right="300"/>
+        <w:jc w:val="left"/>
+        <w:rPr>
+          <w:rFonts w:hint="default"/>
+          <w:sz w:val="24"/>
+        </w:rPr>
+      </w:pPr>
+      <w:r>
+        <w:rPr>
+          <w:rFonts w:hint="default" w:ascii="Arial" w:hAnsi="Arial"/>
+          <w:sz w:val="20"/>
+        </w:rPr>
+        <w:t>L’univers est également parsemé d’obstacle. Ces obstacles prennent la forme d’astéroïdes que l’équipage devra éviter pour éviter d’endommager leur vaisseau. Ces obstacles évoluent généralement dans une ceinture, soit un immense champ d’astéroïdes.</w:t>
+      </w:r>
+    </w:p>
+    <w:p>
+      <w:pPr>
+        <w:spacing w:beforeLines="0" w:afterLines="0" w:line="122" w:lineRule="exact"/>
+        <w:jc w:val="left"/>
+        <w:rPr>
+          <w:rFonts w:hint="default"/>
+          <w:sz w:val="24"/>
+        </w:rPr>
+      </w:pPr>
+    </w:p>
+    <w:p>
+      <w:pPr>
+        <w:numPr>
+          <w:numId w:val="0"/>
+        </w:numPr>
+        <w:tabs>
+          <w:tab w:val="left" w:pos="1440"/>
+        </w:tabs>
+        <w:overflowPunct w:val="0"/>
+        <w:spacing w:beforeLines="0" w:afterLines="0"/>
+        <w:ind w:left="360" w:leftChars="0"/>
+        <w:rPr>
+          <w:rFonts w:hint="default" w:ascii="Arial" w:hAnsi="Arial"/>
+          <w:b/>
+          <w:sz w:val="32"/>
+        </w:rPr>
+      </w:pPr>
+      <w:r>
+        <w:rPr>
+          <w:rFonts w:hint="default" w:ascii="Arial" w:hAnsi="Arial"/>
+          <w:b/>
+          <w:sz w:val="32"/>
+          <w:lang w:val="fr-CA"/>
+        </w:rPr>
+        <w:t>3.4</w:t>
+      </w:r>
+      <w:r>
+        <w:rPr>
+          <w:rFonts w:hint="default" w:ascii="Arial" w:hAnsi="Arial"/>
+          <w:b/>
+          <w:sz w:val="32"/>
+          <w:lang w:val="fr-CA"/>
         </w:rPr>
         <w:tab/>
       </w:r>
       <w:r>
         <w:rPr>
-          <w:rFonts w:hint="default" w:ascii="Times New Roman" w:hAnsi="Times New Roman" w:eastAsia="Times New Roman"/>
-          <w:color w:val="808080"/>
-          <w:sz w:val="19"/>
-        </w:rPr>
-        <w:t>8/11/2014</w:t>
-      </w:r>
-    </w:p>
-    <w:p>
-      <w:pPr>
-        <w:spacing w:beforeLines="0" w:afterLines="0"/>
-        <w:jc w:val="left"/>
-        <w:rPr>
-          <w:rFonts w:hint="default"/>
-          <w:sz w:val="24"/>
-        </w:rPr>
-        <w:sectPr>
-          <w:pgSz w:w="12240" w:h="15840"/>
-          <w:pgMar w:top="1176" w:right="1800" w:bottom="681" w:left="1800" w:header="720" w:footer="720" w:gutter="0"/>
-          <w:lnNumType w:countBy="0" w:distance="360"/>
-          <w:cols w:equalWidth="0" w:num="1">
-            <w:col w:w="8640"/>
-          </w:cols>
-        </w:sectPr>
-      </w:pPr>
-    </w:p>
-    <w:p>
-      <w:pPr>
-        <w:overflowPunct w:val="0"/>
-        <w:spacing w:beforeLines="0" w:afterLines="0" w:line="232" w:lineRule="auto"/>
-        <w:ind w:left="700" w:right="20"/>
-        <w:jc w:val="left"/>
-        <w:rPr>
-          <w:rFonts w:hint="default"/>
-          <w:sz w:val="24"/>
-        </w:rPr>
-      </w:pPr>
-      <w:bookmarkStart w:id="7" w:name="page15"/>
-      <w:bookmarkEnd w:id="7"/>
-      <w:r>
-        <w:rPr>
-          <w:rFonts w:hint="default"/>
-          <w:sz w:val="24"/>
-        </w:rPr>
-        <w:cr/>
-      </w:r>
-      <w:r>
-        <w:rPr>
-          <w:rFonts w:hint="default"/>
-          <w:sz w:val="24"/>
-        </w:rPr>
-        <w:cr/>
-      </w:r>
-      <w:r>
-        <w:rPr>
           <w:rFonts w:hint="default" w:ascii="Arial" w:hAnsi="Arial"/>
-          <w:sz w:val="20"/>
-        </w:rPr>
-        <w:t>paramètres pour garder le focus. Une fois le scan réussi, le joueur obtient les informations relatives à cette section du vaisseau. Il lui est également possible d’ajouter cette section à la liste des sections suivies. Dans ce cas, les informations de cette section seront toujours visibles et se mettront à jour même si le joueur débute le scan d’une autre section du vaisseau ennemi. Toutefois, faire le suivi d’une section nécessite l’utilisation constante d’un scanneur et le vaisseau en compte au maximum 3.</w:t>
-      </w:r>
-    </w:p>
-    <w:p>
-      <w:pPr>
-        <w:spacing w:beforeLines="0" w:afterLines="0" w:line="228" w:lineRule="exact"/>
+          <w:b/>
+          <w:sz w:val="32"/>
+        </w:rPr>
+        <w:t xml:space="preserve">Les objets </w:t>
+      </w:r>
+    </w:p>
+    <w:p>
+      <w:pPr>
+        <w:spacing w:beforeLines="0" w:afterLines="0" w:line="285" w:lineRule="exact"/>
+        <w:jc w:val="left"/>
+        <w:rPr>
+          <w:rFonts w:hint="default"/>
+          <w:sz w:val="24"/>
+        </w:rPr>
+      </w:pPr>
+    </w:p>
+    <w:p>
+      <w:pPr>
+        <w:overflowPunct w:val="0"/>
+        <w:spacing w:beforeLines="0" w:afterLines="0" w:line="217" w:lineRule="auto"/>
+        <w:ind w:left="700" w:right="380"/>
+        <w:jc w:val="left"/>
+        <w:rPr>
+          <w:rFonts w:hint="default"/>
+          <w:sz w:val="24"/>
+        </w:rPr>
+      </w:pPr>
+      <w:r>
+        <w:rPr>
+          <w:rFonts w:hint="default" w:ascii="Arial" w:hAnsi="Arial"/>
+          <w:sz w:val="20"/>
+        </w:rPr>
+        <w:t>Les objets dans ce jeu sont en fait l’équipement qui compose le vaisseau et donc son armement.</w:t>
+      </w:r>
+    </w:p>
+    <w:p>
+      <w:pPr>
+        <w:spacing w:beforeLines="0" w:afterLines="0" w:line="227" w:lineRule="exact"/>
         <w:jc w:val="left"/>
         <w:rPr>
           <w:rFonts w:hint="default"/>
@@ -6772,41 +6459,12 @@
           <w:b/>
           <w:sz w:val="20"/>
         </w:rPr>
-        <w:t>Système de contrôle de l’armement</w:t>
-      </w:r>
-    </w:p>
-    <w:p>
-      <w:pPr>
-        <w:spacing w:beforeLines="0" w:afterLines="0" w:line="48" w:lineRule="exact"/>
-        <w:jc w:val="left"/>
-        <w:rPr>
-          <w:rFonts w:hint="default"/>
-          <w:sz w:val="24"/>
-        </w:rPr>
-      </w:pPr>
-    </w:p>
-    <w:p>
-      <w:pPr>
-        <w:overflowPunct w:val="0"/>
-        <w:spacing w:beforeLines="0" w:afterLines="0" w:line="231" w:lineRule="auto"/>
-        <w:ind w:left="700" w:right="80"/>
-        <w:jc w:val="left"/>
-        <w:rPr>
-          <w:rFonts w:hint="default"/>
-          <w:sz w:val="24"/>
-        </w:rPr>
-      </w:pPr>
-      <w:r>
-        <w:rPr>
-          <w:rFonts w:hint="default" w:ascii="Arial" w:hAnsi="Arial"/>
-          <w:sz w:val="20"/>
-        </w:rPr>
-        <w:t>Ce système permet de cibler et tirer avec les armes principales du vaisseau. Il s’agit de contrôler l’artillerie lourde destinée à attaquer directement le vaisseau ennemi. Pour attaquer un ennemi, le joueur doit d’abord gérer l’énergie qui est envoyée à chacune des armes pour leur recharge. Une fois la recharge complète, il est possible de cibler un ennemi ou une partie spécifique d’un vaisseau ennemi et de déclencher le tir.</w:t>
-      </w:r>
-    </w:p>
-    <w:p>
-      <w:pPr>
-        <w:spacing w:beforeLines="0" w:afterLines="0" w:line="227" w:lineRule="exact"/>
+        <w:t>Laser</w:t>
+      </w:r>
+    </w:p>
+    <w:p>
+      <w:pPr>
+        <w:spacing w:beforeLines="0" w:afterLines="0" w:line="4" w:lineRule="exact"/>
         <w:jc w:val="left"/>
         <w:rPr>
           <w:rFonts w:hint="default"/>
@@ -6827,27 +6485,26 @@
       <w:r>
         <w:rPr>
           <w:rFonts w:hint="default" w:ascii="Arial" w:hAnsi="Arial"/>
-          <w:b/>
-          <w:sz w:val="20"/>
-        </w:rPr>
-        <w:t>Système de contrôle des boucliers</w:t>
-      </w:r>
-    </w:p>
-    <w:p>
-      <w:pPr>
-        <w:spacing w:beforeLines="0" w:afterLines="0" w:line="48" w:lineRule="exact"/>
-        <w:jc w:val="left"/>
-        <w:rPr>
-          <w:rFonts w:hint="default"/>
-          <w:sz w:val="24"/>
-        </w:rPr>
-      </w:pPr>
-    </w:p>
-    <w:p>
-      <w:pPr>
-        <w:overflowPunct w:val="0"/>
-        <w:spacing w:beforeLines="0" w:afterLines="0" w:line="232" w:lineRule="auto"/>
-        <w:ind w:left="700" w:right="80"/>
+          <w:sz w:val="20"/>
+        </w:rPr>
+        <w:t>Recharge : 20s</w:t>
+      </w:r>
+    </w:p>
+    <w:p>
+      <w:pPr>
+        <w:spacing w:beforeLines="0" w:afterLines="0" w:line="46" w:lineRule="exact"/>
+        <w:jc w:val="left"/>
+        <w:rPr>
+          <w:rFonts w:hint="default"/>
+          <w:sz w:val="24"/>
+        </w:rPr>
+      </w:pPr>
+    </w:p>
+    <w:p>
+      <w:pPr>
+        <w:overflowPunct w:val="0"/>
+        <w:spacing w:beforeLines="0" w:afterLines="0" w:line="217" w:lineRule="auto"/>
+        <w:ind w:left="700" w:right="680"/>
         <w:jc w:val="left"/>
         <w:rPr>
           <w:rFonts w:hint="default"/>
@@ -6859,12 +6516,12 @@
           <w:rFonts w:hint="default" w:ascii="Arial" w:hAnsi="Arial"/>
           <w:sz w:val="20"/>
         </w:rPr>
-        <w:t>Le bouclier est séparé en quatre directions. Ce système permet donc de gérer l’apport d’énergie dans les différentes sections du bouclier pour profiter d’une protection optimale selon la situation. Plus il y a d’énergie dans une section du bouclier et plus le bouclier est en mesure de bloquer les attaques ennemies. Chaque fois que le bouclier bloque une attaque, il perd une partie de son énergie totale, ce qui rend la gestion de la direction du bouclier de plus en plus importante alors que le combat avance.</w:t>
-      </w:r>
-    </w:p>
-    <w:p>
-      <w:pPr>
-        <w:spacing w:beforeLines="0" w:afterLines="0" w:line="230" w:lineRule="exact"/>
+        <w:t>Inflige de lourds dégâts à la coque du vaisseau, mais est incapables de passer au travers, ni d’endommager les boucliers du vaisseau adverse.</w:t>
+      </w:r>
+    </w:p>
+    <w:p>
+      <w:pPr>
+        <w:spacing w:beforeLines="0" w:afterLines="0" w:line="226" w:lineRule="exact"/>
         <w:jc w:val="left"/>
         <w:rPr>
           <w:rFonts w:hint="default"/>
@@ -6888,41 +6545,12 @@
           <w:b/>
           <w:sz w:val="20"/>
         </w:rPr>
-        <w:t>Système de communication</w:t>
-      </w:r>
-    </w:p>
-    <w:p>
-      <w:pPr>
-        <w:spacing w:beforeLines="0" w:afterLines="0" w:line="48" w:lineRule="exact"/>
-        <w:jc w:val="left"/>
-        <w:rPr>
-          <w:rFonts w:hint="default"/>
-          <w:sz w:val="24"/>
-        </w:rPr>
-      </w:pPr>
-    </w:p>
-    <w:p>
-      <w:pPr>
-        <w:overflowPunct w:val="0"/>
-        <w:spacing w:beforeLines="0" w:afterLines="0" w:line="215" w:lineRule="auto"/>
-        <w:ind w:left="700" w:right="480"/>
-        <w:jc w:val="left"/>
-        <w:rPr>
-          <w:rFonts w:hint="default"/>
-          <w:sz w:val="24"/>
-        </w:rPr>
-      </w:pPr>
-      <w:r>
-        <w:rPr>
-          <w:rFonts w:hint="default" w:ascii="Arial" w:hAnsi="Arial"/>
-          <w:sz w:val="20"/>
-        </w:rPr>
-        <w:t>Le système de communication permet de recevoir et d’envoyer des messages à des vaisseaux à portée ou à des stations spatiales.</w:t>
-      </w:r>
-    </w:p>
-    <w:p>
-      <w:pPr>
-        <w:spacing w:beforeLines="0" w:afterLines="0" w:line="230" w:lineRule="exact"/>
+        <w:t>Canon ionique</w:t>
+      </w:r>
+    </w:p>
+    <w:p>
+      <w:pPr>
+        <w:spacing w:beforeLines="0" w:afterLines="0" w:line="4" w:lineRule="exact"/>
         <w:jc w:val="left"/>
         <w:rPr>
           <w:rFonts w:hint="default"/>
@@ -6943,27 +6571,26 @@
       <w:r>
         <w:rPr>
           <w:rFonts w:hint="default" w:ascii="Arial" w:hAnsi="Arial"/>
-          <w:b/>
-          <w:sz w:val="20"/>
-        </w:rPr>
-        <w:t>Système de contrôle des tourelles de défense</w:t>
-      </w:r>
-    </w:p>
-    <w:p>
-      <w:pPr>
-        <w:spacing w:beforeLines="0" w:afterLines="0" w:line="48" w:lineRule="exact"/>
-        <w:jc w:val="left"/>
-        <w:rPr>
-          <w:rFonts w:hint="default"/>
-          <w:sz w:val="24"/>
-        </w:rPr>
-      </w:pPr>
-    </w:p>
-    <w:p>
-      <w:pPr>
-        <w:overflowPunct w:val="0"/>
-        <w:spacing w:beforeLines="0" w:afterLines="0" w:line="230" w:lineRule="auto"/>
-        <w:ind w:left="700" w:right="140"/>
+          <w:sz w:val="20"/>
+        </w:rPr>
+        <w:t>Recharge : 15s</w:t>
+      </w:r>
+    </w:p>
+    <w:p>
+      <w:pPr>
+        <w:spacing w:beforeLines="0" w:afterLines="0" w:line="46" w:lineRule="exact"/>
+        <w:jc w:val="left"/>
+        <w:rPr>
+          <w:rFonts w:hint="default"/>
+          <w:sz w:val="24"/>
+        </w:rPr>
+      </w:pPr>
+    </w:p>
+    <w:p>
+      <w:pPr>
+        <w:overflowPunct w:val="0"/>
+        <w:spacing w:beforeLines="0" w:afterLines="0" w:line="217" w:lineRule="auto"/>
+        <w:ind w:left="700" w:right="400"/>
         <w:jc w:val="left"/>
         <w:rPr>
           <w:rFonts w:hint="default"/>
@@ -6975,12 +6602,12 @@
           <w:rFonts w:hint="default" w:ascii="Arial" w:hAnsi="Arial"/>
           <w:sz w:val="20"/>
         </w:rPr>
-        <w:t>Ce système permet de prendre directement le contrôle d’une tourelle et de tirer sur des chasseurs ennemis qui attaquent le vaisseau. Ceci est différent de l’armement principal, car ces tourelles de défense ne sont pas assez puissantes pour faire des dégâts à un grand vaisseau. Ces armes sont conçues pour détruire les petits vaisseaux envoyés par l’ennemi.</w:t>
-      </w:r>
-    </w:p>
-    <w:p>
-      <w:pPr>
-        <w:spacing w:beforeLines="0" w:afterLines="0" w:line="232" w:lineRule="exact"/>
+        <w:t>Peut tirer jusqu’à 3 projectiles simultanément sur le vaisseau adverse. Les projectiles endommagent le bouclier ou détruisent le système ciblé.</w:t>
+      </w:r>
+    </w:p>
+    <w:p>
+      <w:pPr>
+        <w:spacing w:beforeLines="0" w:afterLines="0" w:line="229" w:lineRule="exact"/>
         <w:jc w:val="left"/>
         <w:rPr>
           <w:rFonts w:hint="default"/>
@@ -7004,403 +6631,12 @@
           <w:b/>
           <w:sz w:val="20"/>
         </w:rPr>
-        <w:t>Système de contrôle de la distribution d’énergie</w:t>
-      </w:r>
-    </w:p>
-    <w:p>
-      <w:pPr>
-        <w:spacing w:beforeLines="0" w:afterLines="0" w:line="48" w:lineRule="exact"/>
-        <w:jc w:val="left"/>
-        <w:rPr>
-          <w:rFonts w:hint="default"/>
-          <w:sz w:val="24"/>
-        </w:rPr>
-      </w:pPr>
-    </w:p>
-    <w:p>
-      <w:pPr>
-        <w:overflowPunct w:val="0"/>
-        <w:spacing w:beforeLines="0" w:afterLines="0" w:line="224" w:lineRule="auto"/>
-        <w:ind w:left="700" w:right="40"/>
-        <w:jc w:val="left"/>
-        <w:rPr>
-          <w:rFonts w:hint="default"/>
-          <w:sz w:val="24"/>
-        </w:rPr>
-      </w:pPr>
-      <w:r>
-        <w:rPr>
-          <w:rFonts w:hint="default" w:ascii="Arial" w:hAnsi="Arial"/>
-          <w:sz w:val="20"/>
-        </w:rPr>
-        <w:t>Ce système permet de gérer la distribution de l’énergie à travers tous les systèmes des vaisseaux. Tous les systèmes qui ont précédemment été décrits nécessitent une certaine quantité d’énergie pour fonctionner à leur plein potentiel.</w:t>
-      </w:r>
-    </w:p>
-    <w:p>
-      <w:pPr>
-        <w:spacing w:beforeLines="0" w:afterLines="0" w:line="275" w:lineRule="exact"/>
-        <w:jc w:val="left"/>
-        <w:rPr>
-          <w:rFonts w:hint="default"/>
-          <w:sz w:val="24"/>
-        </w:rPr>
-      </w:pPr>
-    </w:p>
-    <w:p>
-      <w:pPr>
-        <w:overflowPunct w:val="0"/>
-        <w:spacing w:beforeLines="0" w:afterLines="0" w:line="230" w:lineRule="auto"/>
-        <w:ind w:left="700" w:right="60"/>
-        <w:jc w:val="left"/>
-        <w:rPr>
-          <w:rFonts w:hint="default"/>
-          <w:sz w:val="24"/>
-        </w:rPr>
-      </w:pPr>
-      <w:r>
-        <w:rPr>
-          <w:rFonts w:hint="default" w:ascii="Arial" w:hAnsi="Arial"/>
-          <w:sz w:val="20"/>
-        </w:rPr>
-        <w:t>De base, tous les systèmes sont alimentés à 100% par une source d’énergie. Il y a donc autant de sources d’énergie que de systèmes. Cependant, si le vaisseau subit des dégâts, des sources d’énergie peuvent être endommagées et cesser de fonctionner. Une source qui arrête de fonctionner arrête également d’alimenter les systèmes et si un système n’est plus alimenté, il cesse de fonctionner.</w:t>
-      </w:r>
-    </w:p>
-    <w:p>
-      <w:pPr>
-        <w:spacing w:beforeLines="0" w:afterLines="0" w:line="278" w:lineRule="exact"/>
-        <w:jc w:val="left"/>
-        <w:rPr>
-          <w:rFonts w:hint="default"/>
-          <w:sz w:val="24"/>
-        </w:rPr>
-      </w:pPr>
-    </w:p>
-    <w:p>
-      <w:pPr>
-        <w:overflowPunct w:val="0"/>
-        <w:spacing w:beforeLines="0" w:afterLines="0" w:line="232" w:lineRule="auto"/>
-        <w:ind w:left="700" w:right="40"/>
-        <w:jc w:val="left"/>
-        <w:rPr>
-          <w:rFonts w:hint="default"/>
-          <w:sz w:val="24"/>
-        </w:rPr>
-      </w:pPr>
-      <w:r>
-        <w:rPr>
-          <w:rFonts w:hint="default" w:ascii="Arial" w:hAnsi="Arial"/>
-          <w:sz w:val="20"/>
-        </w:rPr>
-        <w:t>Les joueurs peuvent pallier à cette situation en divisant l’énergie d’une autre source pour alimenter deux systèmes. Toutefois, dans ce cas de figure, les deux systèmes alimentés par la même source ne peuvent que fonctionner à 50% de leur capacité. À titre d’exemple, si le système de navigation est à 50% de sa capacité, alors le vaisseau ne pourra aller qu’à 50% de sa vitesse maximale et l’hyper propulsion serait indisponible. Pour le système d’armement, les armes se rechargeraient 50% moins vite.</w:t>
-      </w:r>
-    </w:p>
-    <w:p>
-      <w:pPr>
-        <w:spacing w:beforeLines="0" w:afterLines="0" w:line="277" w:lineRule="exact"/>
-        <w:jc w:val="left"/>
-        <w:rPr>
-          <w:rFonts w:hint="default"/>
-          <w:sz w:val="24"/>
-        </w:rPr>
-      </w:pPr>
-    </w:p>
-    <w:p>
-      <w:pPr>
-        <w:overflowPunct w:val="0"/>
-        <w:spacing w:beforeLines="0" w:afterLines="0" w:line="224" w:lineRule="auto"/>
-        <w:ind w:left="700" w:right="40"/>
-        <w:jc w:val="left"/>
-        <w:rPr>
-          <w:rFonts w:hint="default"/>
-          <w:sz w:val="24"/>
-        </w:rPr>
-      </w:pPr>
-      <w:r>
-        <w:rPr>
-          <w:rFonts w:hint="default" w:ascii="Arial" w:hAnsi="Arial"/>
-          <w:sz w:val="20"/>
-        </w:rPr>
-        <w:t>Le seul moyen de réparer une source d’énergie endommagée est de s’arrêter à une station spatiale. Il est donc important de faire attention au vaisseau pendant les missions, car tout dommage peut affecter drastiquement les performances des systèmes.</w:t>
-      </w:r>
-    </w:p>
-    <w:p>
-      <w:pPr>
-        <w:spacing w:beforeLines="0" w:afterLines="0" w:line="200" w:lineRule="exact"/>
-        <w:jc w:val="left"/>
-        <w:rPr>
-          <w:rFonts w:hint="default"/>
-          <w:sz w:val="24"/>
-        </w:rPr>
-      </w:pPr>
-    </w:p>
-    <w:p>
-      <w:pPr>
-        <w:spacing w:beforeLines="0" w:afterLines="0" w:line="200" w:lineRule="exact"/>
-        <w:jc w:val="left"/>
-        <w:rPr>
-          <w:rFonts w:hint="default"/>
-          <w:sz w:val="24"/>
-        </w:rPr>
-      </w:pPr>
-    </w:p>
-    <w:p>
-      <w:pPr>
-        <w:spacing w:beforeLines="0" w:afterLines="0" w:line="200" w:lineRule="exact"/>
-        <w:jc w:val="left"/>
-        <w:rPr>
-          <w:rFonts w:hint="default"/>
-          <w:sz w:val="24"/>
-        </w:rPr>
-      </w:pPr>
-    </w:p>
-    <w:p>
-      <w:pPr>
-        <w:spacing w:beforeLines="0" w:afterLines="0" w:line="200" w:lineRule="exact"/>
-        <w:jc w:val="left"/>
-        <w:rPr>
-          <w:rFonts w:hint="default"/>
-          <w:sz w:val="24"/>
-        </w:rPr>
-      </w:pPr>
-    </w:p>
-    <w:p>
-      <w:pPr>
-        <w:spacing w:beforeLines="0" w:afterLines="0" w:line="259" w:lineRule="exact"/>
-        <w:jc w:val="left"/>
-        <w:rPr>
-          <w:rFonts w:hint="default"/>
-          <w:sz w:val="24"/>
-        </w:rPr>
-      </w:pPr>
-    </w:p>
-    <w:p>
-      <w:pPr>
-        <w:tabs>
-          <w:tab w:val="left" w:pos="3920"/>
-          <w:tab w:val="left" w:pos="7820"/>
-        </w:tabs>
-        <w:spacing w:beforeLines="0" w:afterLines="0" w:line="239" w:lineRule="auto"/>
-        <w:jc w:val="left"/>
-        <w:rPr>
-          <w:rFonts w:hint="default"/>
-          <w:sz w:val="24"/>
-        </w:rPr>
-      </w:pPr>
-      <w:r>
-        <w:rPr>
-          <w:rFonts w:hint="default" w:ascii="Times New Roman" w:hAnsi="Times New Roman" w:eastAsia="Times New Roman"/>
-          <w:color w:val="808080"/>
-          <w:sz w:val="20"/>
-        </w:rPr>
-        <w:t>GDD01</w:t>
-      </w:r>
-      <w:r>
-        <w:rPr>
-          <w:rFonts w:hint="default"/>
-          <w:sz w:val="24"/>
-        </w:rPr>
-        <w:tab/>
-      </w:r>
-      <w:r>
-        <w:rPr>
-          <w:rFonts w:hint="default" w:ascii="Times New Roman" w:hAnsi="Times New Roman" w:eastAsia="Times New Roman"/>
-          <w:color w:val="808080"/>
-          <w:sz w:val="20"/>
-        </w:rPr>
-        <w:t>Page - 15</w:t>
-      </w:r>
-      <w:r>
-        <w:rPr>
-          <w:rFonts w:hint="default"/>
-          <w:sz w:val="24"/>
-        </w:rPr>
-        <w:tab/>
-      </w:r>
-      <w:r>
-        <w:rPr>
-          <w:rFonts w:hint="default" w:ascii="Times New Roman" w:hAnsi="Times New Roman" w:eastAsia="Times New Roman"/>
-          <w:color w:val="808080"/>
-          <w:sz w:val="19"/>
-        </w:rPr>
-        <w:t>8/11/2014</w:t>
-      </w:r>
-    </w:p>
-    <w:p>
-      <w:pPr>
-        <w:spacing w:beforeLines="0" w:afterLines="0"/>
-        <w:jc w:val="left"/>
-        <w:rPr>
-          <w:rFonts w:hint="default"/>
-          <w:sz w:val="24"/>
-        </w:rPr>
-        <w:sectPr>
-          <w:pgSz w:w="12240" w:h="15840"/>
-          <w:pgMar w:top="1219" w:right="1800" w:bottom="681" w:left="1800" w:header="720" w:footer="720" w:gutter="0"/>
-          <w:lnNumType w:countBy="0" w:distance="360"/>
-          <w:cols w:equalWidth="0" w:num="1">
-            <w:col w:w="8640"/>
-          </w:cols>
-        </w:sectPr>
-      </w:pPr>
-    </w:p>
-    <w:p>
-      <w:pPr>
-        <w:numPr>
-          <w:ilvl w:val="0"/>
-          <w:numId w:val="12"/>
-        </w:numPr>
-        <w:tabs>
-          <w:tab w:val="left" w:pos="720"/>
-          <w:tab w:val="left" w:pos="1440"/>
-        </w:tabs>
-        <w:overflowPunct w:val="0"/>
-        <w:spacing w:beforeLines="0" w:afterLines="0"/>
-        <w:ind w:left="1440" w:hanging="1080"/>
-        <w:rPr>
-          <w:rFonts w:hint="default" w:ascii="Arial" w:hAnsi="Arial"/>
-          <w:b/>
-          <w:sz w:val="32"/>
-        </w:rPr>
-      </w:pPr>
-      <w:bookmarkStart w:id="8" w:name="page16"/>
-      <w:bookmarkEnd w:id="8"/>
-      <w:r>
-        <w:rPr>
-          <w:rFonts w:hint="default" w:ascii="Arial" w:hAnsi="Arial"/>
-          <w:b/>
-          <w:sz w:val="32"/>
-        </w:rPr>
-        <w:t xml:space="preserve">Les entités non jouables </w:t>
-      </w:r>
-    </w:p>
-    <w:p>
-      <w:pPr>
-        <w:spacing w:beforeLines="0" w:afterLines="0" w:line="285" w:lineRule="exact"/>
-        <w:jc w:val="left"/>
-        <w:rPr>
-          <w:rFonts w:hint="default"/>
-          <w:sz w:val="24"/>
-        </w:rPr>
-      </w:pPr>
-    </w:p>
-    <w:p>
-      <w:pPr>
-        <w:overflowPunct w:val="0"/>
-        <w:spacing w:beforeLines="0" w:afterLines="0" w:line="224" w:lineRule="auto"/>
-        <w:ind w:left="700" w:right="20"/>
-        <w:jc w:val="left"/>
-        <w:rPr>
-          <w:rFonts w:hint="default"/>
-          <w:sz w:val="24"/>
-        </w:rPr>
-      </w:pPr>
-      <w:r>
-        <w:rPr>
-          <w:rFonts w:hint="default" w:ascii="Arial" w:hAnsi="Arial"/>
-          <w:sz w:val="20"/>
-        </w:rPr>
-        <w:t>Les vaisseaux ennemis sont des vaisseaux similaires au Pegasus, mais ils sont contrôlés par l’intelligence artificielle et ils peuvent bénéficier d’équipements différents. Ils vont aussi généralement avoir un aspect visuel différent.</w:t>
-      </w:r>
-    </w:p>
-    <w:p>
-      <w:pPr>
-        <w:spacing w:beforeLines="0" w:afterLines="0" w:line="275" w:lineRule="exact"/>
-        <w:jc w:val="left"/>
-        <w:rPr>
-          <w:rFonts w:hint="default"/>
-          <w:sz w:val="24"/>
-        </w:rPr>
-      </w:pPr>
-    </w:p>
-    <w:p>
-      <w:pPr>
-        <w:overflowPunct w:val="0"/>
-        <w:spacing w:beforeLines="0" w:afterLines="0" w:line="228" w:lineRule="auto"/>
-        <w:ind w:left="700" w:right="300"/>
-        <w:jc w:val="left"/>
-        <w:rPr>
-          <w:rFonts w:hint="default"/>
-          <w:sz w:val="24"/>
-        </w:rPr>
-      </w:pPr>
-      <w:r>
-        <w:rPr>
-          <w:rFonts w:hint="default" w:ascii="Arial" w:hAnsi="Arial"/>
-          <w:sz w:val="20"/>
-        </w:rPr>
-        <w:t>L’univers est également parsemé d’obstacle. Ces obstacles prennent la forme d’astéroïdes que l’équipage devra éviter pour éviter d’endommager leur vaisseau. Ces obstacles évoluent généralement dans une ceinture, soit un immense champ d’astéroïdes.</w:t>
-      </w:r>
-    </w:p>
-    <w:p>
-      <w:pPr>
-        <w:spacing w:beforeLines="0" w:afterLines="0" w:line="122" w:lineRule="exact"/>
-        <w:jc w:val="left"/>
-        <w:rPr>
-          <w:rFonts w:hint="default"/>
-          <w:sz w:val="24"/>
-        </w:rPr>
-      </w:pPr>
-    </w:p>
-    <w:p>
-      <w:pPr>
-        <w:numPr>
-          <w:ilvl w:val="0"/>
-          <w:numId w:val="13"/>
-        </w:numPr>
-        <w:tabs>
-          <w:tab w:val="left" w:pos="720"/>
-          <w:tab w:val="left" w:pos="1440"/>
-        </w:tabs>
-        <w:overflowPunct w:val="0"/>
-        <w:spacing w:beforeLines="0" w:afterLines="0"/>
-        <w:ind w:left="1440" w:hanging="1080"/>
-        <w:rPr>
-          <w:rFonts w:hint="default" w:ascii="Arial" w:hAnsi="Arial"/>
-          <w:b/>
-          <w:sz w:val="32"/>
-        </w:rPr>
-      </w:pPr>
-      <w:r>
-        <w:rPr>
-          <w:rFonts w:hint="default" w:ascii="Arial" w:hAnsi="Arial"/>
-          <w:b/>
-          <w:sz w:val="32"/>
-        </w:rPr>
-        <w:t xml:space="preserve">Les objets </w:t>
-      </w:r>
-    </w:p>
-    <w:p>
-      <w:pPr>
-        <w:spacing w:beforeLines="0" w:afterLines="0" w:line="285" w:lineRule="exact"/>
-        <w:jc w:val="left"/>
-        <w:rPr>
-          <w:rFonts w:hint="default"/>
-          <w:sz w:val="24"/>
-        </w:rPr>
-      </w:pPr>
-    </w:p>
-    <w:p>
-      <w:pPr>
-        <w:overflowPunct w:val="0"/>
-        <w:spacing w:beforeLines="0" w:afterLines="0" w:line="217" w:lineRule="auto"/>
-        <w:ind w:left="700" w:right="380"/>
-        <w:jc w:val="left"/>
-        <w:rPr>
-          <w:rFonts w:hint="default"/>
-          <w:sz w:val="24"/>
-        </w:rPr>
-      </w:pPr>
-      <w:r>
-        <w:rPr>
-          <w:rFonts w:hint="default" w:ascii="Arial" w:hAnsi="Arial"/>
-          <w:sz w:val="20"/>
-        </w:rPr>
-        <w:t>Les objets dans ce jeu sont en fait l’équipement qui compose le vaisseau et donc son armement.</w:t>
-      </w:r>
-    </w:p>
-    <w:p>
-      <w:pPr>
-        <w:spacing w:beforeLines="0" w:afterLines="0" w:line="227" w:lineRule="exact"/>
+        <w:t>Missile</w:t>
+      </w:r>
+    </w:p>
+    <w:p>
+      <w:pPr>
+        <w:spacing w:beforeLines="0" w:afterLines="0" w:line="1" w:lineRule="exact"/>
         <w:jc w:val="left"/>
         <w:rPr>
           <w:rFonts w:hint="default"/>
@@ -7421,207 +6657,6 @@
       <w:r>
         <w:rPr>
           <w:rFonts w:hint="default" w:ascii="Arial" w:hAnsi="Arial"/>
-          <w:b/>
-          <w:sz w:val="20"/>
-        </w:rPr>
-        <w:t>Laser</w:t>
-      </w:r>
-    </w:p>
-    <w:p>
-      <w:pPr>
-        <w:spacing w:beforeLines="0" w:afterLines="0" w:line="4" w:lineRule="exact"/>
-        <w:jc w:val="left"/>
-        <w:rPr>
-          <w:rFonts w:hint="default"/>
-          <w:sz w:val="24"/>
-        </w:rPr>
-      </w:pPr>
-    </w:p>
-    <w:p>
-      <w:pPr>
-        <w:spacing w:beforeLines="0" w:afterLines="0" w:line="239" w:lineRule="auto"/>
-        <w:ind w:left="700"/>
-        <w:jc w:val="left"/>
-        <w:rPr>
-          <w:rFonts w:hint="default"/>
-          <w:sz w:val="24"/>
-        </w:rPr>
-      </w:pPr>
-      <w:r>
-        <w:rPr>
-          <w:rFonts w:hint="default" w:ascii="Arial" w:hAnsi="Arial"/>
-          <w:sz w:val="20"/>
-        </w:rPr>
-        <w:t>Recharge : 20s</w:t>
-      </w:r>
-    </w:p>
-    <w:p>
-      <w:pPr>
-        <w:spacing w:beforeLines="0" w:afterLines="0" w:line="46" w:lineRule="exact"/>
-        <w:jc w:val="left"/>
-        <w:rPr>
-          <w:rFonts w:hint="default"/>
-          <w:sz w:val="24"/>
-        </w:rPr>
-      </w:pPr>
-    </w:p>
-    <w:p>
-      <w:pPr>
-        <w:overflowPunct w:val="0"/>
-        <w:spacing w:beforeLines="0" w:afterLines="0" w:line="217" w:lineRule="auto"/>
-        <w:ind w:left="700" w:right="680"/>
-        <w:jc w:val="left"/>
-        <w:rPr>
-          <w:rFonts w:hint="default"/>
-          <w:sz w:val="24"/>
-        </w:rPr>
-      </w:pPr>
-      <w:r>
-        <w:rPr>
-          <w:rFonts w:hint="default" w:ascii="Arial" w:hAnsi="Arial"/>
-          <w:sz w:val="20"/>
-        </w:rPr>
-        <w:t>Inflige de lourds dégâts à la coque du vaisseau, mais est incapables de passer au travers, ni d’endommager les boucliers du vaisseau adverse.</w:t>
-      </w:r>
-    </w:p>
-    <w:p>
-      <w:pPr>
-        <w:spacing w:beforeLines="0" w:afterLines="0" w:line="226" w:lineRule="exact"/>
-        <w:jc w:val="left"/>
-        <w:rPr>
-          <w:rFonts w:hint="default"/>
-          <w:sz w:val="24"/>
-        </w:rPr>
-      </w:pPr>
-    </w:p>
-    <w:p>
-      <w:pPr>
-        <w:spacing w:beforeLines="0" w:afterLines="0" w:line="239" w:lineRule="auto"/>
-        <w:ind w:left="700"/>
-        <w:jc w:val="left"/>
-        <w:rPr>
-          <w:rFonts w:hint="default"/>
-          <w:sz w:val="24"/>
-        </w:rPr>
-      </w:pPr>
-      <w:r>
-        <w:rPr>
-          <w:rFonts w:hint="default" w:ascii="Arial" w:hAnsi="Arial"/>
-          <w:b/>
-          <w:sz w:val="20"/>
-        </w:rPr>
-        <w:t>Canon ionique</w:t>
-      </w:r>
-    </w:p>
-    <w:p>
-      <w:pPr>
-        <w:spacing w:beforeLines="0" w:afterLines="0" w:line="4" w:lineRule="exact"/>
-        <w:jc w:val="left"/>
-        <w:rPr>
-          <w:rFonts w:hint="default"/>
-          <w:sz w:val="24"/>
-        </w:rPr>
-      </w:pPr>
-    </w:p>
-    <w:p>
-      <w:pPr>
-        <w:spacing w:beforeLines="0" w:afterLines="0" w:line="239" w:lineRule="auto"/>
-        <w:ind w:left="700"/>
-        <w:jc w:val="left"/>
-        <w:rPr>
-          <w:rFonts w:hint="default"/>
-          <w:sz w:val="24"/>
-        </w:rPr>
-      </w:pPr>
-      <w:r>
-        <w:rPr>
-          <w:rFonts w:hint="default" w:ascii="Arial" w:hAnsi="Arial"/>
-          <w:sz w:val="20"/>
-        </w:rPr>
-        <w:t>Recharge : 15s</w:t>
-      </w:r>
-    </w:p>
-    <w:p>
-      <w:pPr>
-        <w:spacing w:beforeLines="0" w:afterLines="0" w:line="46" w:lineRule="exact"/>
-        <w:jc w:val="left"/>
-        <w:rPr>
-          <w:rFonts w:hint="default"/>
-          <w:sz w:val="24"/>
-        </w:rPr>
-      </w:pPr>
-    </w:p>
-    <w:p>
-      <w:pPr>
-        <w:overflowPunct w:val="0"/>
-        <w:spacing w:beforeLines="0" w:afterLines="0" w:line="217" w:lineRule="auto"/>
-        <w:ind w:left="700" w:right="400"/>
-        <w:jc w:val="left"/>
-        <w:rPr>
-          <w:rFonts w:hint="default"/>
-          <w:sz w:val="24"/>
-        </w:rPr>
-      </w:pPr>
-      <w:r>
-        <w:rPr>
-          <w:rFonts w:hint="default" w:ascii="Arial" w:hAnsi="Arial"/>
-          <w:sz w:val="20"/>
-        </w:rPr>
-        <w:t>Peut tirer jusqu’à 3 projectiles simultanément sur le vaisseau adverse. Les projectiles endommagent le bouclier ou détruisent le système ciblé.</w:t>
-      </w:r>
-    </w:p>
-    <w:p>
-      <w:pPr>
-        <w:spacing w:beforeLines="0" w:afterLines="0" w:line="229" w:lineRule="exact"/>
-        <w:jc w:val="left"/>
-        <w:rPr>
-          <w:rFonts w:hint="default"/>
-          <w:sz w:val="24"/>
-        </w:rPr>
-      </w:pPr>
-    </w:p>
-    <w:p>
-      <w:pPr>
-        <w:spacing w:beforeLines="0" w:afterLines="0" w:line="239" w:lineRule="auto"/>
-        <w:ind w:left="700"/>
-        <w:jc w:val="left"/>
-        <w:rPr>
-          <w:rFonts w:hint="default"/>
-          <w:sz w:val="24"/>
-        </w:rPr>
-      </w:pPr>
-      <w:r>
-        <w:rPr>
-          <w:rFonts w:hint="default" w:ascii="Arial" w:hAnsi="Arial"/>
-          <w:b/>
-          <w:sz w:val="20"/>
-        </w:rPr>
-        <w:t>Missile</w:t>
-      </w:r>
-    </w:p>
-    <w:p>
-      <w:pPr>
-        <w:spacing w:beforeLines="0" w:afterLines="0" w:line="1" w:lineRule="exact"/>
-        <w:jc w:val="left"/>
-        <w:rPr>
-          <w:rFonts w:hint="default"/>
-          <w:sz w:val="24"/>
-        </w:rPr>
-      </w:pPr>
-    </w:p>
-    <w:p>
-      <w:pPr>
-        <w:spacing w:beforeLines="0" w:afterLines="0" w:line="239" w:lineRule="auto"/>
-        <w:ind w:left="700"/>
-        <w:jc w:val="left"/>
-        <w:rPr>
-          <w:rFonts w:hint="default"/>
-          <w:sz w:val="24"/>
-        </w:rPr>
-      </w:pPr>
-      <w:r>
-        <w:rPr>
-          <w:rFonts w:hint="default" w:ascii="Arial" w:hAnsi="Arial"/>
           <w:sz w:val="20"/>
         </w:rPr>
         <w:t>Recharge : 30s</w:t>
@@ -7668,249 +6703,10 @@
     </w:p>
     <w:p>
       <w:pPr>
-        <w:numPr>
-          <w:ilvl w:val="0"/>
-          <w:numId w:val="14"/>
-        </w:numPr>
-        <w:tabs>
-          <w:tab w:val="left" w:pos="720"/>
-          <w:tab w:val="left" w:pos="1440"/>
-        </w:tabs>
-        <w:overflowPunct w:val="0"/>
-        <w:spacing w:beforeLines="0" w:afterLines="0"/>
-        <w:ind w:left="1440" w:hanging="1080"/>
-        <w:rPr>
-          <w:rFonts w:hint="default" w:ascii="Arial" w:hAnsi="Arial"/>
-          <w:b/>
-          <w:sz w:val="32"/>
-        </w:rPr>
-      </w:pPr>
-      <w:r>
-        <w:rPr>
-          <w:rFonts w:hint="default" w:ascii="Arial" w:hAnsi="Arial"/>
-          <w:b/>
-          <w:sz w:val="32"/>
-        </w:rPr>
-        <w:t xml:space="preserve">Orientation et les Déplacements </w:t>
-      </w:r>
-    </w:p>
-    <w:p>
-      <w:pPr>
-        <w:spacing w:beforeLines="0" w:afterLines="0" w:line="285" w:lineRule="exact"/>
-        <w:jc w:val="left"/>
-        <w:rPr>
-          <w:rFonts w:hint="default"/>
-          <w:sz w:val="24"/>
-        </w:rPr>
-      </w:pPr>
-    </w:p>
-    <w:p>
-      <w:pPr>
-        <w:overflowPunct w:val="0"/>
-        <w:spacing w:beforeLines="0" w:afterLines="0" w:line="231" w:lineRule="auto"/>
-        <w:ind w:left="700" w:right="40"/>
-        <w:jc w:val="left"/>
-        <w:rPr>
-          <w:rFonts w:hint="default"/>
-          <w:sz w:val="24"/>
-        </w:rPr>
-      </w:pPr>
-      <w:r>
-        <w:rPr>
-          <w:rFonts w:hint="default" w:ascii="Arial" w:hAnsi="Arial"/>
-          <w:sz w:val="20"/>
-        </w:rPr>
-        <w:t>Les déplacements du vaisseau peuvent se faire selon six degrés de liberté. Toutefois, pour faciliter le travail, le système de navigation offre un mode de navigation automatique qui permet de simplement choisir la destination. Le vaisseau se déplace automatiquement vers la destination. Si le joueur l’indique, le vaisseau peut également orbiter automatiquement autour du point de destination.</w:t>
-      </w:r>
-    </w:p>
-    <w:p>
-      <w:pPr>
-        <w:spacing w:beforeLines="0" w:afterLines="0" w:line="347" w:lineRule="exact"/>
-        <w:jc w:val="left"/>
-        <w:rPr>
-          <w:rFonts w:hint="default"/>
-          <w:sz w:val="24"/>
-        </w:rPr>
-      </w:pPr>
-    </w:p>
-    <w:p>
-      <w:pPr>
-        <w:numPr>
-          <w:ilvl w:val="0"/>
-          <w:numId w:val="15"/>
-        </w:numPr>
-        <w:tabs>
-          <w:tab w:val="left" w:pos="720"/>
-          <w:tab w:val="left" w:pos="1440"/>
-        </w:tabs>
-        <w:overflowPunct w:val="0"/>
-        <w:spacing w:beforeLines="0" w:afterLines="0" w:line="239" w:lineRule="auto"/>
-        <w:ind w:left="1440" w:hanging="1080"/>
-        <w:rPr>
-          <w:rFonts w:hint="default" w:ascii="Arial" w:hAnsi="Arial"/>
-          <w:b/>
-          <w:sz w:val="32"/>
-        </w:rPr>
-      </w:pPr>
-      <w:r>
-        <w:rPr>
-          <w:rFonts w:hint="default" w:ascii="Arial" w:hAnsi="Arial"/>
-          <w:b/>
-          <w:sz w:val="32"/>
-        </w:rPr>
-        <w:t xml:space="preserve">Interactions inter-entités et entités-univers </w:t>
-      </w:r>
-    </w:p>
-    <w:p>
-      <w:pPr>
-        <w:spacing w:beforeLines="0" w:afterLines="0" w:line="289" w:lineRule="exact"/>
-        <w:jc w:val="left"/>
-        <w:rPr>
-          <w:rFonts w:hint="default"/>
-          <w:sz w:val="24"/>
-        </w:rPr>
-      </w:pPr>
-    </w:p>
-    <w:p>
-      <w:pPr>
-        <w:overflowPunct w:val="0"/>
-        <w:spacing w:beforeLines="0" w:afterLines="0" w:line="232" w:lineRule="auto"/>
-        <w:ind w:left="700"/>
-        <w:jc w:val="left"/>
-        <w:rPr>
-          <w:rFonts w:hint="default"/>
-          <w:sz w:val="24"/>
-        </w:rPr>
-      </w:pPr>
-      <w:r>
-        <w:rPr>
-          <w:rFonts w:hint="default" w:ascii="Arial" w:hAnsi="Arial"/>
-          <w:sz w:val="20"/>
-        </w:rPr>
-        <w:t>L’interaction entre les entités se résume par les phases de combat entre les vaisseaux, et les phases de pilotage manuel pour éviter les obstacles. Dans les deux cas, le vaisseau des joueurs risque d’être endommagé s’ils reçoivent des tirs ennemis ou s’il entre en collision avec les obstacles. Leur objectif est donc d’éviter les dommages et de se sortir de la situation en détruisant l’ennemi ou en sortant le plus rapidement de la zone à risque.</w:t>
-      </w:r>
-    </w:p>
-    <w:p>
-      <w:pPr>
-        <w:spacing w:beforeLines="0" w:afterLines="0" w:line="200" w:lineRule="exact"/>
-        <w:jc w:val="left"/>
-        <w:rPr>
-          <w:rFonts w:hint="default"/>
-          <w:sz w:val="24"/>
-        </w:rPr>
-      </w:pPr>
-    </w:p>
-    <w:p>
-      <w:pPr>
-        <w:spacing w:beforeLines="0" w:afterLines="0" w:line="200" w:lineRule="exact"/>
-        <w:jc w:val="left"/>
-        <w:rPr>
-          <w:rFonts w:hint="default"/>
-          <w:sz w:val="24"/>
-        </w:rPr>
-      </w:pPr>
-    </w:p>
-    <w:p>
-      <w:pPr>
-        <w:spacing w:beforeLines="0" w:afterLines="0" w:line="200" w:lineRule="exact"/>
-        <w:jc w:val="left"/>
-        <w:rPr>
-          <w:rFonts w:hint="default"/>
-          <w:sz w:val="24"/>
-        </w:rPr>
-      </w:pPr>
-    </w:p>
-    <w:p>
-      <w:pPr>
-        <w:spacing w:beforeLines="0" w:afterLines="0" w:line="200" w:lineRule="exact"/>
-        <w:jc w:val="left"/>
-        <w:rPr>
-          <w:rFonts w:hint="default"/>
-          <w:sz w:val="24"/>
-        </w:rPr>
-      </w:pPr>
-    </w:p>
-    <w:p>
-      <w:pPr>
-        <w:spacing w:beforeLines="0" w:afterLines="0" w:line="200" w:lineRule="exact"/>
-        <w:jc w:val="left"/>
-        <w:rPr>
-          <w:rFonts w:hint="default"/>
-          <w:sz w:val="24"/>
-        </w:rPr>
-      </w:pPr>
-    </w:p>
-    <w:p>
-      <w:pPr>
-        <w:spacing w:beforeLines="0" w:afterLines="0" w:line="200" w:lineRule="exact"/>
-        <w:jc w:val="left"/>
-        <w:rPr>
-          <w:rFonts w:hint="default"/>
-          <w:sz w:val="24"/>
-        </w:rPr>
-      </w:pPr>
-    </w:p>
-    <w:p>
-      <w:pPr>
-        <w:spacing w:beforeLines="0" w:afterLines="0" w:line="200" w:lineRule="exact"/>
-        <w:jc w:val="left"/>
-        <w:rPr>
-          <w:rFonts w:hint="default"/>
-          <w:sz w:val="24"/>
-        </w:rPr>
-      </w:pPr>
-    </w:p>
-    <w:p>
-      <w:pPr>
-        <w:spacing w:beforeLines="0" w:afterLines="0" w:line="200" w:lineRule="exact"/>
-        <w:jc w:val="left"/>
-        <w:rPr>
-          <w:rFonts w:hint="default"/>
-          <w:sz w:val="24"/>
-        </w:rPr>
-      </w:pPr>
-    </w:p>
-    <w:p>
-      <w:pPr>
-        <w:spacing w:beforeLines="0" w:afterLines="0" w:line="200" w:lineRule="exact"/>
-        <w:jc w:val="left"/>
-        <w:rPr>
-          <w:rFonts w:hint="default"/>
-          <w:sz w:val="24"/>
-        </w:rPr>
-      </w:pPr>
-    </w:p>
-    <w:p>
-      <w:pPr>
-        <w:spacing w:beforeLines="0" w:afterLines="0" w:line="376" w:lineRule="exact"/>
-        <w:jc w:val="left"/>
-        <w:rPr>
-          <w:rFonts w:hint="default"/>
-          <w:sz w:val="24"/>
-        </w:rPr>
-      </w:pPr>
-    </w:p>
-    <w:p>
-      <w:pPr>
-        <w:rPr>
-          <w:lang w:val="en-US"/>
-        </w:rPr>
-      </w:pPr>
-      <w:r>
-        <w:rPr>
-          <w:rFonts w:hint="default" w:ascii="Times New Roman" w:hAnsi="Times New Roman" w:eastAsia="Times New Roman"/>
-          <w:color w:val="808080"/>
-          <w:sz w:val="20"/>
-        </w:rPr>
-        <w:t>GDD01</w:t>
-      </w:r>
-      <w:r>
-        <w:rPr>
-          <w:rFonts w:hint="default"/>
-          <w:sz w:val="24"/>
-        </w:rPr>
-        <w:tab/>
-      </w:r>
+        <w:rPr>
+          <w:lang w:val="en-US"/>
+        </w:rPr>
+      </w:pPr>
     </w:p>
     <w:sectPr>
       <w:pgSz w:w="11906" w:h="16838"/>
@@ -8260,144 +7056,6 @@
       <w:lvlJc w:val="left"/>
     </w:lvl>
   </w:abstractNum>
-  <w:abstractNum w:abstractNumId="11840">
-    <w:nsid w:val="00002E40"/>
-    <w:multiLevelType w:val="multilevel"/>
-    <w:tmpl w:val="00002E40"/>
-    <w:lvl w:ilvl="0" w:tentative="1">
-      <w:start w:val="1"/>
-      <w:numFmt w:val="decimal"/>
-      <w:lvlText w:val="3.%1."/>
-      <w:lvlJc w:val="left"/>
-      <w:pPr>
-        <w:tabs>
-          <w:tab w:val="left" w:pos="720"/>
-        </w:tabs>
-        <w:ind w:left="720" w:hanging="360"/>
-      </w:pPr>
-      <w:rPr>
-        <w:rFonts w:hint="default"/>
-        <w:u w:val="none" w:color="auto"/>
-      </w:rPr>
-    </w:lvl>
-    <w:lvl w:ilvl="1" w:tentative="1">
-      <w:start w:val="1"/>
-      <w:numFmt w:val="decimal"/>
-      <w:lvlText w:val=""/>
-      <w:lvlJc w:val="left"/>
-    </w:lvl>
-    <w:lvl w:ilvl="2" w:tentative="1">
-      <w:start w:val="1"/>
-      <w:numFmt w:val="decimal"/>
-      <w:lvlText w:val=""/>
-      <w:lvlJc w:val="left"/>
-    </w:lvl>
-    <w:lvl w:ilvl="3" w:tentative="1">
-      <w:start w:val="1"/>
-      <w:numFmt w:val="decimal"/>
-      <w:lvlText w:val=""/>
-      <w:lvlJc w:val="left"/>
-    </w:lvl>
-    <w:lvl w:ilvl="4" w:tentative="1">
-      <w:start w:val="1"/>
-      <w:numFmt w:val="decimal"/>
-      <w:lvlText w:val=""/>
-      <w:lvlJc w:val="left"/>
-    </w:lvl>
-    <w:lvl w:ilvl="5" w:tentative="1">
-      <w:start w:val="1"/>
-      <w:numFmt w:val="decimal"/>
-      <w:lvlText w:val=""/>
-      <w:lvlJc w:val="left"/>
-    </w:lvl>
-    <w:lvl w:ilvl="6" w:tentative="1">
-      <w:start w:val="1"/>
-      <w:numFmt w:val="decimal"/>
-      <w:lvlText w:val=""/>
-      <w:lvlJc w:val="left"/>
-    </w:lvl>
-    <w:lvl w:ilvl="7" w:tentative="1">
-      <w:start w:val="1"/>
-      <w:numFmt w:val="decimal"/>
-      <w:lvlText w:val=""/>
-      <w:lvlJc w:val="left"/>
-    </w:lvl>
-    <w:lvl w:ilvl="8" w:tentative="1">
-      <w:start w:val="1"/>
-      <w:numFmt w:val="decimal"/>
-      <w:lvlText w:val=""/>
-      <w:lvlJc w:val="left"/>
-    </w:lvl>
-  </w:abstractNum>
-  <w:abstractNum w:abstractNumId="5829">
-    <w:nsid w:val="000016C5"/>
-    <w:multiLevelType w:val="multilevel"/>
-    <w:tmpl w:val="000016C5"/>
-    <w:lvl w:ilvl="0" w:tentative="1">
-      <w:start w:val="6"/>
-      <w:numFmt w:val="decimal"/>
-      <w:lvlText w:val="4.%1."/>
-      <w:lvlJc w:val="left"/>
-      <w:pPr>
-        <w:tabs>
-          <w:tab w:val="left" w:pos="720"/>
-        </w:tabs>
-        <w:ind w:left="720" w:hanging="360"/>
-      </w:pPr>
-      <w:rPr>
-        <w:rFonts w:hint="default"/>
-        <w:u w:val="none" w:color="auto"/>
-      </w:rPr>
-    </w:lvl>
-    <w:lvl w:ilvl="1" w:tentative="1">
-      <w:start w:val="1"/>
-      <w:numFmt w:val="decimal"/>
-      <w:lvlText w:val=""/>
-      <w:lvlJc w:val="left"/>
-    </w:lvl>
-    <w:lvl w:ilvl="2" w:tentative="1">
-      <w:start w:val="1"/>
-      <w:numFmt w:val="decimal"/>
-      <w:lvlText w:val=""/>
-      <w:lvlJc w:val="left"/>
-    </w:lvl>
-    <w:lvl w:ilvl="3" w:tentative="1">
-      <w:start w:val="1"/>
-      <w:numFmt w:val="decimal"/>
-      <w:lvlText w:val=""/>
-      <w:lvlJc w:val="left"/>
-    </w:lvl>
-    <w:lvl w:ilvl="4" w:tentative="1">
-      <w:start w:val="1"/>
-      <w:numFmt w:val="decimal"/>
-      <w:lvlText w:val=""/>
-      <w:lvlJc w:val="left"/>
-    </w:lvl>
-    <w:lvl w:ilvl="5" w:tentative="1">
-      <w:start w:val="1"/>
-      <w:numFmt w:val="decimal"/>
-      <w:lvlText w:val=""/>
-      <w:lvlJc w:val="left"/>
-    </w:lvl>
-    <w:lvl w:ilvl="6" w:tentative="1">
-      <w:start w:val="1"/>
-      <w:numFmt w:val="decimal"/>
-      <w:lvlText w:val=""/>
-      <w:lvlJc w:val="left"/>
-    </w:lvl>
-    <w:lvl w:ilvl="7" w:tentative="1">
-      <w:start w:val="1"/>
-      <w:numFmt w:val="decimal"/>
-      <w:lvlText w:val=""/>
-      <w:lvlJc w:val="left"/>
-    </w:lvl>
-    <w:lvl w:ilvl="8" w:tentative="1">
-      <w:start w:val="1"/>
-      <w:numFmt w:val="decimal"/>
-      <w:lvlText w:val=""/>
-      <w:lvlJc w:val="left"/>
-    </w:lvl>
-  </w:abstractNum>
   <w:abstractNum w:abstractNumId="12623">
     <w:nsid w:val="0000314F"/>
     <w:multiLevelType w:val="multilevel"/>
@@ -8469,558 +7127,6 @@
       <w:lvlJc w:val="left"/>
     </w:lvl>
   </w:abstractNum>
-  <w:abstractNum w:abstractNumId="4833">
-    <w:nsid w:val="000012E1"/>
-    <w:multiLevelType w:val="multilevel"/>
-    <w:tmpl w:val="000012E1"/>
-    <w:lvl w:ilvl="0" w:tentative="1">
-      <w:start w:val="1"/>
-      <w:numFmt w:val="decimal"/>
-      <w:lvlText w:val="4.%1."/>
-      <w:lvlJc w:val="left"/>
-      <w:pPr>
-        <w:tabs>
-          <w:tab w:val="left" w:pos="720"/>
-        </w:tabs>
-        <w:ind w:left="720" w:hanging="360"/>
-      </w:pPr>
-      <w:rPr>
-        <w:rFonts w:hint="default"/>
-        <w:u w:val="none" w:color="auto"/>
-      </w:rPr>
-    </w:lvl>
-    <w:lvl w:ilvl="1" w:tentative="1">
-      <w:start w:val="1"/>
-      <w:numFmt w:val="decimal"/>
-      <w:lvlText w:val=""/>
-      <w:lvlJc w:val="left"/>
-    </w:lvl>
-    <w:lvl w:ilvl="2" w:tentative="1">
-      <w:start w:val="1"/>
-      <w:numFmt w:val="decimal"/>
-      <w:lvlText w:val=""/>
-      <w:lvlJc w:val="left"/>
-    </w:lvl>
-    <w:lvl w:ilvl="3" w:tentative="1">
-      <w:start w:val="1"/>
-      <w:numFmt w:val="decimal"/>
-      <w:lvlText w:val=""/>
-      <w:lvlJc w:val="left"/>
-    </w:lvl>
-    <w:lvl w:ilvl="4" w:tentative="1">
-      <w:start w:val="1"/>
-      <w:numFmt w:val="decimal"/>
-      <w:lvlText w:val=""/>
-      <w:lvlJc w:val="left"/>
-    </w:lvl>
-    <w:lvl w:ilvl="5" w:tentative="1">
-      <w:start w:val="1"/>
-      <w:numFmt w:val="decimal"/>
-      <w:lvlText w:val=""/>
-      <w:lvlJc w:val="left"/>
-    </w:lvl>
-    <w:lvl w:ilvl="6" w:tentative="1">
-      <w:start w:val="1"/>
-      <w:numFmt w:val="decimal"/>
-      <w:lvlText w:val=""/>
-      <w:lvlJc w:val="left"/>
-    </w:lvl>
-    <w:lvl w:ilvl="7" w:tentative="1">
-      <w:start w:val="1"/>
-      <w:numFmt w:val="decimal"/>
-      <w:lvlText w:val=""/>
-      <w:lvlJc w:val="left"/>
-    </w:lvl>
-    <w:lvl w:ilvl="8" w:tentative="1">
-      <w:start w:val="1"/>
-      <w:numFmt w:val="decimal"/>
-      <w:lvlText w:val=""/>
-      <w:lvlJc w:val="left"/>
-    </w:lvl>
-  </w:abstractNum>
-  <w:abstractNum w:abstractNumId="2082">
-    <w:nsid w:val="00000822"/>
-    <w:multiLevelType w:val="multilevel"/>
-    <w:tmpl w:val="00000822"/>
-    <w:lvl w:ilvl="0" w:tentative="1">
-      <w:start w:val="5"/>
-      <w:numFmt w:val="decimal"/>
-      <w:lvlText w:val="3.%1."/>
-      <w:lvlJc w:val="left"/>
-      <w:pPr>
-        <w:tabs>
-          <w:tab w:val="left" w:pos="720"/>
-        </w:tabs>
-        <w:ind w:left="720" w:hanging="360"/>
-      </w:pPr>
-      <w:rPr>
-        <w:rFonts w:hint="default"/>
-        <w:u w:val="none" w:color="auto"/>
-      </w:rPr>
-    </w:lvl>
-    <w:lvl w:ilvl="1" w:tentative="1">
-      <w:start w:val="1"/>
-      <w:numFmt w:val="decimal"/>
-      <w:lvlText w:val=""/>
-      <w:lvlJc w:val="left"/>
-    </w:lvl>
-    <w:lvl w:ilvl="2" w:tentative="1">
-      <w:start w:val="1"/>
-      <w:numFmt w:val="decimal"/>
-      <w:lvlText w:val=""/>
-      <w:lvlJc w:val="left"/>
-    </w:lvl>
-    <w:lvl w:ilvl="3" w:tentative="1">
-      <w:start w:val="1"/>
-      <w:numFmt w:val="decimal"/>
-      <w:lvlText w:val=""/>
-      <w:lvlJc w:val="left"/>
-    </w:lvl>
-    <w:lvl w:ilvl="4" w:tentative="1">
-      <w:start w:val="1"/>
-      <w:numFmt w:val="decimal"/>
-      <w:lvlText w:val=""/>
-      <w:lvlJc w:val="left"/>
-    </w:lvl>
-    <w:lvl w:ilvl="5" w:tentative="1">
-      <w:start w:val="1"/>
-      <w:numFmt w:val="decimal"/>
-      <w:lvlText w:val=""/>
-      <w:lvlJc w:val="left"/>
-    </w:lvl>
-    <w:lvl w:ilvl="6" w:tentative="1">
-      <w:start w:val="1"/>
-      <w:numFmt w:val="decimal"/>
-      <w:lvlText w:val=""/>
-      <w:lvlJc w:val="left"/>
-    </w:lvl>
-    <w:lvl w:ilvl="7" w:tentative="1">
-      <w:start w:val="1"/>
-      <w:numFmt w:val="decimal"/>
-      <w:lvlText w:val=""/>
-      <w:lvlJc w:val="left"/>
-    </w:lvl>
-    <w:lvl w:ilvl="8" w:tentative="1">
-      <w:start w:val="1"/>
-      <w:numFmt w:val="decimal"/>
-      <w:lvlText w:val=""/>
-      <w:lvlJc w:val="left"/>
-    </w:lvl>
-  </w:abstractNum>
-  <w:abstractNum w:abstractNumId="26924">
-    <w:nsid w:val="0000692C"/>
-    <w:multiLevelType w:val="multilevel"/>
-    <w:tmpl w:val="0000692C"/>
-    <w:lvl w:ilvl="0" w:tentative="1">
-      <w:start w:val="5"/>
-      <w:numFmt w:val="decimal"/>
-      <w:lvlText w:val="4.%1."/>
-      <w:lvlJc w:val="left"/>
-      <w:pPr>
-        <w:tabs>
-          <w:tab w:val="left" w:pos="720"/>
-        </w:tabs>
-        <w:ind w:left="720" w:hanging="360"/>
-      </w:pPr>
-      <w:rPr>
-        <w:rFonts w:hint="default"/>
-        <w:u w:val="none" w:color="auto"/>
-      </w:rPr>
-    </w:lvl>
-    <w:lvl w:ilvl="1" w:tentative="1">
-      <w:start w:val="1"/>
-      <w:numFmt w:val="decimal"/>
-      <w:lvlText w:val=""/>
-      <w:lvlJc w:val="left"/>
-    </w:lvl>
-    <w:lvl w:ilvl="2" w:tentative="1">
-      <w:start w:val="1"/>
-      <w:numFmt w:val="decimal"/>
-      <w:lvlText w:val=""/>
-      <w:lvlJc w:val="left"/>
-    </w:lvl>
-    <w:lvl w:ilvl="3" w:tentative="1">
-      <w:start w:val="1"/>
-      <w:numFmt w:val="decimal"/>
-      <w:lvlText w:val=""/>
-      <w:lvlJc w:val="left"/>
-    </w:lvl>
-    <w:lvl w:ilvl="4" w:tentative="1">
-      <w:start w:val="1"/>
-      <w:numFmt w:val="decimal"/>
-      <w:lvlText w:val=""/>
-      <w:lvlJc w:val="left"/>
-    </w:lvl>
-    <w:lvl w:ilvl="5" w:tentative="1">
-      <w:start w:val="1"/>
-      <w:numFmt w:val="decimal"/>
-      <w:lvlText w:val=""/>
-      <w:lvlJc w:val="left"/>
-    </w:lvl>
-    <w:lvl w:ilvl="6" w:tentative="1">
-      <w:start w:val="1"/>
-      <w:numFmt w:val="decimal"/>
-      <w:lvlText w:val=""/>
-      <w:lvlJc w:val="left"/>
-    </w:lvl>
-    <w:lvl w:ilvl="7" w:tentative="1">
-      <w:start w:val="1"/>
-      <w:numFmt w:val="decimal"/>
-      <w:lvlText w:val=""/>
-      <w:lvlJc w:val="left"/>
-    </w:lvl>
-    <w:lvl w:ilvl="8" w:tentative="1">
-      <w:start w:val="1"/>
-      <w:numFmt w:val="decimal"/>
-      <w:lvlText w:val=""/>
-      <w:lvlJc w:val="left"/>
-    </w:lvl>
-  </w:abstractNum>
-  <w:abstractNum w:abstractNumId="22386">
-    <w:nsid w:val="00005772"/>
-    <w:multiLevelType w:val="multilevel"/>
-    <w:tmpl w:val="00005772"/>
-    <w:lvl w:ilvl="0" w:tentative="1">
-      <w:start w:val="4"/>
-      <w:numFmt w:val="decimal"/>
-      <w:lvlText w:val="4.%1."/>
-      <w:lvlJc w:val="left"/>
-      <w:pPr>
-        <w:tabs>
-          <w:tab w:val="left" w:pos="720"/>
-        </w:tabs>
-        <w:ind w:left="720" w:hanging="360"/>
-      </w:pPr>
-      <w:rPr>
-        <w:rFonts w:hint="default"/>
-        <w:u w:val="none" w:color="auto"/>
-      </w:rPr>
-    </w:lvl>
-    <w:lvl w:ilvl="1" w:tentative="1">
-      <w:start w:val="1"/>
-      <w:numFmt w:val="decimal"/>
-      <w:lvlText w:val=""/>
-      <w:lvlJc w:val="left"/>
-    </w:lvl>
-    <w:lvl w:ilvl="2" w:tentative="1">
-      <w:start w:val="1"/>
-      <w:numFmt w:val="decimal"/>
-      <w:lvlText w:val=""/>
-      <w:lvlJc w:val="left"/>
-    </w:lvl>
-    <w:lvl w:ilvl="3" w:tentative="1">
-      <w:start w:val="1"/>
-      <w:numFmt w:val="decimal"/>
-      <w:lvlText w:val=""/>
-      <w:lvlJc w:val="left"/>
-    </w:lvl>
-    <w:lvl w:ilvl="4" w:tentative="1">
-      <w:start w:val="1"/>
-      <w:numFmt w:val="decimal"/>
-      <w:lvlText w:val=""/>
-      <w:lvlJc w:val="left"/>
-    </w:lvl>
-    <w:lvl w:ilvl="5" w:tentative="1">
-      <w:start w:val="1"/>
-      <w:numFmt w:val="decimal"/>
-      <w:lvlText w:val=""/>
-      <w:lvlJc w:val="left"/>
-    </w:lvl>
-    <w:lvl w:ilvl="6" w:tentative="1">
-      <w:start w:val="1"/>
-      <w:numFmt w:val="decimal"/>
-      <w:lvlText w:val=""/>
-      <w:lvlJc w:val="left"/>
-    </w:lvl>
-    <w:lvl w:ilvl="7" w:tentative="1">
-      <w:start w:val="1"/>
-      <w:numFmt w:val="decimal"/>
-      <w:lvlText w:val=""/>
-      <w:lvlJc w:val="left"/>
-    </w:lvl>
-    <w:lvl w:ilvl="8" w:tentative="1">
-      <w:start w:val="1"/>
-      <w:numFmt w:val="decimal"/>
-      <w:lvlText w:val=""/>
-      <w:lvlJc w:val="left"/>
-    </w:lvl>
-  </w:abstractNum>
-  <w:abstractNum w:abstractNumId="32439">
-    <w:nsid w:val="00007EB7"/>
-    <w:multiLevelType w:val="multilevel"/>
-    <w:tmpl w:val="00007EB7"/>
-    <w:lvl w:ilvl="0" w:tentative="1">
-      <w:start w:val="3"/>
-      <w:numFmt w:val="decimal"/>
-      <w:lvlText w:val="3.%1."/>
-      <w:lvlJc w:val="left"/>
-      <w:pPr>
-        <w:tabs>
-          <w:tab w:val="left" w:pos="720"/>
-        </w:tabs>
-        <w:ind w:left="720" w:hanging="360"/>
-      </w:pPr>
-      <w:rPr>
-        <w:rFonts w:hint="default"/>
-        <w:u w:val="none" w:color="auto"/>
-      </w:rPr>
-    </w:lvl>
-    <w:lvl w:ilvl="1" w:tentative="1">
-      <w:start w:val="1"/>
-      <w:numFmt w:val="decimal"/>
-      <w:lvlText w:val=""/>
-      <w:lvlJc w:val="left"/>
-    </w:lvl>
-    <w:lvl w:ilvl="2" w:tentative="1">
-      <w:start w:val="1"/>
-      <w:numFmt w:val="decimal"/>
-      <w:lvlText w:val=""/>
-      <w:lvlJc w:val="left"/>
-    </w:lvl>
-    <w:lvl w:ilvl="3" w:tentative="1">
-      <w:start w:val="1"/>
-      <w:numFmt w:val="decimal"/>
-      <w:lvlText w:val=""/>
-      <w:lvlJc w:val="left"/>
-    </w:lvl>
-    <w:lvl w:ilvl="4" w:tentative="1">
-      <w:start w:val="1"/>
-      <w:numFmt w:val="decimal"/>
-      <w:lvlText w:val=""/>
-      <w:lvlJc w:val="left"/>
-    </w:lvl>
-    <w:lvl w:ilvl="5" w:tentative="1">
-      <w:start w:val="1"/>
-      <w:numFmt w:val="decimal"/>
-      <w:lvlText w:val=""/>
-      <w:lvlJc w:val="left"/>
-    </w:lvl>
-    <w:lvl w:ilvl="6" w:tentative="1">
-      <w:start w:val="1"/>
-      <w:numFmt w:val="decimal"/>
-      <w:lvlText w:val=""/>
-      <w:lvlJc w:val="left"/>
-    </w:lvl>
-    <w:lvl w:ilvl="7" w:tentative="1">
-      <w:start w:val="1"/>
-      <w:numFmt w:val="decimal"/>
-      <w:lvlText w:val=""/>
-      <w:lvlJc w:val="left"/>
-    </w:lvl>
-    <w:lvl w:ilvl="8" w:tentative="1">
-      <w:start w:val="1"/>
-      <w:numFmt w:val="decimal"/>
-      <w:lvlText w:val=""/>
-      <w:lvlJc w:val="left"/>
-    </w:lvl>
-  </w:abstractNum>
-  <w:abstractNum w:abstractNumId="5537">
-    <w:nsid w:val="000015A1"/>
-    <w:multiLevelType w:val="multilevel"/>
-    <w:tmpl w:val="000015A1"/>
-    <w:lvl w:ilvl="0" w:tentative="1">
-      <w:start w:val="4"/>
-      <w:numFmt w:val="decimal"/>
-      <w:lvlText w:val="3.%1."/>
-      <w:lvlJc w:val="left"/>
-      <w:pPr>
-        <w:tabs>
-          <w:tab w:val="left" w:pos="720"/>
-        </w:tabs>
-        <w:ind w:left="720" w:hanging="360"/>
-      </w:pPr>
-      <w:rPr>
-        <w:rFonts w:hint="default"/>
-        <w:u w:val="none" w:color="auto"/>
-      </w:rPr>
-    </w:lvl>
-    <w:lvl w:ilvl="1" w:tentative="1">
-      <w:start w:val="1"/>
-      <w:numFmt w:val="decimal"/>
-      <w:lvlText w:val=""/>
-      <w:lvlJc w:val="left"/>
-    </w:lvl>
-    <w:lvl w:ilvl="2" w:tentative="1">
-      <w:start w:val="1"/>
-      <w:numFmt w:val="decimal"/>
-      <w:lvlText w:val=""/>
-      <w:lvlJc w:val="left"/>
-    </w:lvl>
-    <w:lvl w:ilvl="3" w:tentative="1">
-      <w:start w:val="1"/>
-      <w:numFmt w:val="decimal"/>
-      <w:lvlText w:val=""/>
-      <w:lvlJc w:val="left"/>
-    </w:lvl>
-    <w:lvl w:ilvl="4" w:tentative="1">
-      <w:start w:val="1"/>
-      <w:numFmt w:val="decimal"/>
-      <w:lvlText w:val=""/>
-      <w:lvlJc w:val="left"/>
-    </w:lvl>
-    <w:lvl w:ilvl="5" w:tentative="1">
-      <w:start w:val="1"/>
-      <w:numFmt w:val="decimal"/>
-      <w:lvlText w:val=""/>
-      <w:lvlJc w:val="left"/>
-    </w:lvl>
-    <w:lvl w:ilvl="6" w:tentative="1">
-      <w:start w:val="1"/>
-      <w:numFmt w:val="decimal"/>
-      <w:lvlText w:val=""/>
-      <w:lvlJc w:val="left"/>
-    </w:lvl>
-    <w:lvl w:ilvl="7" w:tentative="1">
-      <w:start w:val="1"/>
-      <w:numFmt w:val="decimal"/>
-      <w:lvlText w:val=""/>
-      <w:lvlJc w:val="left"/>
-    </w:lvl>
-    <w:lvl w:ilvl="8" w:tentative="1">
-      <w:start w:val="1"/>
-      <w:numFmt w:val="decimal"/>
-      <w:lvlText w:val=""/>
-      <w:lvlJc w:val="left"/>
-    </w:lvl>
-  </w:abstractNum>
-  <w:abstractNum w:abstractNumId="29658">
-    <w:nsid w:val="000073DA"/>
-    <w:multiLevelType w:val="multilevel"/>
-    <w:tmpl w:val="000073DA"/>
-    <w:lvl w:ilvl="0" w:tentative="1">
-      <w:start w:val="2"/>
-      <w:numFmt w:val="decimal"/>
-      <w:lvlText w:val="4.%1."/>
-      <w:lvlJc w:val="left"/>
-      <w:pPr>
-        <w:tabs>
-          <w:tab w:val="left" w:pos="720"/>
-        </w:tabs>
-        <w:ind w:left="720" w:hanging="360"/>
-      </w:pPr>
-      <w:rPr>
-        <w:rFonts w:hint="default"/>
-        <w:u w:val="none" w:color="auto"/>
-      </w:rPr>
-    </w:lvl>
-    <w:lvl w:ilvl="1" w:tentative="1">
-      <w:start w:val="1"/>
-      <w:numFmt w:val="decimal"/>
-      <w:lvlText w:val=""/>
-      <w:lvlJc w:val="left"/>
-    </w:lvl>
-    <w:lvl w:ilvl="2" w:tentative="1">
-      <w:start w:val="1"/>
-      <w:numFmt w:val="decimal"/>
-      <w:lvlText w:val=""/>
-      <w:lvlJc w:val="left"/>
-    </w:lvl>
-    <w:lvl w:ilvl="3" w:tentative="1">
-      <w:start w:val="1"/>
-      <w:numFmt w:val="decimal"/>
-      <w:lvlText w:val=""/>
-      <w:lvlJc w:val="left"/>
-    </w:lvl>
-    <w:lvl w:ilvl="4" w:tentative="1">
-      <w:start w:val="1"/>
-      <w:numFmt w:val="decimal"/>
-      <w:lvlText w:val=""/>
-      <w:lvlJc w:val="left"/>
-    </w:lvl>
-    <w:lvl w:ilvl="5" w:tentative="1">
-      <w:start w:val="1"/>
-      <w:numFmt w:val="decimal"/>
-      <w:lvlText w:val=""/>
-      <w:lvlJc w:val="left"/>
-    </w:lvl>
-    <w:lvl w:ilvl="6" w:tentative="1">
-      <w:start w:val="1"/>
-      <w:numFmt w:val="decimal"/>
-      <w:lvlText w:val=""/>
-      <w:lvlJc w:val="left"/>
-    </w:lvl>
-    <w:lvl w:ilvl="7" w:tentative="1">
-      <w:start w:val="1"/>
-      <w:numFmt w:val="decimal"/>
-      <w:lvlText w:val=""/>
-      <w:lvlJc w:val="left"/>
-    </w:lvl>
-    <w:lvl w:ilvl="8" w:tentative="1">
-      <w:start w:val="1"/>
-      <w:numFmt w:val="decimal"/>
-      <w:lvlText w:val=""/>
-      <w:lvlJc w:val="left"/>
-    </w:lvl>
-  </w:abstractNum>
-  <w:abstractNum w:abstractNumId="13977">
-    <w:nsid w:val="00003699"/>
-    <w:multiLevelType w:val="multilevel"/>
-    <w:tmpl w:val="00003699"/>
-    <w:lvl w:ilvl="0" w:tentative="1">
-      <w:start w:val="3"/>
-      <w:numFmt w:val="decimal"/>
-      <w:lvlText w:val="4.%1."/>
-      <w:lvlJc w:val="left"/>
-      <w:pPr>
-        <w:tabs>
-          <w:tab w:val="left" w:pos="720"/>
-        </w:tabs>
-        <w:ind w:left="720" w:hanging="360"/>
-      </w:pPr>
-      <w:rPr>
-        <w:rFonts w:hint="default"/>
-        <w:u w:val="none" w:color="auto"/>
-      </w:rPr>
-    </w:lvl>
-    <w:lvl w:ilvl="1" w:tentative="1">
-      <w:start w:val="1"/>
-      <w:numFmt w:val="decimal"/>
-      <w:lvlText w:val=""/>
-      <w:lvlJc w:val="left"/>
-    </w:lvl>
-    <w:lvl w:ilvl="2" w:tentative="1">
-      <w:start w:val="1"/>
-      <w:numFmt w:val="decimal"/>
-      <w:lvlText w:val=""/>
-      <w:lvlJc w:val="left"/>
-    </w:lvl>
-    <w:lvl w:ilvl="3" w:tentative="1">
-      <w:start w:val="1"/>
-      <w:numFmt w:val="decimal"/>
-      <w:lvlText w:val=""/>
-      <w:lvlJc w:val="left"/>
-    </w:lvl>
-    <w:lvl w:ilvl="4" w:tentative="1">
-      <w:start w:val="1"/>
-      <w:numFmt w:val="decimal"/>
-      <w:lvlText w:val=""/>
-      <w:lvlJc w:val="left"/>
-    </w:lvl>
-    <w:lvl w:ilvl="5" w:tentative="1">
-      <w:start w:val="1"/>
-      <w:numFmt w:val="decimal"/>
-      <w:lvlText w:val=""/>
-      <w:lvlJc w:val="left"/>
-    </w:lvl>
-    <w:lvl w:ilvl="6" w:tentative="1">
-      <w:start w:val="1"/>
-      <w:numFmt w:val="decimal"/>
-      <w:lvlText w:val=""/>
-      <w:lvlJc w:val="left"/>
-    </w:lvl>
-    <w:lvl w:ilvl="7" w:tentative="1">
-      <w:start w:val="1"/>
-      <w:numFmt w:val="decimal"/>
-      <w:lvlText w:val=""/>
-      <w:lvlJc w:val="left"/>
-    </w:lvl>
-    <w:lvl w:ilvl="8" w:tentative="1">
-      <w:start w:val="1"/>
-      <w:numFmt w:val="decimal"/>
-      <w:lvlText w:val=""/>
-      <w:lvlJc w:val="left"/>
-    </w:lvl>
-  </w:abstractNum>
   <w:abstractNum w:abstractNumId="6868">
     <w:nsid w:val="00001AD4"/>
     <w:multiLevelType w:val="multilevel"/>
@@ -9092,75 +7198,6 @@
       <w:lvlJc w:val="left"/>
     </w:lvl>
   </w:abstractNum>
-  <w:abstractNum w:abstractNumId="13931">
-    <w:nsid w:val="0000366B"/>
-    <w:multiLevelType w:val="multilevel"/>
-    <w:tmpl w:val="0000366B"/>
-    <w:lvl w:ilvl="0" w:tentative="1">
-      <w:start w:val="2"/>
-      <w:numFmt w:val="decimal"/>
-      <w:lvlText w:val="3.%1."/>
-      <w:lvlJc w:val="left"/>
-      <w:pPr>
-        <w:tabs>
-          <w:tab w:val="left" w:pos="720"/>
-        </w:tabs>
-        <w:ind w:left="720" w:hanging="360"/>
-      </w:pPr>
-      <w:rPr>
-        <w:rFonts w:hint="default"/>
-        <w:u w:val="none" w:color="auto"/>
-      </w:rPr>
-    </w:lvl>
-    <w:lvl w:ilvl="1" w:tentative="1">
-      <w:start w:val="1"/>
-      <w:numFmt w:val="decimal"/>
-      <w:lvlText w:val=""/>
-      <w:lvlJc w:val="left"/>
-    </w:lvl>
-    <w:lvl w:ilvl="2" w:tentative="1">
-      <w:start w:val="1"/>
-      <w:numFmt w:val="decimal"/>
-      <w:lvlText w:val=""/>
-      <w:lvlJc w:val="left"/>
-    </w:lvl>
-    <w:lvl w:ilvl="3" w:tentative="1">
-      <w:start w:val="1"/>
-      <w:numFmt w:val="decimal"/>
-      <w:lvlText w:val=""/>
-      <w:lvlJc w:val="left"/>
-    </w:lvl>
-    <w:lvl w:ilvl="4" w:tentative="1">
-      <w:start w:val="1"/>
-      <w:numFmt w:val="decimal"/>
-      <w:lvlText w:val=""/>
-      <w:lvlJc w:val="left"/>
-    </w:lvl>
-    <w:lvl w:ilvl="5" w:tentative="1">
-      <w:start w:val="1"/>
-      <w:numFmt w:val="decimal"/>
-      <w:lvlText w:val=""/>
-      <w:lvlJc w:val="left"/>
-    </w:lvl>
-    <w:lvl w:ilvl="6" w:tentative="1">
-      <w:start w:val="1"/>
-      <w:numFmt w:val="decimal"/>
-      <w:lvlText w:val=""/>
-      <w:lvlJc w:val="left"/>
-    </w:lvl>
-    <w:lvl w:ilvl="7" w:tentative="1">
-      <w:start w:val="1"/>
-      <w:numFmt w:val="decimal"/>
-      <w:lvlText w:val=""/>
-      <w:lvlJc w:val="left"/>
-    </w:lvl>
-    <w:lvl w:ilvl="8" w:tentative="1">
-      <w:start w:val="1"/>
-      <w:numFmt w:val="decimal"/>
-      <w:lvlText w:val=""/>
-      <w:lvlJc w:val="left"/>
-    </w:lvl>
-  </w:abstractNum>
   <w:num w:numId="1">
     <w:abstractNumId w:val="9894"/>
   </w:num>
@@ -9172,39 +7209,6 @@
   </w:num>
   <w:num w:numId="4">
     <w:abstractNumId w:val="12623"/>
-  </w:num>
-  <w:num w:numId="5">
-    <w:abstractNumId w:val="11840"/>
-  </w:num>
-  <w:num w:numId="6">
-    <w:abstractNumId w:val="13931"/>
-  </w:num>
-  <w:num w:numId="7">
-    <w:abstractNumId w:val="32439"/>
-  </w:num>
-  <w:num w:numId="8">
-    <w:abstractNumId w:val="5537"/>
-  </w:num>
-  <w:num w:numId="9">
-    <w:abstractNumId w:val="2082"/>
-  </w:num>
-  <w:num w:numId="10">
-    <w:abstractNumId w:val="4833"/>
-  </w:num>
-  <w:num w:numId="11">
-    <w:abstractNumId w:val="29658"/>
-  </w:num>
-  <w:num w:numId="12">
-    <w:abstractNumId w:val="13977"/>
-  </w:num>
-  <w:num w:numId="13">
-    <w:abstractNumId w:val="22386"/>
-  </w:num>
-  <w:num w:numId="14">
-    <w:abstractNumId w:val="26924"/>
-  </w:num>
-  <w:num w:numId="15">
-    <w:abstractNumId w:val="5829"/>
   </w:num>
 </w:numbering>
 </file>
@@ -9800,9 +7804,6 @@
     <customSectPr/>
     <customSectPr/>
     <customSectPr/>
-    <customSectPr/>
-    <customSectPr/>
-    <customSectPr/>
   </customSectProps>
   <customShpExts>
     <customShpInfo spid="_x0000_s1026" textRotate="1"/>

</xml_diff>

<commit_message>
The game mechanics section in the Game design document is completed.
</commit_message>
<xml_diff>
--- a/GLS GDD.docx
+++ b/GLS GDD.docx
@@ -1622,14 +1622,6 @@
       </w:tr>
       <w:tr>
         <w:tblPrEx>
-          <w:tblBorders>
-            <w:top w:val="none" w:color="auto" w:sz="0" w:space="0"/>
-            <w:left w:val="none" w:color="auto" w:sz="0" w:space="0"/>
-            <w:bottom w:val="none" w:color="auto" w:sz="0" w:space="0"/>
-            <w:right w:val="none" w:color="auto" w:sz="0" w:space="0"/>
-            <w:insideH w:val="none" w:color="auto" w:sz="0" w:space="0"/>
-            <w:insideV w:val="none" w:color="auto" w:sz="0" w:space="0"/>
-          </w:tblBorders>
           <w:tblLayout w:type="fixed"/>
           <w:tblCellMar>
             <w:top w:w="0" w:type="dxa"/>
@@ -3825,133 +3817,8 @@
           <w:sz w:val="28"/>
           <w:szCs w:val="28"/>
         </w:rPr>
-        <w:t>2.1.4. Description de l'IA</w:t>
-      </w:r>
-    </w:p>
-    <w:p>
-      <w:pPr>
-        <w:widowControl w:val="0"/>
-        <w:overflowPunct w:val="0"/>
-        <w:autoSpaceDE w:val="0"/>
-        <w:autoSpaceDN w:val="0"/>
-        <w:adjustRightInd w:val="0"/>
-        <w:spacing w:after="0" w:afterLines="0" w:line="360" w:lineRule="auto"/>
-        <w:ind w:right="60"/>
-        <w:rPr>
-          <w:rFonts w:ascii="Arial" w:hAnsi="Arial" w:cs="Arial"/>
-          <w:sz w:val="20"/>
-          <w:szCs w:val="20"/>
-        </w:rPr>
-      </w:pPr>
-    </w:p>
-    <w:p>
-      <w:pPr>
-        <w:widowControl w:val="0"/>
-        <w:overflowPunct w:val="0"/>
-        <w:autoSpaceDE w:val="0"/>
-        <w:autoSpaceDN w:val="0"/>
-        <w:adjustRightInd w:val="0"/>
-        <w:spacing w:after="0" w:afterLines="0" w:line="360" w:lineRule="auto"/>
-        <w:ind w:left="1140" w:right="60"/>
-        <w:jc w:val="both"/>
-        <w:rPr>
-          <w:rFonts w:hint="default" w:ascii="Arial" w:hAnsi="Arial" w:cs="Arial"/>
-          <w:sz w:val="20"/>
-          <w:szCs w:val="20"/>
-        </w:rPr>
-      </w:pPr>
-      <w:r>
-        <w:rPr>
-          <w:rFonts w:ascii="Arial" w:hAnsi="Arial" w:cs="Arial"/>
-          <w:sz w:val="20"/>
-          <w:szCs w:val="20"/>
-        </w:rPr>
-        <w:t>Seuls les personnages non-contrôlés par le joueur sont contrôlés par l</w:t>
-      </w:r>
-      <w:r>
-        <w:rPr>
-          <w:rFonts w:hint="default" w:ascii="Arial" w:hAnsi="Arial" w:cs="Arial"/>
-          <w:sz w:val="20"/>
-          <w:szCs w:val="20"/>
-        </w:rPr>
-        <w:t xml:space="preserve">’intelligence artificielle. Ceux-ci vont devoir utiliser correctement une sélection de mouvements et d’actions dans un ordre précis afin d’être en mesure de vaincre les membres de l’équipe adverse. </w:t>
-      </w:r>
-      <w:r>
-        <w:rPr>
-          <w:rFonts w:hint="default" w:ascii="Arial" w:hAnsi="Arial" w:cs="Arial"/>
-          <w:sz w:val="20"/>
-          <w:szCs w:val="20"/>
-          <w:lang w:val="fr-CA"/>
-        </w:rPr>
-        <w:t xml:space="preserve">L’intelligence artificielle devra d’abord habilement sélectionner une cible par rapport à son rôle pour avoir un avantage tactique. Ensuite, elle devra déterminer le chemin le plus rapide pour ce rendre à sa cible et utiliser une attaque physique ou propre à son rôle pour vaincre sa cible le plus rapidement possible. Pour certains rôles, tel que </w:t>
-      </w:r>
-      <w:r>
-        <w:rPr>
-          <w:rFonts w:hint="default" w:ascii="Arial" w:hAnsi="Arial" w:cs="Arial"/>
-          <w:i/>
-          <w:iCs/>
-          <w:sz w:val="20"/>
-          <w:szCs w:val="20"/>
-          <w:lang w:val="fr-CA"/>
-        </w:rPr>
-        <w:t>Healer</w:t>
-      </w:r>
-      <w:r>
-        <w:rPr>
-          <w:rFonts w:hint="default" w:ascii="Arial" w:hAnsi="Arial" w:cs="Arial"/>
-          <w:i w:val="0"/>
-          <w:iCs w:val="0"/>
-          <w:sz w:val="20"/>
-          <w:szCs w:val="20"/>
-          <w:lang w:val="fr-CA"/>
-        </w:rPr>
-        <w:t>, aucune action physique n’est pas possible. En fait, il lui sera seulement possible de guérir les personnages bléssés dans le feu de l’action.</w:t>
-      </w:r>
-    </w:p>
-    <w:p>
-      <w:pPr>
-        <w:widowControl w:val="0"/>
-        <w:overflowPunct w:val="0"/>
-        <w:autoSpaceDE w:val="0"/>
-        <w:autoSpaceDN w:val="0"/>
-        <w:adjustRightInd w:val="0"/>
-        <w:spacing w:after="0" w:afterLines="0" w:line="360" w:lineRule="auto"/>
-        <w:ind w:right="60"/>
-        <w:rPr>
-          <w:rFonts w:hint="default" w:ascii="Arial" w:hAnsi="Arial" w:cs="Arial"/>
-          <w:sz w:val="20"/>
-          <w:szCs w:val="20"/>
-        </w:rPr>
-      </w:pPr>
-    </w:p>
-    <w:p>
-      <w:pPr>
-        <w:widowControl w:val="0"/>
-        <w:autoSpaceDE w:val="0"/>
-        <w:autoSpaceDN w:val="0"/>
-        <w:adjustRightInd w:val="0"/>
-        <w:spacing w:after="0" w:afterLines="0" w:line="360" w:lineRule="auto"/>
-        <w:rPr>
-          <w:rFonts w:ascii="Times New Roman" w:hAnsi="Times New Roman" w:cs="Times New Roman"/>
-          <w:sz w:val="24"/>
-          <w:szCs w:val="24"/>
-        </w:rPr>
-      </w:pPr>
-    </w:p>
-    <w:p>
-      <w:pPr>
-        <w:widowControl w:val="0"/>
-        <w:autoSpaceDE w:val="0"/>
-        <w:autoSpaceDN w:val="0"/>
-        <w:adjustRightInd w:val="0"/>
-        <w:spacing w:after="0" w:afterLines="0" w:line="360" w:lineRule="auto"/>
-        <w:ind w:left="720"/>
-        <w:rPr>
-          <w:rFonts w:ascii="Arial" w:hAnsi="Arial" w:cs="Arial"/>
-          <w:sz w:val="20"/>
-          <w:szCs w:val="20"/>
-        </w:rPr>
-      </w:pPr>
+        <w:t>2.1.</w:t>
+      </w:r>
       <w:r>
         <w:rPr>
           <w:rFonts w:ascii="Arial" w:hAnsi="Arial" w:cs="Arial"/>
@@ -3959,80 +3826,10 @@
           <w:bCs/>
           <w:sz w:val="28"/>
           <w:szCs w:val="28"/>
-        </w:rPr>
-        <w:t>2.1.5. Gestion de l’apprentissage et aide</w:t>
-      </w:r>
-    </w:p>
-    <w:p>
-      <w:pPr>
-        <w:widowControl w:val="0"/>
-        <w:overflowPunct w:val="0"/>
-        <w:autoSpaceDE w:val="0"/>
-        <w:autoSpaceDN w:val="0"/>
-        <w:adjustRightInd w:val="0"/>
-        <w:spacing w:after="0" w:afterLines="0" w:line="360" w:lineRule="auto"/>
-        <w:ind w:left="1280" w:right="320"/>
-        <w:rPr>
-          <w:rFonts w:ascii="Arial" w:hAnsi="Arial" w:cs="Arial"/>
-          <w:sz w:val="20"/>
-          <w:szCs w:val="20"/>
-        </w:rPr>
-      </w:pPr>
-    </w:p>
-    <w:p>
-      <w:pPr>
-        <w:widowControl w:val="0"/>
-        <w:overflowPunct w:val="0"/>
-        <w:autoSpaceDE w:val="0"/>
-        <w:autoSpaceDN w:val="0"/>
-        <w:adjustRightInd w:val="0"/>
-        <w:spacing w:after="0" w:afterLines="0" w:line="360" w:lineRule="auto"/>
-        <w:ind w:left="1280" w:right="320"/>
-        <w:rPr>
-          <w:rFonts w:hint="default" w:ascii="Arial" w:hAnsi="Arial" w:cs="Arial"/>
-          <w:sz w:val="20"/>
-          <w:szCs w:val="20"/>
-          <w:lang w:val="en-CA"/>
-        </w:rPr>
-      </w:pPr>
-      <w:r>
-        <w:rPr>
-          <w:rFonts w:ascii="Arial" w:hAnsi="Arial" w:cs="Arial"/>
-          <w:sz w:val="20"/>
-          <w:szCs w:val="20"/>
-          <w:lang w:val="fr-CA"/>
-        </w:rPr>
-        <w:t xml:space="preserve">Les actions possibles dans le jeu vont être construites de façon à être intuitives pour le joueur. Il ne devrait pas avoir de difficulté à comprendre comment le jeu fonctionne. </w:t>
-      </w:r>
-    </w:p>
-    <w:p>
-      <w:pPr>
-        <w:widowControl w:val="0"/>
-        <w:autoSpaceDE w:val="0"/>
-        <w:autoSpaceDN w:val="0"/>
-        <w:adjustRightInd w:val="0"/>
-        <w:spacing w:after="0" w:afterLines="0" w:line="360" w:lineRule="auto"/>
-        <w:rPr>
-          <w:rFonts w:ascii="Times New Roman" w:hAnsi="Times New Roman" w:cs="Times New Roman"/>
-          <w:sz w:val="24"/>
-          <w:szCs w:val="24"/>
-        </w:rPr>
-      </w:pPr>
-    </w:p>
-    <w:p>
-      <w:pPr>
-        <w:widowControl w:val="0"/>
-        <w:autoSpaceDE w:val="0"/>
-        <w:autoSpaceDN w:val="0"/>
-        <w:adjustRightInd w:val="0"/>
-        <w:spacing w:after="0" w:afterLines="0" w:line="360" w:lineRule="auto"/>
-        <w:ind w:left="720"/>
-        <w:rPr>
-          <w:rFonts w:ascii="Times New Roman" w:hAnsi="Times New Roman" w:cs="Times New Roman"/>
-          <w:sz w:val="24"/>
-          <w:szCs w:val="24"/>
-        </w:rPr>
-      </w:pPr>
+          <w:lang w:val="fr-CA"/>
+        </w:rPr>
+        <w:t>3</w:t>
+      </w:r>
       <w:r>
         <w:rPr>
           <w:rFonts w:ascii="Arial" w:hAnsi="Arial" w:cs="Arial"/>
@@ -4041,69 +3838,24 @@
           <w:sz w:val="28"/>
           <w:szCs w:val="28"/>
         </w:rPr>
-        <w:t>2.1.6. Gestion de la durée de vie</w:t>
-      </w:r>
-    </w:p>
-    <w:p>
-      <w:pPr>
-        <w:widowControl w:val="0"/>
-        <w:overflowPunct w:val="0"/>
-        <w:autoSpaceDE w:val="0"/>
-        <w:autoSpaceDN w:val="0"/>
-        <w:adjustRightInd w:val="0"/>
-        <w:spacing w:after="0" w:afterLines="0" w:line="360" w:lineRule="auto"/>
-        <w:ind w:left="840" w:leftChars="0" w:right="140" w:firstLine="420" w:firstLineChars="0"/>
-        <w:rPr>
-          <w:rFonts w:hint="default" w:ascii="Arial" w:hAnsi="Arial" w:cs="Arial"/>
-          <w:sz w:val="20"/>
-          <w:szCs w:val="20"/>
-          <w:lang w:val="fr-CA"/>
-        </w:rPr>
-      </w:pPr>
-      <w:r>
-        <w:rPr>
-          <w:rFonts w:ascii="Arial" w:hAnsi="Arial" w:cs="Arial"/>
-          <w:sz w:val="20"/>
-          <w:szCs w:val="20"/>
-          <w:lang w:val="fr-CA"/>
-        </w:rPr>
-        <w:t>Une partie contre l</w:t>
-      </w:r>
-      <w:r>
-        <w:rPr>
-          <w:rFonts w:hint="default" w:ascii="Arial" w:hAnsi="Arial" w:cs="Arial"/>
-          <w:sz w:val="20"/>
-          <w:szCs w:val="20"/>
-          <w:lang w:val="fr-CA"/>
-        </w:rPr>
-        <w:t xml:space="preserve">’intelligence artificielle peut durer jusqu’à dix minutes. La durée </w:t>
-      </w:r>
-    </w:p>
-    <w:p>
-      <w:pPr>
-        <w:widowControl w:val="0"/>
-        <w:overflowPunct w:val="0"/>
-        <w:autoSpaceDE w:val="0"/>
-        <w:autoSpaceDN w:val="0"/>
-        <w:adjustRightInd w:val="0"/>
-        <w:spacing w:after="0" w:afterLines="0" w:line="360" w:lineRule="auto"/>
-        <w:ind w:left="1260" w:leftChars="0" w:right="140" w:firstLine="0" w:firstLineChars="0"/>
-        <w:rPr>
-          <w:rFonts w:hint="default" w:ascii="Arial" w:hAnsi="Arial" w:cs="Arial"/>
-          <w:sz w:val="20"/>
-          <w:szCs w:val="20"/>
-          <w:lang w:val="en-CA"/>
-        </w:rPr>
-      </w:pPr>
-      <w:r>
-        <w:rPr>
-          <w:rFonts w:hint="default" w:ascii="Arial" w:hAnsi="Arial" w:cs="Arial"/>
-          <w:sz w:val="20"/>
-          <w:szCs w:val="20"/>
-          <w:lang w:val="fr-CA"/>
-        </w:rPr>
-        <w:t>Totale dépendra des choix du joueur et l’IA tout au long d’un niveau.</w:t>
-      </w:r>
+        <w:t>. Description de l'IA</w:t>
+      </w:r>
+    </w:p>
+    <w:p>
+      <w:pPr>
+        <w:widowControl w:val="0"/>
+        <w:overflowPunct w:val="0"/>
+        <w:autoSpaceDE w:val="0"/>
+        <w:autoSpaceDN w:val="0"/>
+        <w:adjustRightInd w:val="0"/>
+        <w:spacing w:after="0" w:afterLines="0" w:line="360" w:lineRule="auto"/>
+        <w:ind w:right="60"/>
+        <w:rPr>
+          <w:rFonts w:ascii="Arial" w:hAnsi="Arial" w:cs="Arial"/>
+          <w:sz w:val="20"/>
+          <w:szCs w:val="20"/>
+        </w:rPr>
+      </w:pPr>
     </w:p>
     <w:p>
       <w:pPr>
@@ -4121,51 +3873,108 @@
           <w:szCs w:val="20"/>
         </w:rPr>
       </w:pPr>
-    </w:p>
-    <w:p>
-      <w:pPr>
-        <w:widowControl w:val="0"/>
-        <w:overflowPunct w:val="0"/>
-        <w:autoSpaceDE w:val="0"/>
-        <w:autoSpaceDN w:val="0"/>
-        <w:adjustRightInd w:val="0"/>
-        <w:spacing w:after="0" w:afterLines="0" w:line="360" w:lineRule="auto"/>
-        <w:ind w:left="1140" w:right="60"/>
-        <w:jc w:val="both"/>
-        <w:rPr>
-          <w:rFonts w:hint="default" w:ascii="Arial" w:hAnsi="Arial" w:cs="Arial"/>
-          <w:sz w:val="20"/>
-          <w:szCs w:val="20"/>
-        </w:rPr>
-      </w:pPr>
-    </w:p>
-    <w:p>
-      <w:pPr>
-        <w:widowControl w:val="0"/>
-        <w:numPr>
-          <w:ilvl w:val="0"/>
-          <w:numId w:val="3"/>
-        </w:numPr>
-        <w:tabs>
-          <w:tab w:val="left" w:pos="720"/>
-          <w:tab w:val="left" w:pos="1440"/>
-        </w:tabs>
-        <w:overflowPunct w:val="0"/>
-        <w:autoSpaceDE w:val="0"/>
-        <w:autoSpaceDN w:val="0"/>
-        <w:adjustRightInd w:val="0"/>
-        <w:spacing w:after="0" w:afterLines="0" w:line="360" w:lineRule="auto"/>
-        <w:ind w:left="1440" w:hanging="720"/>
-        <w:jc w:val="both"/>
+      <w:r>
+        <w:rPr>
+          <w:rFonts w:ascii="Arial" w:hAnsi="Arial" w:cs="Arial"/>
+          <w:sz w:val="20"/>
+          <w:szCs w:val="20"/>
+        </w:rPr>
+        <w:t>Seuls les personnages non-contrôlés par le joueur sont contrôlés par l</w:t>
+      </w:r>
+      <w:r>
+        <w:rPr>
+          <w:rFonts w:hint="default" w:ascii="Arial" w:hAnsi="Arial" w:cs="Arial"/>
+          <w:sz w:val="20"/>
+          <w:szCs w:val="20"/>
+        </w:rPr>
+        <w:t xml:space="preserve">’intelligence artificielle. Ceux-ci vont devoir utiliser correctement une sélection de mouvements et d’actions dans un ordre précis afin d’être en mesure de vaincre les membres de l’équipe adverse. </w:t>
+      </w:r>
+      <w:r>
+        <w:rPr>
+          <w:rFonts w:hint="default" w:ascii="Arial" w:hAnsi="Arial" w:cs="Arial"/>
+          <w:sz w:val="20"/>
+          <w:szCs w:val="20"/>
+          <w:lang w:val="fr-CA"/>
+        </w:rPr>
+        <w:t xml:space="preserve">L’intelligence artificielle devra d’abord habilement sélectionner une cible par rapport à son rôle pour avoir un avantage tactique. Ensuite, elle devra déterminer le chemin le plus rapide pour ce rendre à sa cible et utiliser une attaque physique ou propre à son rôle pour vaincre sa cible le plus rapidement possible. Pour certains rôles, tel que </w:t>
+      </w:r>
+      <w:r>
+        <w:rPr>
+          <w:rFonts w:hint="default" w:ascii="Arial" w:hAnsi="Arial" w:cs="Arial"/>
+          <w:i/>
+          <w:iCs/>
+          <w:sz w:val="20"/>
+          <w:szCs w:val="20"/>
+          <w:lang w:val="fr-CA"/>
+        </w:rPr>
+        <w:t>Healer</w:t>
+      </w:r>
+      <w:r>
+        <w:rPr>
+          <w:rFonts w:hint="default" w:ascii="Arial" w:hAnsi="Arial" w:cs="Arial"/>
+          <w:i w:val="0"/>
+          <w:iCs w:val="0"/>
+          <w:sz w:val="20"/>
+          <w:szCs w:val="20"/>
+          <w:lang w:val="fr-CA"/>
+        </w:rPr>
+        <w:t>, aucune action physique n’est pas possible. En fait, il lui sera seulement possible de guérir les personnages bléssés dans le feu de l’action.</w:t>
+      </w:r>
+    </w:p>
+    <w:p>
+      <w:pPr>
+        <w:widowControl w:val="0"/>
+        <w:overflowPunct w:val="0"/>
+        <w:autoSpaceDE w:val="0"/>
+        <w:autoSpaceDN w:val="0"/>
+        <w:adjustRightInd w:val="0"/>
+        <w:spacing w:after="0" w:afterLines="0" w:line="360" w:lineRule="auto"/>
+        <w:ind w:right="60"/>
+        <w:rPr>
+          <w:rFonts w:hint="default" w:ascii="Arial" w:hAnsi="Arial" w:cs="Arial"/>
+          <w:sz w:val="20"/>
+          <w:szCs w:val="20"/>
+        </w:rPr>
+      </w:pPr>
+    </w:p>
+    <w:p>
+      <w:pPr>
+        <w:widowControl w:val="0"/>
+        <w:autoSpaceDE w:val="0"/>
+        <w:autoSpaceDN w:val="0"/>
+        <w:adjustRightInd w:val="0"/>
+        <w:spacing w:after="0" w:afterLines="0" w:line="360" w:lineRule="auto"/>
+        <w:rPr>
+          <w:rFonts w:ascii="Times New Roman" w:hAnsi="Times New Roman" w:cs="Times New Roman"/>
+          <w:sz w:val="24"/>
+          <w:szCs w:val="24"/>
+        </w:rPr>
+      </w:pPr>
+    </w:p>
+    <w:p>
+      <w:pPr>
+        <w:widowControl w:val="0"/>
+        <w:autoSpaceDE w:val="0"/>
+        <w:autoSpaceDN w:val="0"/>
+        <w:adjustRightInd w:val="0"/>
+        <w:spacing w:after="0" w:afterLines="0" w:line="360" w:lineRule="auto"/>
+        <w:ind w:left="720"/>
+        <w:rPr>
+          <w:rFonts w:ascii="Arial" w:hAnsi="Arial" w:cs="Arial"/>
+          <w:sz w:val="20"/>
+          <w:szCs w:val="20"/>
+        </w:rPr>
+      </w:pPr>
+      <w:r>
         <w:rPr>
           <w:rFonts w:ascii="Arial" w:hAnsi="Arial" w:cs="Arial"/>
           <w:b/>
           <w:bCs/>
           <w:sz w:val="28"/>
           <w:szCs w:val="28"/>
-          <w:lang w:val="fr-CA"/>
-        </w:rPr>
-      </w:pPr>
+        </w:rPr>
+        <w:t>2.1.</w:t>
+      </w:r>
       <w:r>
         <w:rPr>
           <w:rFonts w:ascii="Arial" w:hAnsi="Arial" w:cs="Arial"/>
@@ -4173,101 +3982,11 @@
           <w:bCs/>
           <w:sz w:val="28"/>
           <w:szCs w:val="28"/>
-        </w:rPr>
-        <w:t xml:space="preserve"> Sauver et recharger la partie  </w:t>
-      </w:r>
-    </w:p>
-    <w:p>
-      <w:pPr>
-        <w:widowControl w:val="0"/>
-        <w:overflowPunct w:val="0"/>
-        <w:autoSpaceDE w:val="0"/>
-        <w:autoSpaceDN w:val="0"/>
-        <w:adjustRightInd w:val="0"/>
-        <w:spacing w:after="0" w:afterLines="0" w:line="360" w:lineRule="auto"/>
-        <w:ind w:left="420" w:leftChars="0" w:right="220" w:firstLine="420" w:firstLineChars="0"/>
-        <w:rPr>
-          <w:rFonts w:hint="default" w:ascii="Arial" w:hAnsi="Arial" w:cs="Arial"/>
-          <w:sz w:val="20"/>
-          <w:szCs w:val="20"/>
-          <w:lang w:val="fr-CA"/>
-        </w:rPr>
-      </w:pPr>
-      <w:r>
-        <w:rPr>
-          <w:rFonts w:hint="default" w:ascii="Arial" w:hAnsi="Arial" w:cs="Arial"/>
-          <w:sz w:val="20"/>
-          <w:szCs w:val="20"/>
-          <w:lang w:val="fr-CA"/>
-        </w:rPr>
-        <w:t xml:space="preserve">La partie sera sauvegardé automatique après chaque action posée. En ce qui </w:t>
-      </w:r>
-      <w:r>
-        <w:rPr>
-          <w:rFonts w:hint="default" w:ascii="Arial" w:hAnsi="Arial" w:cs="Arial"/>
-          <w:sz w:val="20"/>
-          <w:szCs w:val="20"/>
-          <w:lang w:val="fr-CA"/>
-        </w:rPr>
-        <w:tab/>
-        <w:t xml:space="preserve">concerne la reprendre le jeu à l’état le plus récent, il suffira simplement d’aller dans le </w:t>
-      </w:r>
-      <w:r>
-        <w:rPr>
-          <w:rFonts w:hint="default" w:ascii="Arial" w:hAnsi="Arial" w:cs="Arial"/>
-          <w:sz w:val="20"/>
-          <w:szCs w:val="20"/>
-          <w:lang w:val="fr-CA"/>
-        </w:rPr>
-        <w:tab/>
-        <w:t xml:space="preserve">menu d’introduction et de sélectionner l’option </w:t>
-      </w:r>
-      <w:r>
-        <w:rPr>
-          <w:rFonts w:hint="default" w:ascii="Arial" w:hAnsi="Arial" w:cs="Arial"/>
-          <w:i/>
-          <w:iCs/>
-          <w:sz w:val="20"/>
-          <w:szCs w:val="20"/>
-          <w:lang w:val="fr-CA"/>
-        </w:rPr>
-        <w:t xml:space="preserve">Load Recent Game </w:t>
-      </w:r>
-    </w:p>
-    <w:p>
-      <w:pPr>
-        <w:widowControl w:val="0"/>
-        <w:overflowPunct w:val="0"/>
-        <w:autoSpaceDE w:val="0"/>
-        <w:autoSpaceDN w:val="0"/>
-        <w:adjustRightInd w:val="0"/>
-        <w:spacing w:after="0" w:afterLines="0" w:line="360" w:lineRule="auto"/>
-        <w:ind w:left="1420" w:right="220"/>
-        <w:rPr>
-          <w:rFonts w:hint="default" w:ascii="Arial" w:hAnsi="Arial" w:cs="Arial"/>
-          <w:sz w:val="20"/>
-          <w:szCs w:val="20"/>
-        </w:rPr>
-      </w:pPr>
-    </w:p>
-    <w:p>
-      <w:pPr>
-        <w:widowControl w:val="0"/>
-        <w:numPr>
-          <w:ilvl w:val="0"/>
-          <w:numId w:val="3"/>
-        </w:numPr>
-        <w:tabs>
-          <w:tab w:val="left" w:pos="720"/>
-          <w:tab w:val="left" w:pos="1440"/>
-        </w:tabs>
-        <w:overflowPunct w:val="0"/>
-        <w:autoSpaceDE w:val="0"/>
-        <w:autoSpaceDN w:val="0"/>
-        <w:adjustRightInd w:val="0"/>
-        <w:spacing w:after="0" w:afterLines="0" w:line="360" w:lineRule="auto"/>
-        <w:ind w:left="1440" w:hanging="720"/>
-        <w:jc w:val="both"/>
+          <w:lang w:val="fr-CA"/>
+        </w:rPr>
+        <w:t>4</w:t>
+      </w:r>
+      <w:r>
         <w:rPr>
           <w:rFonts w:ascii="Arial" w:hAnsi="Arial" w:cs="Arial"/>
           <w:b/>
@@ -4275,6 +3994,78 @@
           <w:sz w:val="28"/>
           <w:szCs w:val="28"/>
         </w:rPr>
+        <w:t>. Gestion de l’apprentissage et aide</w:t>
+      </w:r>
+    </w:p>
+    <w:p>
+      <w:pPr>
+        <w:widowControl w:val="0"/>
+        <w:overflowPunct w:val="0"/>
+        <w:autoSpaceDE w:val="0"/>
+        <w:autoSpaceDN w:val="0"/>
+        <w:adjustRightInd w:val="0"/>
+        <w:spacing w:after="0" w:afterLines="0" w:line="360" w:lineRule="auto"/>
+        <w:ind w:left="1280" w:right="320"/>
+        <w:rPr>
+          <w:rFonts w:ascii="Arial" w:hAnsi="Arial" w:cs="Arial"/>
+          <w:sz w:val="20"/>
+          <w:szCs w:val="20"/>
+        </w:rPr>
+      </w:pPr>
+    </w:p>
+    <w:p>
+      <w:pPr>
+        <w:widowControl w:val="0"/>
+        <w:overflowPunct w:val="0"/>
+        <w:autoSpaceDE w:val="0"/>
+        <w:autoSpaceDN w:val="0"/>
+        <w:adjustRightInd w:val="0"/>
+        <w:spacing w:after="0" w:afterLines="0" w:line="360" w:lineRule="auto"/>
+        <w:ind w:left="1280" w:right="320"/>
+        <w:rPr>
+          <w:rFonts w:hint="default" w:ascii="Arial" w:hAnsi="Arial" w:cs="Arial"/>
+          <w:sz w:val="20"/>
+          <w:szCs w:val="20"/>
+          <w:lang w:val="en-CA"/>
+        </w:rPr>
+      </w:pPr>
+      <w:r>
+        <w:rPr>
+          <w:rFonts w:ascii="Arial" w:hAnsi="Arial" w:cs="Arial"/>
+          <w:sz w:val="20"/>
+          <w:szCs w:val="20"/>
+          <w:lang w:val="fr-CA"/>
+        </w:rPr>
+        <w:t xml:space="preserve">Les actions possibles dans le jeu vont être construites de façon à être intuitives pour le joueur. Il ne devrait pas avoir de difficulté à comprendre comment le jeu fonctionne. </w:t>
+      </w:r>
+    </w:p>
+    <w:p>
+      <w:pPr>
+        <w:widowControl w:val="0"/>
+        <w:autoSpaceDE w:val="0"/>
+        <w:autoSpaceDN w:val="0"/>
+        <w:adjustRightInd w:val="0"/>
+        <w:spacing w:after="0" w:afterLines="0" w:line="360" w:lineRule="auto"/>
+        <w:rPr>
+          <w:rFonts w:ascii="Times New Roman" w:hAnsi="Times New Roman" w:cs="Times New Roman"/>
+          <w:sz w:val="24"/>
+          <w:szCs w:val="24"/>
+        </w:rPr>
+      </w:pPr>
+    </w:p>
+    <w:p>
+      <w:pPr>
+        <w:widowControl w:val="0"/>
+        <w:autoSpaceDE w:val="0"/>
+        <w:autoSpaceDN w:val="0"/>
+        <w:adjustRightInd w:val="0"/>
+        <w:spacing w:after="0" w:afterLines="0" w:line="360" w:lineRule="auto"/>
+        <w:ind w:left="720"/>
+        <w:rPr>
+          <w:rFonts w:ascii="Times New Roman" w:hAnsi="Times New Roman" w:cs="Times New Roman"/>
+          <w:sz w:val="24"/>
+          <w:szCs w:val="24"/>
+        </w:rPr>
       </w:pPr>
       <w:r>
         <w:rPr>
@@ -4284,6 +4075,288 @@
           <w:sz w:val="28"/>
           <w:szCs w:val="28"/>
         </w:rPr>
+        <w:t>2.1.</w:t>
+      </w:r>
+      <w:r>
+        <w:rPr>
+          <w:rFonts w:ascii="Arial" w:hAnsi="Arial" w:cs="Arial"/>
+          <w:b/>
+          <w:bCs/>
+          <w:sz w:val="28"/>
+          <w:szCs w:val="28"/>
+          <w:lang w:val="fr-CA"/>
+        </w:rPr>
+        <w:t>5</w:t>
+      </w:r>
+      <w:r>
+        <w:rPr>
+          <w:rFonts w:ascii="Arial" w:hAnsi="Arial" w:cs="Arial"/>
+          <w:b/>
+          <w:bCs/>
+          <w:sz w:val="28"/>
+          <w:szCs w:val="28"/>
+        </w:rPr>
+        <w:t>. Gestion de la durée de vie</w:t>
+      </w:r>
+    </w:p>
+    <w:p>
+      <w:pPr>
+        <w:widowControl w:val="0"/>
+        <w:overflowPunct w:val="0"/>
+        <w:autoSpaceDE w:val="0"/>
+        <w:autoSpaceDN w:val="0"/>
+        <w:adjustRightInd w:val="0"/>
+        <w:spacing w:after="0" w:afterLines="0" w:line="360" w:lineRule="auto"/>
+        <w:ind w:left="840" w:leftChars="0" w:right="140" w:firstLine="420" w:firstLineChars="0"/>
+        <w:rPr>
+          <w:rFonts w:hint="default" w:ascii="Arial" w:hAnsi="Arial" w:cs="Arial"/>
+          <w:sz w:val="20"/>
+          <w:szCs w:val="20"/>
+          <w:lang w:val="fr-CA"/>
+        </w:rPr>
+      </w:pPr>
+      <w:r>
+        <w:rPr>
+          <w:rFonts w:ascii="Arial" w:hAnsi="Arial" w:cs="Arial"/>
+          <w:sz w:val="20"/>
+          <w:szCs w:val="20"/>
+          <w:lang w:val="fr-CA"/>
+        </w:rPr>
+        <w:t>Une partie contre l</w:t>
+      </w:r>
+      <w:r>
+        <w:rPr>
+          <w:rFonts w:hint="default" w:ascii="Arial" w:hAnsi="Arial" w:cs="Arial"/>
+          <w:sz w:val="20"/>
+          <w:szCs w:val="20"/>
+          <w:lang w:val="fr-CA"/>
+        </w:rPr>
+        <w:t xml:space="preserve">’intelligence artificielle peut durer jusqu’à dix minutes. La durée </w:t>
+      </w:r>
+    </w:p>
+    <w:p>
+      <w:pPr>
+        <w:widowControl w:val="0"/>
+        <w:overflowPunct w:val="0"/>
+        <w:autoSpaceDE w:val="0"/>
+        <w:autoSpaceDN w:val="0"/>
+        <w:adjustRightInd w:val="0"/>
+        <w:spacing w:after="0" w:afterLines="0" w:line="360" w:lineRule="auto"/>
+        <w:ind w:left="1260" w:leftChars="0" w:right="140" w:firstLine="0" w:firstLineChars="0"/>
+        <w:rPr>
+          <w:rFonts w:hint="default" w:ascii="Arial" w:hAnsi="Arial" w:cs="Arial"/>
+          <w:sz w:val="20"/>
+          <w:szCs w:val="20"/>
+          <w:lang w:val="en-CA"/>
+        </w:rPr>
+      </w:pPr>
+      <w:r>
+        <w:rPr>
+          <w:rFonts w:hint="default" w:ascii="Arial" w:hAnsi="Arial" w:cs="Arial"/>
+          <w:sz w:val="20"/>
+          <w:szCs w:val="20"/>
+          <w:lang w:val="fr-CA"/>
+        </w:rPr>
+        <w:t>Totale dépendra des choix du joueur et l’IA tout au long d’un niveau.</w:t>
+      </w:r>
+    </w:p>
+    <w:p>
+      <w:pPr>
+        <w:widowControl w:val="0"/>
+        <w:overflowPunct w:val="0"/>
+        <w:autoSpaceDE w:val="0"/>
+        <w:autoSpaceDN w:val="0"/>
+        <w:adjustRightInd w:val="0"/>
+        <w:spacing w:after="0" w:afterLines="0" w:line="360" w:lineRule="auto"/>
+        <w:ind w:left="1140" w:right="60"/>
+        <w:jc w:val="both"/>
+        <w:rPr>
+          <w:rFonts w:hint="default" w:ascii="Arial" w:hAnsi="Arial" w:cs="Arial"/>
+          <w:sz w:val="20"/>
+          <w:szCs w:val="20"/>
+        </w:rPr>
+      </w:pPr>
+    </w:p>
+    <w:p>
+      <w:pPr>
+        <w:widowControl w:val="0"/>
+        <w:overflowPunct w:val="0"/>
+        <w:autoSpaceDE w:val="0"/>
+        <w:autoSpaceDN w:val="0"/>
+        <w:adjustRightInd w:val="0"/>
+        <w:spacing w:after="0" w:afterLines="0" w:line="360" w:lineRule="auto"/>
+        <w:ind w:left="1140" w:right="60"/>
+        <w:jc w:val="both"/>
+        <w:rPr>
+          <w:rFonts w:hint="default" w:ascii="Arial" w:hAnsi="Arial" w:cs="Arial"/>
+          <w:sz w:val="20"/>
+          <w:szCs w:val="20"/>
+        </w:rPr>
+      </w:pPr>
+    </w:p>
+    <w:p>
+      <w:pPr>
+        <w:widowControl w:val="0"/>
+        <w:numPr>
+          <w:numId w:val="0"/>
+        </w:numPr>
+        <w:tabs>
+          <w:tab w:val="left" w:pos="1440"/>
+        </w:tabs>
+        <w:overflowPunct w:val="0"/>
+        <w:autoSpaceDE w:val="0"/>
+        <w:autoSpaceDN w:val="0"/>
+        <w:adjustRightInd w:val="0"/>
+        <w:spacing w:after="0" w:afterLines="0" w:line="360" w:lineRule="auto"/>
+        <w:ind w:left="720" w:leftChars="0"/>
+        <w:jc w:val="both"/>
+        <w:rPr>
+          <w:rFonts w:ascii="Arial" w:hAnsi="Arial" w:cs="Arial"/>
+          <w:b/>
+          <w:bCs/>
+          <w:sz w:val="28"/>
+          <w:szCs w:val="28"/>
+          <w:lang w:val="fr-CA"/>
+        </w:rPr>
+      </w:pPr>
+      <w:r>
+        <w:rPr>
+          <w:rFonts w:ascii="Arial" w:hAnsi="Arial" w:cs="Arial"/>
+          <w:b/>
+          <w:bCs/>
+          <w:sz w:val="28"/>
+          <w:szCs w:val="28"/>
+          <w:lang w:val="fr-CA"/>
+        </w:rPr>
+        <w:t>2.1.6</w:t>
+      </w:r>
+      <w:r>
+        <w:rPr>
+          <w:rFonts w:ascii="Arial" w:hAnsi="Arial" w:cs="Arial"/>
+          <w:b/>
+          <w:bCs/>
+          <w:sz w:val="28"/>
+          <w:szCs w:val="28"/>
+        </w:rPr>
+        <w:t xml:space="preserve"> Sauver et recharger la partie  </w:t>
+      </w:r>
+    </w:p>
+    <w:p>
+      <w:pPr>
+        <w:widowControl w:val="0"/>
+        <w:overflowPunct w:val="0"/>
+        <w:autoSpaceDE w:val="0"/>
+        <w:autoSpaceDN w:val="0"/>
+        <w:adjustRightInd w:val="0"/>
+        <w:spacing w:after="0" w:afterLines="0" w:line="360" w:lineRule="auto"/>
+        <w:ind w:left="420" w:leftChars="0" w:right="220" w:firstLine="420" w:firstLineChars="0"/>
+        <w:rPr>
+          <w:rFonts w:hint="default" w:ascii="Arial" w:hAnsi="Arial" w:cs="Arial"/>
+          <w:sz w:val="20"/>
+          <w:szCs w:val="20"/>
+          <w:lang w:val="fr-CA"/>
+        </w:rPr>
+      </w:pPr>
+      <w:r>
+        <w:rPr>
+          <w:rFonts w:hint="default" w:ascii="Arial" w:hAnsi="Arial" w:cs="Arial"/>
+          <w:sz w:val="20"/>
+          <w:szCs w:val="20"/>
+          <w:lang w:val="fr-CA"/>
+        </w:rPr>
+        <w:t xml:space="preserve">La partie sera sauvegardé automatique après chaque action posée. En ce qui </w:t>
+      </w:r>
+      <w:r>
+        <w:rPr>
+          <w:rFonts w:hint="default" w:ascii="Arial" w:hAnsi="Arial" w:cs="Arial"/>
+          <w:sz w:val="20"/>
+          <w:szCs w:val="20"/>
+          <w:lang w:val="fr-CA"/>
+        </w:rPr>
+        <w:tab/>
+        <w:t xml:space="preserve">concerne la reprendre le jeu à l’état le plus récent, il suffira simplement d’aller dans le </w:t>
+      </w:r>
+      <w:r>
+        <w:rPr>
+          <w:rFonts w:hint="default" w:ascii="Arial" w:hAnsi="Arial" w:cs="Arial"/>
+          <w:sz w:val="20"/>
+          <w:szCs w:val="20"/>
+          <w:lang w:val="fr-CA"/>
+        </w:rPr>
+        <w:tab/>
+        <w:t xml:space="preserve">menu d’introduction et de sélectionner l’option </w:t>
+      </w:r>
+      <w:r>
+        <w:rPr>
+          <w:rFonts w:hint="default" w:ascii="Arial" w:hAnsi="Arial" w:cs="Arial"/>
+          <w:i/>
+          <w:iCs/>
+          <w:sz w:val="20"/>
+          <w:szCs w:val="20"/>
+          <w:lang w:val="fr-CA"/>
+        </w:rPr>
+        <w:t xml:space="preserve">Load Recent Game </w:t>
+      </w:r>
+    </w:p>
+    <w:p>
+      <w:pPr>
+        <w:widowControl w:val="0"/>
+        <w:overflowPunct w:val="0"/>
+        <w:autoSpaceDE w:val="0"/>
+        <w:autoSpaceDN w:val="0"/>
+        <w:adjustRightInd w:val="0"/>
+        <w:spacing w:after="0" w:afterLines="0" w:line="360" w:lineRule="auto"/>
+        <w:ind w:left="1420" w:right="220"/>
+        <w:rPr>
+          <w:rFonts w:hint="default" w:ascii="Arial" w:hAnsi="Arial" w:cs="Arial"/>
+          <w:sz w:val="20"/>
+          <w:szCs w:val="20"/>
+        </w:rPr>
+      </w:pPr>
+    </w:p>
+    <w:p>
+      <w:pPr>
+        <w:widowControl w:val="0"/>
+        <w:numPr>
+          <w:numId w:val="0"/>
+        </w:numPr>
+        <w:tabs>
+          <w:tab w:val="left" w:pos="1440"/>
+        </w:tabs>
+        <w:overflowPunct w:val="0"/>
+        <w:autoSpaceDE w:val="0"/>
+        <w:autoSpaceDN w:val="0"/>
+        <w:adjustRightInd w:val="0"/>
+        <w:spacing w:after="0" w:afterLines="0" w:line="360" w:lineRule="auto"/>
+        <w:ind w:left="720" w:leftChars="0"/>
+        <w:jc w:val="both"/>
+        <w:rPr>
+          <w:rFonts w:ascii="Arial" w:hAnsi="Arial" w:cs="Arial"/>
+          <w:b/>
+          <w:bCs/>
+          <w:sz w:val="28"/>
+          <w:szCs w:val="28"/>
+        </w:rPr>
+      </w:pPr>
+      <w:r>
+        <w:rPr>
+          <w:rFonts w:ascii="Arial" w:hAnsi="Arial" w:cs="Arial"/>
+          <w:b/>
+          <w:bCs/>
+          <w:sz w:val="28"/>
+          <w:szCs w:val="28"/>
+          <w:lang w:val="fr-CA"/>
+        </w:rPr>
+        <w:t>2.1.7</w:t>
+      </w:r>
+      <w:r>
+        <w:rPr>
+          <w:rFonts w:ascii="Arial" w:hAnsi="Arial" w:cs="Arial"/>
+          <w:b/>
+          <w:bCs/>
+          <w:sz w:val="28"/>
+          <w:szCs w:val="28"/>
+        </w:rPr>
         <w:t xml:space="preserve"> Pause  </w:t>
       </w:r>
     </w:p>
@@ -4314,11 +4387,9 @@
         <w:ind w:left="1420" w:right="220"/>
         <w:jc w:val="both"/>
         <w:rPr>
-          <w:rFonts w:ascii="Arial" w:hAnsi="Arial" w:cs="Arial"/>
-          <w:b/>
-          <w:bCs/>
-          <w:sz w:val="32"/>
-          <w:szCs w:val="32"/>
+          <w:rFonts w:hint="default" w:ascii="Arial" w:hAnsi="Arial" w:cs="Arial"/>
+          <w:sz w:val="20"/>
+          <w:szCs w:val="20"/>
         </w:rPr>
       </w:pPr>
       <w:r>
@@ -4329,6 +4400,40 @@
         </w:rPr>
         <w:t xml:space="preserve">Il est impossible de mettre le jeu en pause, car ceci viendrait immédiatement briser l’immersion selon le concepteur du jeu. Toutefois, lorsque la fonctionnalité de sauvegarde sera implémenté dans le jeu, il sera possible de sauver la partie de recharger la partie avec la dernière sauvegarde. </w:t>
       </w:r>
+    </w:p>
+    <w:p>
+      <w:pPr>
+        <w:widowControl w:val="0"/>
+        <w:overflowPunct w:val="0"/>
+        <w:autoSpaceDE w:val="0"/>
+        <w:autoSpaceDN w:val="0"/>
+        <w:adjustRightInd w:val="0"/>
+        <w:spacing w:after="0" w:afterLines="0" w:line="360" w:lineRule="auto"/>
+        <w:ind w:left="1420" w:right="220"/>
+        <w:jc w:val="both"/>
+        <w:rPr>
+          <w:rFonts w:hint="default" w:ascii="Arial" w:hAnsi="Arial" w:cs="Arial"/>
+          <w:sz w:val="20"/>
+          <w:szCs w:val="20"/>
+        </w:rPr>
+      </w:pPr>
+    </w:p>
+    <w:p>
+      <w:pPr>
+        <w:widowControl w:val="0"/>
+        <w:overflowPunct w:val="0"/>
+        <w:autoSpaceDE w:val="0"/>
+        <w:autoSpaceDN w:val="0"/>
+        <w:adjustRightInd w:val="0"/>
+        <w:spacing w:after="0" w:afterLines="0" w:line="360" w:lineRule="auto"/>
+        <w:ind w:left="1420" w:right="220"/>
+        <w:jc w:val="both"/>
+        <w:rPr>
+          <w:rFonts w:hint="default" w:ascii="Arial" w:hAnsi="Arial" w:cs="Arial"/>
+          <w:sz w:val="20"/>
+          <w:szCs w:val="20"/>
+        </w:rPr>
+      </w:pPr>
     </w:p>
     <w:p>
       <w:pPr>
@@ -4364,7 +4469,7 @@
           <w:szCs w:val="32"/>
           <w:lang w:val="en-CA"/>
         </w:rPr>
-        <w:t xml:space="preserve">2.3   </w:t>
+        <w:t>2.</w:t>
       </w:r>
       <w:r>
         <w:rPr>
@@ -4373,23 +4478,45 @@
           <w:bCs/>
           <w:sz w:val="32"/>
           <w:szCs w:val="32"/>
-        </w:rPr>
-        <w:t xml:space="preserve">Moteur du jeu </w:t>
-      </w:r>
-    </w:p>
-    <w:p>
-      <w:pPr>
-        <w:widowControl w:val="0"/>
-        <w:autoSpaceDE w:val="0"/>
-        <w:autoSpaceDN w:val="0"/>
-        <w:adjustRightInd w:val="0"/>
-        <w:spacing w:after="0" w:afterLines="0" w:line="360" w:lineRule="auto"/>
+          <w:lang w:val="fr-CA"/>
+        </w:rPr>
+        <w:t>2</w:t>
+      </w:r>
+      <w:r>
         <w:rPr>
           <w:rFonts w:ascii="Arial" w:hAnsi="Arial" w:cs="Arial"/>
           <w:b/>
           <w:bCs/>
           <w:sz w:val="32"/>
           <w:szCs w:val="32"/>
+          <w:lang w:val="en-CA"/>
+        </w:rPr>
+        <w:t xml:space="preserve">   </w:t>
+      </w:r>
+      <w:r>
+        <w:rPr>
+          <w:rFonts w:ascii="Arial" w:hAnsi="Arial" w:cs="Arial"/>
+          <w:b/>
+          <w:bCs/>
+          <w:sz w:val="32"/>
+          <w:szCs w:val="32"/>
+        </w:rPr>
+        <w:t xml:space="preserve">Moteur du jeu </w:t>
+      </w:r>
+    </w:p>
+    <w:p>
+      <w:pPr>
+        <w:widowControl w:val="0"/>
+        <w:autoSpaceDE w:val="0"/>
+        <w:autoSpaceDN w:val="0"/>
+        <w:adjustRightInd w:val="0"/>
+        <w:spacing w:after="0" w:afterLines="0" w:line="360" w:lineRule="auto"/>
+        <w:rPr>
+          <w:rFonts w:ascii="Arial" w:hAnsi="Arial" w:cs="Arial"/>
+          <w:b/>
+          <w:bCs/>
+          <w:sz w:val="32"/>
+          <w:szCs w:val="32"/>
         </w:rPr>
       </w:pPr>
     </w:p>
@@ -4397,27 +4524,33 @@
       <w:pPr>
         <w:widowControl w:val="0"/>
         <w:numPr>
-          <w:ilvl w:val="1"/>
-          <w:numId w:val="4"/>
+          <w:numId w:val="0"/>
         </w:numPr>
-        <w:tabs>
-          <w:tab w:val="left" w:pos="1440"/>
-        </w:tabs>
-        <w:overflowPunct w:val="0"/>
-        <w:autoSpaceDE w:val="0"/>
-        <w:autoSpaceDN w:val="0"/>
-        <w:adjustRightInd w:val="0"/>
-        <w:spacing w:after="0" w:afterLines="0" w:line="360" w:lineRule="auto"/>
-        <w:ind w:hanging="720"/>
+        <w:overflowPunct w:val="0"/>
+        <w:autoSpaceDE w:val="0"/>
+        <w:autoSpaceDN w:val="0"/>
+        <w:adjustRightInd w:val="0"/>
+        <w:spacing w:after="0" w:afterLines="0" w:line="360" w:lineRule="auto"/>
+        <w:ind w:left="720" w:leftChars="0"/>
         <w:jc w:val="both"/>
+        <w:rPr>
+          <w:rFonts w:hint="default" w:ascii="Arial" w:hAnsi="Arial" w:cs="Arial"/>
+          <w:sz w:val="20"/>
+          <w:szCs w:val="20"/>
+          <w:lang w:val="en-CA"/>
+        </w:rPr>
+      </w:pPr>
+      <w:r>
         <w:rPr>
           <w:rFonts w:ascii="Arial" w:hAnsi="Arial" w:cs="Arial"/>
           <w:b/>
           <w:bCs/>
           <w:sz w:val="28"/>
           <w:szCs w:val="28"/>
-        </w:rPr>
-      </w:pPr>
+          <w:lang w:val="fr-CA"/>
+        </w:rPr>
+        <w:t>2.2.1</w:t>
+      </w:r>
       <w:r>
         <w:rPr>
           <w:rFonts w:ascii="Arial" w:hAnsi="Arial" w:cs="Arial"/>
@@ -4425,113 +4558,10 @@
           <w:bCs/>
           <w:sz w:val="28"/>
           <w:szCs w:val="28"/>
-        </w:rPr>
-        <w:t xml:space="preserve">Vue générale </w:t>
-      </w:r>
-    </w:p>
-    <w:p>
-      <w:pPr>
-        <w:widowControl w:val="0"/>
-        <w:overflowPunct w:val="0"/>
-        <w:autoSpaceDE w:val="0"/>
-        <w:autoSpaceDN w:val="0"/>
-        <w:adjustRightInd w:val="0"/>
-        <w:spacing w:after="0" w:afterLines="0" w:line="360" w:lineRule="auto"/>
-        <w:jc w:val="both"/>
-        <w:rPr>
-          <w:rFonts w:ascii="Arial" w:hAnsi="Arial" w:cs="Arial"/>
-          <w:sz w:val="20"/>
-          <w:szCs w:val="20"/>
-        </w:rPr>
-      </w:pPr>
-    </w:p>
-    <w:p>
-      <w:pPr>
-        <w:widowControl w:val="0"/>
-        <w:overflowPunct w:val="0"/>
-        <w:autoSpaceDE w:val="0"/>
-        <w:autoSpaceDN w:val="0"/>
-        <w:adjustRightInd w:val="0"/>
-        <w:spacing w:after="0" w:afterLines="0" w:line="360" w:lineRule="auto"/>
-        <w:ind w:left="1140"/>
-        <w:jc w:val="both"/>
-        <w:rPr>
-          <w:rFonts w:ascii="Arial" w:hAnsi="Arial" w:cs="Arial"/>
-          <w:sz w:val="20"/>
-          <w:szCs w:val="20"/>
-          <w:lang w:val="en-CA"/>
-        </w:rPr>
-      </w:pPr>
-      <w:r>
-        <w:rPr>
-          <w:rFonts w:ascii="Arial" w:hAnsi="Arial" w:cs="Arial"/>
-          <w:sz w:val="20"/>
-          <w:szCs w:val="20"/>
-          <w:lang w:val="en-CA"/>
-        </w:rPr>
-        <w:t>La particularité de ce jeu est que l</w:t>
-      </w:r>
-      <w:r>
-        <w:rPr>
-          <w:rFonts w:hint="default" w:ascii="Arial" w:hAnsi="Arial" w:cs="Arial"/>
-          <w:sz w:val="20"/>
-          <w:szCs w:val="20"/>
-          <w:lang w:val="en-CA"/>
-        </w:rPr>
-        <w:t xml:space="preserve">’environnement est entièrement en réalité augmentée. Les actions dans le jeu sont gérées à l’aide de la voix, mais pour s’assurer de rendre un prototype de jeu en réalité augmentée, un menu contextuel sera fourni aux utilisateurs et celui-ci fonctionnera à l’aide du tactile avec le mobile et à l’aide de la souris sur ordinateur. </w:t>
-      </w:r>
-    </w:p>
-    <w:p>
-      <w:pPr>
-        <w:widowControl w:val="0"/>
-        <w:autoSpaceDE w:val="0"/>
-        <w:autoSpaceDN w:val="0"/>
-        <w:adjustRightInd w:val="0"/>
-        <w:spacing w:after="0" w:afterLines="0" w:line="360" w:lineRule="auto"/>
-        <w:rPr>
-          <w:rFonts w:ascii="Times New Roman" w:hAnsi="Times New Roman" w:cs="Times New Roman"/>
-          <w:sz w:val="24"/>
-          <w:szCs w:val="24"/>
-        </w:rPr>
-      </w:pPr>
-      <w:r>
-        <w:rPr>
-          <w:rFonts w:ascii="Arial" w:hAnsi="Arial" w:cs="Arial"/>
-          <w:color w:val="3366FF"/>
-          <w:sz w:val="20"/>
-          <w:szCs w:val="20"/>
-        </w:rPr>
-        <w:t>.</w:t>
-      </w:r>
-    </w:p>
-    <w:p>
-      <w:pPr>
-        <w:widowControl w:val="0"/>
-        <w:autoSpaceDE w:val="0"/>
-        <w:autoSpaceDN w:val="0"/>
-        <w:adjustRightInd w:val="0"/>
-        <w:spacing w:after="0" w:afterLines="0" w:line="360" w:lineRule="auto"/>
-        <w:rPr>
-          <w:rFonts w:ascii="Times New Roman" w:hAnsi="Times New Roman" w:cs="Times New Roman"/>
-          <w:sz w:val="24"/>
-          <w:szCs w:val="24"/>
-        </w:rPr>
-      </w:pPr>
-    </w:p>
-    <w:p>
-      <w:pPr>
-        <w:widowControl w:val="0"/>
-        <w:autoSpaceDE w:val="0"/>
-        <w:autoSpaceDN w:val="0"/>
-        <w:adjustRightInd w:val="0"/>
-        <w:spacing w:after="0" w:afterLines="0" w:line="360" w:lineRule="auto"/>
-        <w:ind w:left="720"/>
-        <w:rPr>
-          <w:rFonts w:ascii="Times New Roman" w:hAnsi="Times New Roman" w:cs="Times New Roman"/>
-          <w:sz w:val="24"/>
-          <w:szCs w:val="24"/>
-        </w:rPr>
-      </w:pPr>
+          <w:lang w:val="fr-CA"/>
+        </w:rPr>
+        <w:tab/>
+      </w:r>
       <w:r>
         <w:rPr>
           <w:rFonts w:ascii="Arial" w:hAnsi="Arial" w:cs="Arial"/>
@@ -4540,84 +4570,34 @@
           <w:sz w:val="28"/>
           <w:szCs w:val="28"/>
         </w:rPr>
-        <w:t>2.3.2. Moteurs de rendu</w:t>
-      </w:r>
-    </w:p>
-    <w:p>
-      <w:pPr>
-        <w:widowControl w:val="0"/>
-        <w:overflowPunct w:val="0"/>
-        <w:autoSpaceDE w:val="0"/>
-        <w:autoSpaceDN w:val="0"/>
-        <w:adjustRightInd w:val="0"/>
-        <w:spacing w:after="0" w:afterLines="0" w:line="360" w:lineRule="auto"/>
-        <w:ind w:right="100"/>
+        <w:t xml:space="preserve">Vue générale </w:t>
+      </w:r>
+    </w:p>
+    <w:p>
+      <w:pPr>
+        <w:widowControl w:val="0"/>
+        <w:overflowPunct w:val="0"/>
+        <w:autoSpaceDE w:val="0"/>
+        <w:autoSpaceDN w:val="0"/>
+        <w:adjustRightInd w:val="0"/>
+        <w:spacing w:after="0" w:afterLines="0" w:line="360" w:lineRule="auto"/>
+        <w:ind w:left="1140"/>
         <w:jc w:val="both"/>
         <w:rPr>
-          <w:rFonts w:ascii="Arial" w:hAnsi="Arial" w:cs="Arial"/>
-          <w:sz w:val="20"/>
-          <w:szCs w:val="20"/>
-        </w:rPr>
-      </w:pPr>
-    </w:p>
-    <w:p>
-      <w:pPr>
-        <w:widowControl w:val="0"/>
-        <w:overflowPunct w:val="0"/>
-        <w:autoSpaceDE w:val="0"/>
-        <w:autoSpaceDN w:val="0"/>
-        <w:adjustRightInd w:val="0"/>
-        <w:spacing w:after="0" w:afterLines="0" w:line="360" w:lineRule="auto"/>
-        <w:ind w:left="1140" w:right="100"/>
-        <w:jc w:val="both"/>
-        <w:rPr>
-          <w:rFonts w:ascii="Arial" w:hAnsi="Arial" w:cs="Arial"/>
-          <w:sz w:val="20"/>
-          <w:szCs w:val="20"/>
-          <w:lang w:val="en-CA"/>
-        </w:rPr>
-      </w:pPr>
-      <w:r>
-        <w:rPr>
-          <w:rFonts w:ascii="Arial" w:hAnsi="Arial" w:cs="Arial"/>
-          <w:sz w:val="20"/>
-          <w:szCs w:val="20"/>
-          <w:lang w:val="en-CA"/>
-        </w:rPr>
-        <w:t xml:space="preserve">Un seul moteur est utilisé pour le jeu pour faire les rendus en deux et en trois dimensions, soit </w:t>
-      </w:r>
-      <w:r>
-        <w:rPr>
-          <w:rFonts w:ascii="Arial" w:hAnsi="Arial" w:cs="Arial"/>
-          <w:i/>
-          <w:iCs/>
-          <w:sz w:val="20"/>
-          <w:szCs w:val="20"/>
-          <w:lang w:val="en-CA"/>
-        </w:rPr>
-        <w:t>Unity3D.</w:t>
-      </w:r>
-      <w:r>
-        <w:rPr>
-          <w:rFonts w:ascii="Arial" w:hAnsi="Arial" w:cs="Arial"/>
-          <w:i w:val="0"/>
-          <w:iCs w:val="0"/>
-          <w:sz w:val="20"/>
-          <w:szCs w:val="20"/>
-          <w:lang w:val="en-CA"/>
-        </w:rPr>
-        <w:t xml:space="preserve"> Le rendu 3D est fait de façon à rendre l</w:t>
-      </w:r>
-      <w:r>
-        <w:rPr>
-          <w:rFonts w:hint="default" w:ascii="Arial" w:hAnsi="Arial" w:cs="Arial"/>
-          <w:i w:val="0"/>
-          <w:iCs w:val="0"/>
-          <w:sz w:val="20"/>
-          <w:szCs w:val="20"/>
-          <w:lang w:val="en-CA"/>
-        </w:rPr>
-        <w:t>’expérience du jeu de rôles ainsi que l’exploitation de la réalité augmentée plus immersif. Le rendu 2D, comme pour les interfaces utilisateurs graphiques pour le système de vie ou le menu contextuel pour les commandes de jeu seront présentes soit avoir une meilleure compréhension du flux de la partie ou avoir un meilleur contrôle de son environnement.</w:t>
+          <w:rFonts w:hint="default" w:ascii="Arial" w:hAnsi="Arial" w:cs="Arial"/>
+          <w:sz w:val="20"/>
+          <w:szCs w:val="20"/>
+          <w:lang w:val="fr-CA"/>
+        </w:rPr>
+      </w:pPr>
+      <w:r>
+        <w:rPr>
+          <w:rFonts w:hint="default" w:ascii="Arial" w:hAnsi="Arial" w:cs="Arial"/>
+          <w:sz w:val="20"/>
+          <w:szCs w:val="20"/>
+          <w:lang w:val="fr-CA"/>
+        </w:rPr>
+        <w:t>Il s’agit d’un de je rôle habituel pour les jeux mobiles. Les actions se réalisent grâce au toucher. Le joueur sera plongé dans un univers bidimensionnel.</w:t>
       </w:r>
     </w:p>
     <w:p>
@@ -4633,6 +4613,15 @@
           <w:szCs w:val="24"/>
         </w:rPr>
       </w:pPr>
+      <w:r>
+        <w:rPr>
+          <w:rFonts w:ascii="Arial" w:hAnsi="Arial" w:cs="Arial"/>
+          <w:color w:val="3366FF"/>
+          <w:sz w:val="20"/>
+          <w:szCs w:val="20"/>
+        </w:rPr>
+        <w:t>.</w:t>
+      </w:r>
     </w:p>
     <w:p>
       <w:pPr>
@@ -4656,186 +4645,8 @@
           <w:sz w:val="28"/>
           <w:szCs w:val="28"/>
         </w:rPr>
-        <w:t>2.3.3. Caméras</w:t>
-      </w:r>
-    </w:p>
-    <w:p>
-      <w:pPr>
-        <w:widowControl w:val="0"/>
-        <w:overflowPunct w:val="0"/>
-        <w:autoSpaceDE w:val="0"/>
-        <w:autoSpaceDN w:val="0"/>
-        <w:adjustRightInd w:val="0"/>
-        <w:spacing w:after="0" w:afterLines="0" w:line="360" w:lineRule="auto"/>
-        <w:ind w:right="160"/>
-        <w:rPr>
-          <w:rFonts w:ascii="Arial" w:hAnsi="Arial" w:cs="Arial"/>
-          <w:sz w:val="20"/>
-          <w:szCs w:val="20"/>
-        </w:rPr>
-      </w:pPr>
-    </w:p>
-    <w:p>
-      <w:pPr>
-        <w:widowControl w:val="0"/>
-        <w:overflowPunct w:val="0"/>
-        <w:autoSpaceDE w:val="0"/>
-        <w:autoSpaceDN w:val="0"/>
-        <w:adjustRightInd w:val="0"/>
-        <w:spacing w:after="0" w:afterLines="0" w:line="360" w:lineRule="auto"/>
-        <w:ind w:left="1140" w:right="160"/>
-        <w:rPr>
-          <w:rFonts w:ascii="Arial" w:hAnsi="Arial" w:cs="Arial"/>
-          <w:sz w:val="20"/>
-          <w:szCs w:val="20"/>
-          <w:lang w:val="en-CA"/>
-        </w:rPr>
-      </w:pPr>
-      <w:r>
-        <w:rPr>
-          <w:rFonts w:ascii="Arial" w:hAnsi="Arial" w:cs="Arial"/>
-          <w:sz w:val="20"/>
-          <w:szCs w:val="20"/>
-          <w:lang w:val="en-CA"/>
-        </w:rPr>
-        <w:t>Le jeu comporte une seule caméra. Elle sera invisible pour l</w:t>
-      </w:r>
-      <w:r>
-        <w:rPr>
-          <w:rFonts w:hint="default" w:ascii="Arial" w:hAnsi="Arial" w:cs="Arial"/>
-          <w:sz w:val="20"/>
-          <w:szCs w:val="20"/>
-          <w:lang w:val="en-CA"/>
-        </w:rPr>
-        <w:t xml:space="preserve">’utilisateur. Dans le prototype ordinateur, elle est placée en “top-down” pour montrer les personnages vu de haut. Dans le prototype mobile, en bougeant l’appareil, l’utilisateur sera en mesure de changer la perception du jeu. </w:t>
-      </w:r>
-    </w:p>
-    <w:p>
-      <w:pPr>
-        <w:widowControl w:val="0"/>
-        <w:autoSpaceDE w:val="0"/>
-        <w:autoSpaceDN w:val="0"/>
-        <w:adjustRightInd w:val="0"/>
-        <w:spacing w:after="0" w:afterLines="0" w:line="360" w:lineRule="auto"/>
-        <w:rPr>
-          <w:rFonts w:ascii="Times New Roman" w:hAnsi="Times New Roman" w:cs="Times New Roman"/>
-          <w:sz w:val="24"/>
-          <w:szCs w:val="24"/>
-        </w:rPr>
-      </w:pPr>
-    </w:p>
-    <w:p>
-      <w:pPr>
-        <w:widowControl w:val="0"/>
-        <w:autoSpaceDE w:val="0"/>
-        <w:autoSpaceDN w:val="0"/>
-        <w:adjustRightInd w:val="0"/>
-        <w:spacing w:after="0" w:afterLines="0" w:line="360" w:lineRule="auto"/>
-        <w:rPr>
-          <w:rFonts w:ascii="Times New Roman" w:hAnsi="Times New Roman" w:cs="Times New Roman"/>
-          <w:sz w:val="24"/>
-          <w:szCs w:val="24"/>
-        </w:rPr>
-      </w:pPr>
-    </w:p>
-    <w:p>
-      <w:pPr>
-        <w:widowControl w:val="0"/>
-        <w:autoSpaceDE w:val="0"/>
-        <w:autoSpaceDN w:val="0"/>
-        <w:adjustRightInd w:val="0"/>
-        <w:spacing w:after="0" w:afterLines="0" w:line="360" w:lineRule="auto"/>
-        <w:rPr>
-          <w:rFonts w:ascii="Times New Roman" w:hAnsi="Times New Roman" w:cs="Times New Roman"/>
-          <w:sz w:val="24"/>
-          <w:szCs w:val="24"/>
-        </w:rPr>
-      </w:pPr>
-    </w:p>
-    <w:p>
-      <w:pPr>
-        <w:widowControl w:val="0"/>
-        <w:autoSpaceDE w:val="0"/>
-        <w:autoSpaceDN w:val="0"/>
-        <w:adjustRightInd w:val="0"/>
-        <w:spacing w:after="0" w:afterLines="0" w:line="360" w:lineRule="auto"/>
-        <w:rPr>
-          <w:rFonts w:ascii="Times New Roman" w:hAnsi="Times New Roman" w:cs="Times New Roman"/>
-          <w:sz w:val="24"/>
-          <w:szCs w:val="24"/>
-        </w:rPr>
-      </w:pPr>
-    </w:p>
-    <w:p>
-      <w:pPr>
-        <w:widowControl w:val="0"/>
-        <w:autoSpaceDE w:val="0"/>
-        <w:autoSpaceDN w:val="0"/>
-        <w:adjustRightInd w:val="0"/>
-        <w:spacing w:after="0" w:afterLines="0" w:line="360" w:lineRule="auto"/>
-        <w:rPr>
-          <w:rFonts w:ascii="Times New Roman" w:hAnsi="Times New Roman" w:cs="Times New Roman"/>
-          <w:sz w:val="24"/>
-          <w:szCs w:val="24"/>
-        </w:rPr>
-      </w:pPr>
-    </w:p>
-    <w:p>
-      <w:pPr>
-        <w:widowControl w:val="0"/>
-        <w:autoSpaceDE w:val="0"/>
-        <w:autoSpaceDN w:val="0"/>
-        <w:adjustRightInd w:val="0"/>
-        <w:spacing w:after="0" w:afterLines="0" w:line="360" w:lineRule="auto"/>
-        <w:rPr>
-          <w:rFonts w:ascii="Times New Roman" w:hAnsi="Times New Roman" w:cs="Times New Roman"/>
-          <w:sz w:val="24"/>
-          <w:szCs w:val="24"/>
-        </w:rPr>
-      </w:pPr>
-    </w:p>
-    <w:p>
-      <w:pPr>
-        <w:widowControl w:val="0"/>
-        <w:autoSpaceDE w:val="0"/>
-        <w:autoSpaceDN w:val="0"/>
-        <w:adjustRightInd w:val="0"/>
-        <w:spacing w:after="0" w:afterLines="0" w:line="360" w:lineRule="auto"/>
-        <w:rPr>
-          <w:rFonts w:ascii="Times New Roman" w:hAnsi="Times New Roman" w:cs="Times New Roman"/>
-          <w:sz w:val="24"/>
-          <w:szCs w:val="24"/>
-        </w:rPr>
-      </w:pPr>
-    </w:p>
-    <w:p>
-      <w:pPr>
-        <w:widowControl w:val="0"/>
-        <w:autoSpaceDE w:val="0"/>
-        <w:autoSpaceDN w:val="0"/>
-        <w:adjustRightInd w:val="0"/>
-        <w:spacing w:after="0" w:afterLines="0" w:line="360" w:lineRule="auto"/>
-        <w:rPr>
-          <w:rFonts w:ascii="Times New Roman" w:hAnsi="Times New Roman" w:cs="Times New Roman"/>
-          <w:sz w:val="24"/>
-          <w:szCs w:val="24"/>
-        </w:rPr>
-      </w:pPr>
-    </w:p>
-    <w:p>
-      <w:pPr>
-        <w:widowControl w:val="0"/>
-        <w:autoSpaceDE w:val="0"/>
-        <w:autoSpaceDN w:val="0"/>
-        <w:adjustRightInd w:val="0"/>
-        <w:spacing w:after="0" w:afterLines="0" w:line="360" w:lineRule="auto"/>
-        <w:ind w:left="720"/>
-        <w:rPr>
-          <w:rFonts w:ascii="Arial" w:hAnsi="Arial" w:cs="Arial"/>
-          <w:sz w:val="20"/>
-          <w:szCs w:val="20"/>
-        </w:rPr>
-      </w:pPr>
+        <w:t>2.</w:t>
+      </w:r>
       <w:r>
         <w:rPr>
           <w:rFonts w:ascii="Arial" w:hAnsi="Arial" w:cs="Arial"/>
@@ -4843,8 +4654,307 @@
           <w:bCs/>
           <w:sz w:val="28"/>
           <w:szCs w:val="28"/>
-        </w:rPr>
-        <w:t>2.3.</w:t>
+          <w:lang w:val="fr-CA"/>
+        </w:rPr>
+        <w:t>2.2</w:t>
+      </w:r>
+      <w:r>
+        <w:rPr>
+          <w:rFonts w:ascii="Arial" w:hAnsi="Arial" w:cs="Arial"/>
+          <w:b/>
+          <w:bCs/>
+          <w:sz w:val="28"/>
+          <w:szCs w:val="28"/>
+          <w:lang w:val="fr-CA"/>
+        </w:rPr>
+        <w:tab/>
+      </w:r>
+      <w:r>
+        <w:rPr>
+          <w:rFonts w:ascii="Arial" w:hAnsi="Arial" w:cs="Arial"/>
+          <w:b/>
+          <w:bCs/>
+          <w:sz w:val="28"/>
+          <w:szCs w:val="28"/>
+        </w:rPr>
+        <w:t>Moteurs de rendu</w:t>
+      </w:r>
+    </w:p>
+    <w:p>
+      <w:pPr>
+        <w:widowControl w:val="0"/>
+        <w:overflowPunct w:val="0"/>
+        <w:autoSpaceDE w:val="0"/>
+        <w:autoSpaceDN w:val="0"/>
+        <w:adjustRightInd w:val="0"/>
+        <w:spacing w:after="0" w:afterLines="0" w:line="360" w:lineRule="auto"/>
+        <w:ind w:right="100"/>
+        <w:jc w:val="both"/>
+        <w:rPr>
+          <w:rFonts w:ascii="Arial" w:hAnsi="Arial" w:cs="Arial"/>
+          <w:sz w:val="20"/>
+          <w:szCs w:val="20"/>
+        </w:rPr>
+      </w:pPr>
+    </w:p>
+    <w:p>
+      <w:pPr>
+        <w:widowControl w:val="0"/>
+        <w:overflowPunct w:val="0"/>
+        <w:autoSpaceDE w:val="0"/>
+        <w:autoSpaceDN w:val="0"/>
+        <w:adjustRightInd w:val="0"/>
+        <w:spacing w:after="0" w:afterLines="0" w:line="360" w:lineRule="auto"/>
+        <w:ind w:left="1140" w:right="100"/>
+        <w:jc w:val="both"/>
+        <w:rPr>
+          <w:rFonts w:hint="default" w:ascii="Arial" w:hAnsi="Arial" w:cs="Arial"/>
+          <w:i w:val="0"/>
+          <w:iCs w:val="0"/>
+          <w:sz w:val="20"/>
+          <w:szCs w:val="20"/>
+          <w:lang w:val="fr-CA"/>
+        </w:rPr>
+      </w:pPr>
+      <w:r>
+        <w:rPr>
+          <w:rFonts w:hint="default" w:ascii="Arial" w:hAnsi="Arial" w:cs="Arial"/>
+          <w:i w:val="0"/>
+          <w:iCs w:val="0"/>
+          <w:sz w:val="20"/>
+          <w:szCs w:val="20"/>
+          <w:lang w:val="fr-CA"/>
+        </w:rPr>
+        <w:t xml:space="preserve">Le seul moteur qui sera utiliser pour les rendus 2D sera Urho3D. Le rendu 2D est choisi afin de rendre l’utilisabilité de l’interface aussi simple que possible. </w:t>
+      </w:r>
+    </w:p>
+    <w:p>
+      <w:pPr>
+        <w:widowControl w:val="0"/>
+        <w:overflowPunct w:val="0"/>
+        <w:autoSpaceDE w:val="0"/>
+        <w:autoSpaceDN w:val="0"/>
+        <w:adjustRightInd w:val="0"/>
+        <w:spacing w:after="0" w:afterLines="0" w:line="360" w:lineRule="auto"/>
+        <w:ind w:left="1140" w:right="100"/>
+        <w:jc w:val="both"/>
+        <w:rPr>
+          <w:rFonts w:hint="default" w:ascii="Arial" w:hAnsi="Arial" w:cs="Arial"/>
+          <w:i w:val="0"/>
+          <w:iCs w:val="0"/>
+          <w:sz w:val="20"/>
+          <w:szCs w:val="20"/>
+          <w:lang w:val="fr-CA"/>
+        </w:rPr>
+      </w:pPr>
+    </w:p>
+    <w:p>
+      <w:pPr>
+        <w:widowControl w:val="0"/>
+        <w:autoSpaceDE w:val="0"/>
+        <w:autoSpaceDN w:val="0"/>
+        <w:adjustRightInd w:val="0"/>
+        <w:spacing w:after="0" w:afterLines="0" w:line="360" w:lineRule="auto"/>
+        <w:ind w:left="720"/>
+        <w:rPr>
+          <w:rFonts w:ascii="Times New Roman" w:hAnsi="Times New Roman" w:cs="Times New Roman"/>
+          <w:sz w:val="24"/>
+          <w:szCs w:val="24"/>
+        </w:rPr>
+      </w:pPr>
+      <w:r>
+        <w:rPr>
+          <w:rFonts w:ascii="Arial" w:hAnsi="Arial" w:cs="Arial"/>
+          <w:b/>
+          <w:bCs/>
+          <w:sz w:val="28"/>
+          <w:szCs w:val="28"/>
+        </w:rPr>
+        <w:t>2.</w:t>
+      </w:r>
+      <w:r>
+        <w:rPr>
+          <w:rFonts w:ascii="Arial" w:hAnsi="Arial" w:cs="Arial"/>
+          <w:b/>
+          <w:bCs/>
+          <w:sz w:val="28"/>
+          <w:szCs w:val="28"/>
+          <w:lang w:val="fr-CA"/>
+        </w:rPr>
+        <w:t>2</w:t>
+      </w:r>
+      <w:r>
+        <w:rPr>
+          <w:rFonts w:ascii="Arial" w:hAnsi="Arial" w:cs="Arial"/>
+          <w:b/>
+          <w:bCs/>
+          <w:sz w:val="28"/>
+          <w:szCs w:val="28"/>
+        </w:rPr>
+        <w:t>.3. Caméras</w:t>
+      </w:r>
+    </w:p>
+    <w:p>
+      <w:pPr>
+        <w:widowControl w:val="0"/>
+        <w:overflowPunct w:val="0"/>
+        <w:autoSpaceDE w:val="0"/>
+        <w:autoSpaceDN w:val="0"/>
+        <w:adjustRightInd w:val="0"/>
+        <w:spacing w:after="0" w:afterLines="0" w:line="360" w:lineRule="auto"/>
+        <w:ind w:right="160"/>
+        <w:rPr>
+          <w:rFonts w:ascii="Arial" w:hAnsi="Arial" w:cs="Arial"/>
+          <w:sz w:val="20"/>
+          <w:szCs w:val="20"/>
+        </w:rPr>
+      </w:pPr>
+    </w:p>
+    <w:p>
+      <w:pPr>
+        <w:widowControl w:val="0"/>
+        <w:autoSpaceDE w:val="0"/>
+        <w:autoSpaceDN w:val="0"/>
+        <w:adjustRightInd w:val="0"/>
+        <w:spacing w:after="0" w:afterLines="0" w:line="360" w:lineRule="auto"/>
+        <w:ind w:left="420" w:leftChars="0" w:firstLine="420" w:firstLineChars="0"/>
+        <w:rPr>
+          <w:rFonts w:ascii="Times New Roman" w:hAnsi="Times New Roman" w:cs="Times New Roman"/>
+          <w:sz w:val="24"/>
+          <w:szCs w:val="24"/>
+        </w:rPr>
+      </w:pPr>
+      <w:r>
+        <w:rPr>
+          <w:rFonts w:ascii="Arial" w:hAnsi="Arial" w:cs="Arial"/>
+          <w:sz w:val="20"/>
+          <w:szCs w:val="20"/>
+          <w:lang w:val="en-CA"/>
+        </w:rPr>
+        <w:t>Le jeu comporte une seule caméra. Elle sera invisible pour l</w:t>
+      </w:r>
+      <w:r>
+        <w:rPr>
+          <w:rFonts w:hint="default" w:ascii="Arial" w:hAnsi="Arial" w:cs="Arial"/>
+          <w:sz w:val="20"/>
+          <w:szCs w:val="20"/>
+          <w:lang w:val="en-CA"/>
+        </w:rPr>
+        <w:t xml:space="preserve">’utilisateur. Dans le </w:t>
+      </w:r>
+      <w:r>
+        <w:rPr>
+          <w:rFonts w:hint="default" w:ascii="Arial" w:hAnsi="Arial" w:cs="Arial"/>
+          <w:sz w:val="20"/>
+          <w:szCs w:val="20"/>
+          <w:lang w:val="fr-CA"/>
+        </w:rPr>
+        <w:tab/>
+      </w:r>
+      <w:r>
+        <w:rPr>
+          <w:rFonts w:hint="default" w:ascii="Arial" w:hAnsi="Arial" w:cs="Arial"/>
+          <w:sz w:val="20"/>
+          <w:szCs w:val="20"/>
+          <w:lang w:val="en-CA"/>
+        </w:rPr>
+        <w:t>prototype</w:t>
+      </w:r>
+      <w:r>
+        <w:rPr>
+          <w:rFonts w:hint="default" w:ascii="Arial" w:hAnsi="Arial" w:cs="Arial"/>
+          <w:sz w:val="20"/>
+          <w:szCs w:val="20"/>
+          <w:lang w:val="fr-CA"/>
+        </w:rPr>
+        <w:t xml:space="preserve"> mobile</w:t>
+      </w:r>
+      <w:r>
+        <w:rPr>
+          <w:rFonts w:hint="default" w:ascii="Arial" w:hAnsi="Arial" w:cs="Arial"/>
+          <w:sz w:val="20"/>
+          <w:szCs w:val="20"/>
+          <w:lang w:val="en-CA"/>
+        </w:rPr>
+        <w:t xml:space="preserve"> , elle est placée en “top-down” pour montrer les personnages vu de </w:t>
+      </w:r>
+      <w:r>
+        <w:rPr>
+          <w:rFonts w:hint="default" w:ascii="Arial" w:hAnsi="Arial" w:cs="Arial"/>
+          <w:sz w:val="20"/>
+          <w:szCs w:val="20"/>
+          <w:lang w:val="fr-CA"/>
+        </w:rPr>
+        <w:tab/>
+      </w:r>
+      <w:r>
+        <w:rPr>
+          <w:rFonts w:hint="default" w:ascii="Arial" w:hAnsi="Arial" w:cs="Arial"/>
+          <w:sz w:val="20"/>
+          <w:szCs w:val="20"/>
+          <w:lang w:val="en-CA"/>
+        </w:rPr>
+        <w:t xml:space="preserve">haut. </w:t>
+      </w:r>
+    </w:p>
+    <w:p>
+      <w:pPr>
+        <w:widowControl w:val="0"/>
+        <w:autoSpaceDE w:val="0"/>
+        <w:autoSpaceDN w:val="0"/>
+        <w:adjustRightInd w:val="0"/>
+        <w:spacing w:after="0" w:afterLines="0" w:line="360" w:lineRule="auto"/>
+        <w:rPr>
+          <w:rFonts w:ascii="Times New Roman" w:hAnsi="Times New Roman" w:cs="Times New Roman"/>
+          <w:sz w:val="24"/>
+          <w:szCs w:val="24"/>
+        </w:rPr>
+      </w:pPr>
+    </w:p>
+    <w:p>
+      <w:pPr>
+        <w:widowControl w:val="0"/>
+        <w:autoSpaceDE w:val="0"/>
+        <w:autoSpaceDN w:val="0"/>
+        <w:adjustRightInd w:val="0"/>
+        <w:spacing w:after="0" w:afterLines="0" w:line="360" w:lineRule="auto"/>
+        <w:ind w:left="720"/>
+        <w:rPr>
+          <w:rFonts w:ascii="Arial" w:hAnsi="Arial" w:cs="Arial"/>
+          <w:sz w:val="20"/>
+          <w:szCs w:val="20"/>
+        </w:rPr>
+      </w:pPr>
+      <w:r>
+        <w:rPr>
+          <w:rFonts w:ascii="Arial" w:hAnsi="Arial" w:cs="Arial"/>
+          <w:b/>
+          <w:bCs/>
+          <w:sz w:val="28"/>
+          <w:szCs w:val="28"/>
+        </w:rPr>
+        <w:t>2.</w:t>
+      </w:r>
+      <w:r>
+        <w:rPr>
+          <w:rFonts w:ascii="Arial" w:hAnsi="Arial" w:cs="Arial"/>
+          <w:b/>
+          <w:bCs/>
+          <w:sz w:val="28"/>
+          <w:szCs w:val="28"/>
+          <w:lang w:val="fr-CA"/>
+        </w:rPr>
+        <w:t>2</w:t>
+      </w:r>
+      <w:r>
+        <w:rPr>
+          <w:rFonts w:ascii="Arial" w:hAnsi="Arial" w:cs="Arial"/>
+          <w:b/>
+          <w:bCs/>
+          <w:sz w:val="28"/>
+          <w:szCs w:val="28"/>
+        </w:rPr>
+        <w:t>.</w:t>
       </w:r>
       <w:r>
         <w:rPr>
@@ -4940,7 +5050,28 @@
           <w:sz w:val="28"/>
           <w:szCs w:val="28"/>
         </w:rPr>
-        <w:t>2.3.</w:t>
+        <w:t>2.</w:t>
+      </w:r>
+      <w:r>
+        <w:rPr>
+          <w:rFonts w:ascii="Arial" w:hAnsi="Arial" w:cs="Arial"/>
+          <w:b/>
+          <w:bCs/>
+          <w:sz w:val="28"/>
+          <w:szCs w:val="28"/>
+          <w:lang w:val="fr-CA"/>
+        </w:rPr>
+        <w:t>2</w:t>
+      </w:r>
+      <w:r>
+        <w:rPr>
+          <w:rFonts w:ascii="Arial" w:hAnsi="Arial" w:cs="Arial"/>
+          <w:b/>
+          <w:bCs/>
+          <w:sz w:val="28"/>
+          <w:szCs w:val="28"/>
+        </w:rPr>
+        <w:t>.</w:t>
       </w:r>
       <w:r>
         <w:rPr>
@@ -5072,241 +5203,15 @@
     </w:p>
     <w:p>
       <w:pPr>
-        <w:rPr>
-          <w:lang w:val="en-CA"/>
-        </w:rPr>
-      </w:pPr>
-    </w:p>
-    <w:p>
-      <w:pPr>
-        <w:rPr>
-          <w:lang w:val="en-US"/>
-        </w:rPr>
-      </w:pPr>
-    </w:p>
-    <w:p>
-      <w:pPr>
-        <w:rPr>
-          <w:lang w:val="en-US"/>
-        </w:rPr>
-      </w:pPr>
-    </w:p>
-    <w:p>
-      <w:pPr>
-        <w:rPr>
-          <w:lang w:val="en-US"/>
-        </w:rPr>
-      </w:pPr>
-    </w:p>
-    <w:p>
-      <w:pPr>
-        <w:rPr>
-          <w:lang w:val="en-US"/>
-        </w:rPr>
-      </w:pPr>
-    </w:p>
-    <w:p>
-      <w:pPr>
-        <w:rPr>
-          <w:lang w:val="en-US"/>
-        </w:rPr>
-      </w:pPr>
-    </w:p>
-    <w:p>
-      <w:pPr>
-        <w:rPr>
-          <w:lang w:val="en-US"/>
-        </w:rPr>
-      </w:pPr>
-    </w:p>
-    <w:p>
-      <w:pPr>
-        <w:rPr>
-          <w:lang w:val="en-US"/>
-        </w:rPr>
-      </w:pPr>
-    </w:p>
-    <w:p>
-      <w:pPr>
-        <w:rPr>
-          <w:lang w:val="en-US"/>
-        </w:rPr>
-      </w:pPr>
-    </w:p>
-    <w:p>
-      <w:pPr>
-        <w:rPr>
-          <w:lang w:val="en-US"/>
-        </w:rPr>
-      </w:pPr>
-    </w:p>
-    <w:p>
-      <w:pPr>
-        <w:rPr>
-          <w:lang w:val="en-US"/>
-        </w:rPr>
-      </w:pPr>
-    </w:p>
-    <w:p>
-      <w:pPr>
-        <w:rPr>
-          <w:lang w:val="en-US"/>
-        </w:rPr>
-      </w:pPr>
-    </w:p>
-    <w:p>
-      <w:pPr>
-        <w:rPr>
-          <w:lang w:val="en-US"/>
-        </w:rPr>
-      </w:pPr>
-    </w:p>
-    <w:p>
-      <w:pPr>
-        <w:rPr>
-          <w:lang w:val="en-US"/>
-        </w:rPr>
-      </w:pPr>
-    </w:p>
-    <w:p>
-      <w:pPr>
-        <w:rPr>
-          <w:lang w:val="en-US"/>
-        </w:rPr>
-      </w:pPr>
-    </w:p>
-    <w:p>
-      <w:pPr>
-        <w:rPr>
-          <w:lang w:val="en-US"/>
-        </w:rPr>
-      </w:pPr>
-    </w:p>
-    <w:p>
-      <w:pPr>
-        <w:rPr>
-          <w:lang w:val="en-US"/>
-        </w:rPr>
-      </w:pPr>
-    </w:p>
-    <w:p>
-      <w:pPr>
-        <w:rPr>
-          <w:lang w:val="en-US"/>
-        </w:rPr>
-      </w:pPr>
-    </w:p>
-    <w:p>
-      <w:pPr>
-        <w:rPr>
-          <w:lang w:val="en-US"/>
-        </w:rPr>
-      </w:pPr>
-    </w:p>
-    <w:p>
-      <w:pPr>
-        <w:rPr>
-          <w:lang w:val="en-US"/>
-        </w:rPr>
-      </w:pPr>
-    </w:p>
-    <w:p>
-      <w:pPr>
-        <w:rPr>
-          <w:lang w:val="en-US"/>
-        </w:rPr>
-      </w:pPr>
-    </w:p>
-    <w:p>
-      <w:pPr>
-        <w:rPr>
-          <w:lang w:val="en-US"/>
-        </w:rPr>
-      </w:pPr>
-    </w:p>
-    <w:p>
-      <w:pPr>
-        <w:rPr>
-          <w:lang w:val="en-US"/>
-        </w:rPr>
-      </w:pPr>
-    </w:p>
-    <w:p>
-      <w:pPr>
-        <w:rPr>
-          <w:lang w:val="en-US"/>
-        </w:rPr>
-      </w:pPr>
-    </w:p>
-    <w:p>
-      <w:pPr>
-        <w:rPr>
-          <w:lang w:val="en-US"/>
-        </w:rPr>
-      </w:pPr>
-    </w:p>
-    <w:p>
-      <w:pPr>
-        <w:rPr>
-          <w:lang w:val="en-US"/>
-        </w:rPr>
-      </w:pPr>
-    </w:p>
-    <w:p>
-      <w:pPr>
-        <w:rPr>
-          <w:lang w:val="en-US"/>
-        </w:rPr>
-      </w:pPr>
-    </w:p>
-    <w:p>
-      <w:pPr>
-        <w:spacing w:beforeLines="0" w:afterLines="0" w:line="380" w:lineRule="exact"/>
-        <w:jc w:val="left"/>
-        <w:rPr>
-          <w:rFonts w:hint="default"/>
-          <w:sz w:val="24"/>
-        </w:rPr>
-      </w:pPr>
-    </w:p>
-    <w:p>
-      <w:pPr>
         <w:spacing w:beforeLines="0" w:afterLines="0"/>
         <w:jc w:val="left"/>
         <w:rPr>
           <w:rFonts w:hint="default"/>
           <w:sz w:val="24"/>
         </w:rPr>
-        <w:sectPr>
-          <w:headerReference r:id="rId3" w:type="default"/>
-          <w:footerReference r:id="rId4" w:type="default"/>
-          <w:pgSz w:w="12240" w:h="15840"/>
-          <w:pgMar w:top="1417" w:right="1800" w:bottom="681" w:left="1800" w:header="720" w:footer="720" w:gutter="0"/>
-          <w:lnNumType w:countBy="0" w:distance="360"/>
-          <w:cols w:equalWidth="0" w:num="1">
-            <w:col w:w="8640"/>
-          </w:cols>
-        </w:sectPr>
-      </w:pPr>
-    </w:p>
-    <w:p>
-      <w:pPr>
-        <w:spacing w:beforeLines="0" w:afterLines="0"/>
-        <w:jc w:val="left"/>
-        <w:rPr>
-          <w:rFonts w:hint="default"/>
-          <w:sz w:val="24"/>
-        </w:rPr>
-      </w:pPr>
-      <w:bookmarkStart w:id="5" w:name="page14"/>
+      </w:pPr>
+      <w:bookmarkStart w:id="5" w:name="_GoBack"/>
       <w:bookmarkEnd w:id="5"/>
-      <w:r>
-        <w:rPr>
-          <w:rFonts w:hint="default"/>
-          <w:sz w:val="24"/>
-        </w:rPr>
-        <w:cr/>
-      </w:r>
       <w:r>
         <w:rPr>
           <w:rFonts w:hint="default"/>
@@ -6281,8 +6186,6 @@
         </w:rPr>
         <w:tab/>
       </w:r>
-      <w:bookmarkStart w:id="6" w:name="_GoBack"/>
-      <w:bookmarkEnd w:id="6"/>
       <w:r>
         <w:rPr>
           <w:rFonts w:hint="default" w:ascii="Arial" w:hAnsi="Arial"/>
@@ -6709,6 +6612,8 @@
       </w:pPr>
     </w:p>
     <w:sectPr>
+      <w:headerReference r:id="rId3" w:type="default"/>
+      <w:footerReference r:id="rId4" w:type="default"/>
       <w:pgSz w:w="11906" w:h="16838"/>
       <w:pgMar w:top="1440" w:right="1800" w:bottom="1440" w:left="1800" w:header="720" w:footer="720" w:gutter="0"/>
       <w:cols w:space="720" w:num="1"/>
@@ -7056,159 +6961,11 @@
       <w:lvlJc w:val="left"/>
     </w:lvl>
   </w:abstractNum>
-  <w:abstractNum w:abstractNumId="12623">
-    <w:nsid w:val="0000314F"/>
-    <w:multiLevelType w:val="multilevel"/>
-    <w:tmpl w:val="0000314F"/>
-    <w:lvl w:ilvl="0" w:tentative="1">
-      <w:start w:val="3"/>
-      <w:numFmt w:val="decimal"/>
-      <w:lvlText w:val="2.%1."/>
-      <w:lvlJc w:val="left"/>
-      <w:pPr>
-        <w:tabs>
-          <w:tab w:val="left" w:pos="720"/>
-        </w:tabs>
-        <w:ind w:left="720" w:hanging="360"/>
-      </w:pPr>
-    </w:lvl>
-    <w:lvl w:ilvl="1" w:tentative="1">
-      <w:start w:val="1"/>
-      <w:numFmt w:val="decimal"/>
-      <w:lvlText w:val="2.3.%2."/>
-      <w:lvlJc w:val="left"/>
-      <w:pPr>
-        <w:tabs>
-          <w:tab w:val="left" w:pos="1440"/>
-        </w:tabs>
-        <w:ind w:left="1440" w:hanging="360"/>
-      </w:pPr>
-    </w:lvl>
-    <w:lvl w:ilvl="2" w:tentative="1">
-      <w:start w:val="0"/>
-      <w:numFmt w:val="decimal"/>
-      <w:lvlText w:val=""/>
-      <w:lvlJc w:val="left"/>
-    </w:lvl>
-    <w:lvl w:ilvl="3" w:tentative="1">
-      <w:start w:val="0"/>
-      <w:numFmt w:val="decimal"/>
-      <w:lvlText w:val=""/>
-      <w:lvlJc w:val="left"/>
-    </w:lvl>
-    <w:lvl w:ilvl="4" w:tentative="1">
-      <w:start w:val="0"/>
-      <w:numFmt w:val="decimal"/>
-      <w:lvlText w:val=""/>
-      <w:lvlJc w:val="left"/>
-    </w:lvl>
-    <w:lvl w:ilvl="5" w:tentative="1">
-      <w:start w:val="0"/>
-      <w:numFmt w:val="decimal"/>
-      <w:lvlText w:val=""/>
-      <w:lvlJc w:val="left"/>
-    </w:lvl>
-    <w:lvl w:ilvl="6" w:tentative="1">
-      <w:start w:val="0"/>
-      <w:numFmt w:val="decimal"/>
-      <w:lvlText w:val=""/>
-      <w:lvlJc w:val="left"/>
-    </w:lvl>
-    <w:lvl w:ilvl="7" w:tentative="1">
-      <w:start w:val="0"/>
-      <w:numFmt w:val="decimal"/>
-      <w:lvlText w:val=""/>
-      <w:lvlJc w:val="left"/>
-    </w:lvl>
-    <w:lvl w:ilvl="8" w:tentative="1">
-      <w:start w:val="0"/>
-      <w:numFmt w:val="decimal"/>
-      <w:lvlText w:val=""/>
-      <w:lvlJc w:val="left"/>
-    </w:lvl>
-  </w:abstractNum>
-  <w:abstractNum w:abstractNumId="6868">
-    <w:nsid w:val="00001AD4"/>
-    <w:multiLevelType w:val="multilevel"/>
-    <w:tmpl w:val="00001AD4"/>
-    <w:lvl w:ilvl="0" w:tentative="1">
-      <w:start w:val="8"/>
-      <w:numFmt w:val="decimal"/>
-      <w:lvlText w:val="2.1.%1."/>
-      <w:lvlJc w:val="left"/>
-      <w:pPr>
-        <w:tabs>
-          <w:tab w:val="left" w:pos="720"/>
-        </w:tabs>
-        <w:ind w:left="720" w:hanging="360"/>
-      </w:pPr>
-    </w:lvl>
-    <w:lvl w:ilvl="1" w:tentative="1">
-      <w:start w:val="1"/>
-      <w:numFmt w:val="decimal"/>
-      <w:lvlText w:val="2.1.8.%2."/>
-      <w:lvlJc w:val="left"/>
-      <w:pPr>
-        <w:tabs>
-          <w:tab w:val="left" w:pos="1440"/>
-        </w:tabs>
-        <w:ind w:left="1440" w:hanging="360"/>
-      </w:pPr>
-    </w:lvl>
-    <w:lvl w:ilvl="2" w:tentative="1">
-      <w:start w:val="0"/>
-      <w:numFmt w:val="decimal"/>
-      <w:lvlText w:val=""/>
-      <w:lvlJc w:val="left"/>
-    </w:lvl>
-    <w:lvl w:ilvl="3" w:tentative="1">
-      <w:start w:val="0"/>
-      <w:numFmt w:val="decimal"/>
-      <w:lvlText w:val=""/>
-      <w:lvlJc w:val="left"/>
-    </w:lvl>
-    <w:lvl w:ilvl="4" w:tentative="1">
-      <w:start w:val="0"/>
-      <w:numFmt w:val="decimal"/>
-      <w:lvlText w:val=""/>
-      <w:lvlJc w:val="left"/>
-    </w:lvl>
-    <w:lvl w:ilvl="5" w:tentative="1">
-      <w:start w:val="0"/>
-      <w:numFmt w:val="decimal"/>
-      <w:lvlText w:val=""/>
-      <w:lvlJc w:val="left"/>
-    </w:lvl>
-    <w:lvl w:ilvl="6" w:tentative="1">
-      <w:start w:val="0"/>
-      <w:numFmt w:val="decimal"/>
-      <w:lvlText w:val=""/>
-      <w:lvlJc w:val="left"/>
-    </w:lvl>
-    <w:lvl w:ilvl="7" w:tentative="1">
-      <w:start w:val="0"/>
-      <w:numFmt w:val="decimal"/>
-      <w:lvlText w:val=""/>
-      <w:lvlJc w:val="left"/>
-    </w:lvl>
-    <w:lvl w:ilvl="8" w:tentative="1">
-      <w:start w:val="0"/>
-      <w:numFmt w:val="decimal"/>
-      <w:lvlText w:val=""/>
-      <w:lvlJc w:val="left"/>
-    </w:lvl>
-  </w:abstractNum>
   <w:num w:numId="1">
     <w:abstractNumId w:val="9894"/>
   </w:num>
   <w:num w:numId="2">
     <w:abstractNumId w:val="31322"/>
-  </w:num>
-  <w:num w:numId="3">
-    <w:abstractNumId w:val="6868"/>
-  </w:num>
-  <w:num w:numId="4">
-    <w:abstractNumId w:val="12623"/>
   </w:num>
 </w:numbering>
 </file>
@@ -7803,7 +7560,6 @@
   <customSectProps>
     <customSectPr/>
     <customSectPr/>
-    <customSectPr/>
   </customSectProps>
   <customShpExts>
     <customShpInfo spid="_x0000_s1026" textRotate="1"/>

</xml_diff>

<commit_message>
The brain manager has the implementation for the primitive brain which basic learns how the environement works and what actions are available With Q-learning, the advanced brain is able to plan ahead and not act for a direct gain, it also leaves room for exploration and learn what are truly the best options available
</commit_message>
<xml_diff>
--- a/GLS GDD.docx
+++ b/GLS GDD.docx
@@ -8699,7 +8699,21 @@
           <w:sz w:val="20"/>
           <w:lang w:val="fr-CA"/>
         </w:rPr>
-        <w:t>Emploie des flèches pour attaquer un ennemi à long portée</w:t>
+        <w:t>Emploie des flèches pour attaquer un ennemi à longue</w:t>
+      </w:r>
+      <w:bookmarkStart w:id="5" w:name="_GoBack"/>
+      <w:bookmarkEnd w:id="5"/>
+      <w:r>
+        <w:rPr>
+          <w:rFonts w:hint="default" w:ascii="Arial" w:hAnsi="Arial" w:cs="Arial"/>
+          <w:b w:val="0"/>
+          <w:bCs w:val="0"/>
+          <w:i w:val="0"/>
+          <w:iCs w:val="0"/>
+          <w:sz w:val="20"/>
+          <w:lang w:val="fr-CA"/>
+        </w:rPr>
+        <w:t xml:space="preserve"> portée</w:t>
       </w:r>
     </w:p>
     <w:p>
@@ -8909,7 +8923,7 @@
           <w:sz w:val="20"/>
           <w:lang w:val="fr-CA"/>
         </w:rPr>
-        <w:t xml:space="preserve">Contient des sorts magiques pouvant être de typ magie blanche ou </w:t>
+        <w:t xml:space="preserve">Contient des sorts magiques pouvant être de type magie blanche ou </w:t>
       </w:r>
       <w:r>
         <w:rPr>
@@ -8942,19 +8956,7 @@
           <w:lang w:val="fr-CA"/>
         </w:rPr>
         <w:tab/>
-        <w:t xml:space="preserve">   </w:t>
-      </w:r>
-      <w:bookmarkStart w:id="5" w:name="_GoBack"/>
-      <w:bookmarkEnd w:id="5"/>
-      <w:r>
-        <w:rPr>
-          <w:rFonts w:hint="default" w:ascii="Arial" w:hAnsi="Arial" w:cs="Arial"/>
-          <w:b w:val="0"/>
-          <w:bCs w:val="0"/>
-          <w:sz w:val="20"/>
-          <w:lang w:val="fr-CA"/>
-        </w:rPr>
-        <w:t>noire</w:t>
+        <w:t xml:space="preserve">   noire</w:t>
       </w:r>
     </w:p>
     <w:sectPr>

</xml_diff>